<commit_message>
Ajout du CDCU au git + avancement DAC
</commit_message>
<xml_diff>
--- a/DAC_Groupe_M.docx
+++ b/DAC_Groupe_M.docx
@@ -282,6 +282,10 @@
         </mc:AlternateContent>
       </w:r>
       <w:r>
+        <w:rPr>
+          <w:noProof/>
+          <w:lang w:eastAsia="fr-FR"/>
+        </w:rPr>
         <mc:AlternateContent>
           <mc:Choice Requires="wps">
             <w:drawing>
@@ -317,7 +321,7 @@
                         <a:effectLst/>
                         <a:extLst>
                           <a:ext uri="{C572A759-6A51-4108-AA02-DFA0A04FC94B}">
-                            <ma14:wrappingTextBoxFlag xmlns:ma14="http://schemas.microsoft.com/office/mac/drawingml/2011/main" xmlns:w="http://schemas.openxmlformats.org/wordprocessingml/2006/main" xmlns:w10="urn:schemas-microsoft-com:office:word" xmlns:v="urn:schemas-microsoft-com:vml" xmlns:o="urn:schemas-microsoft-com:office:office" xmlns:mv="urn:schemas-microsoft-com:mac:vml" xmlns:mo="http://schemas.microsoft.com/office/mac/office/2008/main" xmlns=""/>
+                            <ma14:wrappingTextBoxFlag xmlns="" xmlns:mo="http://schemas.microsoft.com/office/mac/office/2008/main" xmlns:mv="urn:schemas-microsoft-com:mac:vml" xmlns:o="urn:schemas-microsoft-com:office:office" xmlns:v="urn:schemas-microsoft-com:vml" xmlns:w10="urn:schemas-microsoft-com:office:word" xmlns:w="http://schemas.openxmlformats.org/wordprocessingml/2006/main" xmlns:ma14="http://schemas.microsoft.com/office/mac/drawingml/2011/main"/>
                           </a:ext>
                         </a:extLst>
                       </wps:spPr>
@@ -968,6 +972,10 @@
         </mc:AlternateContent>
       </w:r>
       <w:r>
+        <w:rPr>
+          <w:noProof/>
+          <w:lang w:eastAsia="fr-FR"/>
+        </w:rPr>
         <mc:AlternateContent>
           <mc:Choice Requires="wps">
             <w:drawing>
@@ -1003,7 +1011,7 @@
                         <a:effectLst/>
                         <a:extLst>
                           <a:ext uri="{C572A759-6A51-4108-AA02-DFA0A04FC94B}">
-                            <ma14:wrappingTextBoxFlag xmlns:ma14="http://schemas.microsoft.com/office/mac/drawingml/2011/main" xmlns:w="http://schemas.openxmlformats.org/wordprocessingml/2006/main" xmlns:w10="urn:schemas-microsoft-com:office:word" xmlns:v="urn:schemas-microsoft-com:vml" xmlns:o="urn:schemas-microsoft-com:office:office" xmlns:mv="urn:schemas-microsoft-com:mac:vml" xmlns:mo="http://schemas.microsoft.com/office/mac/office/2008/main" xmlns=""/>
+                            <ma14:wrappingTextBoxFlag xmlns="" xmlns:mo="http://schemas.microsoft.com/office/mac/office/2008/main" xmlns:mv="urn:schemas-microsoft-com:mac:vml" xmlns:o="urn:schemas-microsoft-com:office:office" xmlns:v="urn:schemas-microsoft-com:vml" xmlns:w10="urn:schemas-microsoft-com:office:word" xmlns:w="http://schemas.openxmlformats.org/wordprocessingml/2006/main" xmlns:ma14="http://schemas.microsoft.com/office/mac/drawingml/2011/main"/>
                           </a:ext>
                         </a:extLst>
                       </wps:spPr>
@@ -1139,6 +1147,7 @@
       <w:r>
         <w:rPr>
           <w:noProof/>
+          <w:lang w:eastAsia="fr-FR"/>
         </w:rPr>
         <w:drawing>
           <wp:anchor distT="0" distB="0" distL="114300" distR="114300" simplePos="0" relativeHeight="251659264" behindDoc="1" locked="0" layoutInCell="1" allowOverlap="1" wp14:anchorId="75E46450" wp14:editId="55E93A56">
@@ -1202,6 +1211,13 @@
     </w:p>
     <w:sdt>
       <w:sdtPr>
+        <w:rPr>
+          <w:rFonts w:asciiTheme="minorHAnsi" w:eastAsiaTheme="minorHAnsi" w:hAnsiTheme="minorHAnsi" w:cstheme="minorBidi"/>
+          <w:color w:val="auto"/>
+          <w:sz w:val="22"/>
+          <w:szCs w:val="22"/>
+          <w:lang w:eastAsia="en-US"/>
+        </w:rPr>
         <w:id w:val="-1493711383"/>
         <w:docPartObj>
           <w:docPartGallery w:val="Table of Contents"/>
@@ -1210,13 +1226,8 @@
       </w:sdtPr>
       <w:sdtEndPr>
         <w:rPr>
-          <w:rFonts w:asciiTheme="minorHAnsi" w:eastAsiaTheme="minorHAnsi" w:hAnsiTheme="minorHAnsi" w:cstheme="minorBidi"/>
           <w:b/>
           <w:bCs/>
-          <w:color w:val="auto"/>
-          <w:sz w:val="22"/>
-          <w:szCs w:val="22"/>
-          <w:lang w:eastAsia="en-US"/>
         </w:rPr>
       </w:sdtEndPr>
       <w:sdtContent>
@@ -1248,110 +1259,63 @@
           <w:r>
             <w:fldChar w:fldCharType="separate"/>
           </w:r>
-          <w:bookmarkStart w:id="0" w:name="_GoBack"/>
-          <w:bookmarkEnd w:id="0"/>
-          <w:r>
-            <w:rPr>
-              <w:rStyle w:val="Lienhypertexte"/>
-              <w:noProof/>
-            </w:rPr>
-            <w:fldChar w:fldCharType="begin"/>
-          </w:r>
-          <w:r>
-            <w:rPr>
-              <w:rStyle w:val="Lienhypertexte"/>
-              <w:noProof/>
-            </w:rPr>
-            <w:instrText xml:space="preserve"> </w:instrText>
-          </w:r>
-          <w:r>
-            <w:rPr>
-              <w:noProof/>
-            </w:rPr>
-            <w:instrText>HYPERLINK \l "_Toc469579373"</w:instrText>
-          </w:r>
-          <w:r>
-            <w:rPr>
-              <w:rStyle w:val="Lienhypertexte"/>
-              <w:noProof/>
-            </w:rPr>
-            <w:instrText xml:space="preserve"> </w:instrText>
-          </w:r>
-          <w:r>
-            <w:rPr>
-              <w:rStyle w:val="Lienhypertexte"/>
-              <w:noProof/>
-            </w:rPr>
-          </w:r>
-          <w:r>
-            <w:rPr>
-              <w:rStyle w:val="Lienhypertexte"/>
-              <w:noProof/>
-            </w:rPr>
-            <w:fldChar w:fldCharType="separate"/>
-          </w:r>
-          <w:r>
-            <w:rPr>
-              <w:rStyle w:val="Lienhypertexte"/>
-              <w:noProof/>
-            </w:rPr>
-            <w:t>Introduction</w:t>
-          </w:r>
-          <w:r>
-            <w:rPr>
-              <w:noProof/>
-              <w:webHidden/>
-            </w:rPr>
-            <w:tab/>
-          </w:r>
-          <w:r>
-            <w:rPr>
-              <w:noProof/>
-              <w:webHidden/>
-            </w:rPr>
-            <w:fldChar w:fldCharType="begin"/>
-          </w:r>
-          <w:r>
-            <w:rPr>
-              <w:noProof/>
-              <w:webHidden/>
-            </w:rPr>
-            <w:instrText xml:space="preserve"> PAGEREF _Toc469579373 \h </w:instrText>
-          </w:r>
-          <w:r>
-            <w:rPr>
-              <w:noProof/>
-              <w:webHidden/>
-            </w:rPr>
-          </w:r>
-          <w:r>
-            <w:rPr>
-              <w:noProof/>
-              <w:webHidden/>
-            </w:rPr>
-            <w:fldChar w:fldCharType="separate"/>
-          </w:r>
-          <w:r>
-            <w:rPr>
-              <w:noProof/>
-              <w:webHidden/>
-            </w:rPr>
-            <w:t>3</w:t>
-          </w:r>
-          <w:r>
-            <w:rPr>
-              <w:noProof/>
-              <w:webHidden/>
-            </w:rPr>
-            <w:fldChar w:fldCharType="end"/>
-          </w:r>
-          <w:r>
-            <w:rPr>
-              <w:rStyle w:val="Lienhypertexte"/>
-              <w:noProof/>
-            </w:rPr>
-            <w:fldChar w:fldCharType="end"/>
-          </w:r>
+          <w:hyperlink w:anchor="_Toc469579373" w:history="1">
+            <w:r>
+              <w:rPr>
+                <w:rStyle w:val="Lienhypertexte"/>
+                <w:noProof/>
+              </w:rPr>
+              <w:t>Introduction</w:t>
+            </w:r>
+            <w:r>
+              <w:rPr>
+                <w:noProof/>
+                <w:webHidden/>
+              </w:rPr>
+              <w:tab/>
+            </w:r>
+            <w:r>
+              <w:rPr>
+                <w:noProof/>
+                <w:webHidden/>
+              </w:rPr>
+              <w:fldChar w:fldCharType="begin"/>
+            </w:r>
+            <w:r>
+              <w:rPr>
+                <w:noProof/>
+                <w:webHidden/>
+              </w:rPr>
+              <w:instrText xml:space="preserve"> PAGEREF _Toc469579373 \h </w:instrText>
+            </w:r>
+            <w:r>
+              <w:rPr>
+                <w:noProof/>
+                <w:webHidden/>
+              </w:rPr>
+            </w:r>
+            <w:r>
+              <w:rPr>
+                <w:noProof/>
+                <w:webHidden/>
+              </w:rPr>
+              <w:fldChar w:fldCharType="separate"/>
+            </w:r>
+            <w:r>
+              <w:rPr>
+                <w:noProof/>
+                <w:webHidden/>
+              </w:rPr>
+              <w:t>3</w:t>
+            </w:r>
+            <w:r>
+              <w:rPr>
+                <w:noProof/>
+                <w:webHidden/>
+              </w:rPr>
+              <w:fldChar w:fldCharType="end"/>
+            </w:r>
+          </w:hyperlink>
         </w:p>
         <w:p>
           <w:pPr>
@@ -2099,12 +2063,12 @@
       <w:pPr>
         <w:pStyle w:val="Titre1"/>
       </w:pPr>
-      <w:bookmarkStart w:id="1" w:name="_Toc469579373"/>
+      <w:bookmarkStart w:id="0" w:name="_Toc469579373"/>
       <w:r>
         <w:lastRenderedPageBreak/>
         <w:t>Introduction</w:t>
       </w:r>
-      <w:bookmarkEnd w:id="1"/>
+      <w:bookmarkEnd w:id="0"/>
       <w:r>
         <w:t xml:space="preserve"> </w:t>
       </w:r>
@@ -2112,32 +2076,111 @@
     <w:p/>
     <w:p>
       <w:pPr>
+        <w:ind w:firstLine="360"/>
+        <w:jc w:val="both"/>
+      </w:pPr>
+      <w:r>
+        <w:t xml:space="preserve">Ce projet </w:t>
+      </w:r>
+      <w:proofErr w:type="spellStart"/>
+      <w:r>
+        <w:t>tutoré</w:t>
+      </w:r>
+      <w:proofErr w:type="spellEnd"/>
+      <w:r>
+        <w:t xml:space="preserve"> est une demande d’Isabelle Clavel, professeure d’anglais au département Informatique de l’Institut Universitaire Technologique de Blagnac. Laurence Redon, également enseignante à l’Institut, supervise ce projet.</w:t>
+      </w:r>
+    </w:p>
+    <w:p>
+      <w:pPr>
+        <w:ind w:firstLine="360"/>
+        <w:jc w:val="both"/>
+      </w:pPr>
+      <w:r>
+        <w:t>Dans le cadre de son enseignement, Mme Clavel utilise des grilles d’exercices de prononciatio</w:t>
+      </w:r>
+      <w:r>
+        <w:t xml:space="preserve">n qu’elle crée elle-même à l’aide de logiciel de tableur tell que Microsoft Office </w:t>
+      </w:r>
+      <w:proofErr w:type="spellStart"/>
+      <w:r>
+        <w:t>Exel</w:t>
+      </w:r>
+      <w:proofErr w:type="spellEnd"/>
+      <w:r>
+        <w:t>. Bien que très complet, ce type de logiciel n’a pas pour but premier ce type d’exercice, et peut donc présenter diverses contraintes pour l’utilisateur :</w:t>
+      </w:r>
+    </w:p>
+    <w:p>
+      <w:pPr>
+        <w:pStyle w:val="Paragraphedeliste"/>
+        <w:numPr>
+          <w:ilvl w:val="0"/>
+          <w:numId w:val="2"/>
+        </w:numPr>
+        <w:jc w:val="both"/>
+      </w:pPr>
+      <w:r>
+        <w:t>De temps : l’absence de format standard force l’utilisateur à dédier une partie non négligeable de son temps à gérer la forme de la grille.</w:t>
+      </w:r>
+    </w:p>
+    <w:p>
+      <w:pPr>
+        <w:pStyle w:val="Paragraphedeliste"/>
+        <w:numPr>
+          <w:ilvl w:val="0"/>
+          <w:numId w:val="2"/>
+        </w:numPr>
+        <w:jc w:val="both"/>
+      </w:pPr>
+      <w:r>
+        <w:t>De suivis : La modification de grille peut s’avérer très fastidieuse à cause des contraintes sur les données saisies, à telle point qu’il peut s’</w:t>
+      </w:r>
+      <w:r>
+        <w:t>avérer préférable</w:t>
+      </w:r>
+      <w:r>
+        <w:t xml:space="preserve"> de commencer une nouvelle grille.</w:t>
+      </w:r>
+    </w:p>
+    <w:p>
+      <w:pPr>
+        <w:jc w:val="both"/>
+      </w:pPr>
+      <w:r>
+        <w:t>Le client a donc demandé une solution alternative qui lui permettrait un gain de temps</w:t>
+      </w:r>
+      <w:r>
+        <w:t xml:space="preserve"> non seulement à la réalisation, mais aussi lors de la modification éventuelle de ces grilles. Pour de plus amples informations, nous invitons le lecteur à consulter le Cahier Des Charges Utilisateurs (CDCU) fournis avec ce dossier.</w:t>
+      </w:r>
+    </w:p>
+    <w:p>
+      <w:pPr>
         <w:rPr>
           <w:b/>
         </w:rPr>
       </w:pPr>
       <w:r>
-        <w:t>//TODO</w:t>
-      </w:r>
-      <w:r>
-        <w:t xml:space="preserve"> </w:t>
-      </w:r>
-      <w:proofErr w:type="spellStart"/>
-      <w:r>
         <w:rPr>
           <w:b/>
         </w:rPr>
-        <w:t>Titouan</w:t>
-      </w:r>
-      <w:proofErr w:type="spellEnd"/>
-      <w:r>
+        <w:t>//TODO : problématique ??</w:t>
+      </w:r>
+    </w:p>
+    <w:p>
+      <w:pPr>
         <w:rPr>
           <w:b/>
         </w:rPr>
-        <w:t xml:space="preserve"> le thug</w:t>
-      </w:r>
-    </w:p>
-    <w:p/>
+      </w:pPr>
+      <w:r>
+        <w:rPr>
+          <w:b/>
+        </w:rPr>
+        <w:tab/>
+        <w:t xml:space="preserve">  Sw4g sommaire</w:t>
+      </w:r>
+    </w:p>
     <w:p/>
     <w:p>
       <w:pPr>
@@ -2147,11 +2190,11 @@
           <w:numId w:val="1"/>
         </w:numPr>
       </w:pPr>
-      <w:bookmarkStart w:id="2" w:name="_Toc469579374"/>
+      <w:bookmarkStart w:id="1" w:name="_Toc469579374"/>
       <w:r>
         <w:t>Organisation actuelle et future</w:t>
       </w:r>
-      <w:bookmarkEnd w:id="2"/>
+      <w:bookmarkEnd w:id="1"/>
     </w:p>
     <w:p/>
     <w:p>
@@ -2178,11 +2221,11 @@
           <w:numId w:val="1"/>
         </w:numPr>
       </w:pPr>
-      <w:bookmarkStart w:id="3" w:name="_Toc469579375"/>
+      <w:bookmarkStart w:id="2" w:name="_Toc469579375"/>
       <w:r>
         <w:t>Analyse</w:t>
       </w:r>
-      <w:bookmarkEnd w:id="3"/>
+      <w:bookmarkEnd w:id="2"/>
     </w:p>
     <w:p/>
     <w:p>
@@ -2252,11 +2295,11 @@
           <w:numId w:val="1"/>
         </w:numPr>
       </w:pPr>
-      <w:bookmarkStart w:id="4" w:name="_Toc469579376"/>
+      <w:bookmarkStart w:id="3" w:name="_Toc469579376"/>
       <w:r>
         <w:t>Conception</w:t>
       </w:r>
-      <w:bookmarkEnd w:id="4"/>
+      <w:bookmarkEnd w:id="3"/>
     </w:p>
     <w:p/>
     <w:p>
@@ -2273,38 +2316,224 @@
           <w:numId w:val="1"/>
         </w:numPr>
       </w:pPr>
-      <w:bookmarkStart w:id="5" w:name="_Toc469579377"/>
+      <w:bookmarkStart w:id="4" w:name="_Toc469579377"/>
       <w:r>
         <w:t>Spécificités techniques</w:t>
       </w:r>
-      <w:bookmarkEnd w:id="5"/>
+      <w:bookmarkEnd w:id="4"/>
     </w:p>
     <w:p/>
     <w:p>
       <w:pPr>
+        <w:ind w:firstLine="360"/>
+        <w:jc w:val="both"/>
+      </w:pPr>
+      <w:r>
+        <w:t xml:space="preserve">Afin de mette en place, nous allons développer une application Java. Cela demandera donc l’installation du logiciel </w:t>
+      </w:r>
+      <w:r>
+        <w:rPr>
+          <w:i/>
+          <w:u w:val="single"/>
+        </w:rPr>
+        <w:t>Java</w:t>
+      </w:r>
+      <w:r>
+        <w:t xml:space="preserve"> chez l’utilisateur de l’application. Ce logiciel peut se télécharger gratuitement à l’adresse suivante : </w:t>
+      </w:r>
+    </w:p>
+    <w:p>
+      <w:pPr>
+        <w:ind w:firstLine="360"/>
+        <w:jc w:val="both"/>
         <w:rPr>
           <w:b/>
         </w:rPr>
       </w:pPr>
-      <w:r>
-        <w:t>//TODO</w:t>
-      </w:r>
-      <w:r>
+      <w:hyperlink r:id="rId10" w:history="1">
+        <w:r>
+          <w:rPr>
+            <w:rStyle w:val="Lienhypertexte"/>
+            <w:b/>
+          </w:rPr>
+          <w:t>https://www.java.com/fr/</w:t>
+        </w:r>
+      </w:hyperlink>
+    </w:p>
+    <w:p>
+      <w:pPr>
+        <w:ind w:firstLine="360"/>
+        <w:jc w:val="both"/>
+      </w:pPr>
+      <w:r>
+        <w:t xml:space="preserve">L’utilisateur nécessitera également un logiciel permettant de lire et d’imprimer des fichiers de format csv, tel que </w:t>
+      </w:r>
+      <w:r>
+        <w:rPr>
+          <w:i/>
+          <w:u w:val="single"/>
+        </w:rPr>
+        <w:t xml:space="preserve">Microsoft Office </w:t>
+      </w:r>
+      <w:proofErr w:type="spellStart"/>
+      <w:r>
+        <w:rPr>
+          <w:i/>
+          <w:u w:val="single"/>
+        </w:rPr>
+        <w:t>Exel</w:t>
+      </w:r>
+      <w:proofErr w:type="spellEnd"/>
+      <w:r>
+        <w:t xml:space="preserve">, ou </w:t>
+      </w:r>
+      <w:r>
+        <w:rPr>
+          <w:i/>
+          <w:u w:val="single"/>
+        </w:rPr>
+        <w:t xml:space="preserve">Libre Office </w:t>
+      </w:r>
+      <w:proofErr w:type="spellStart"/>
+      <w:r>
+        <w:rPr>
+          <w:i/>
+          <w:u w:val="single"/>
+        </w:rPr>
+        <w:t>Calc</w:t>
+      </w:r>
+      <w:proofErr w:type="spellEnd"/>
+      <w:r>
+        <w:rPr>
+          <w:i/>
+          <w:u w:val="single"/>
+        </w:rPr>
+        <w:t>.</w:t>
+      </w:r>
+    </w:p>
+    <w:p>
+      <w:pPr>
+        <w:ind w:firstLine="360"/>
+        <w:jc w:val="both"/>
+      </w:pPr>
+      <w:r>
+        <w:t xml:space="preserve">Pour </w:t>
+      </w:r>
+      <w:r>
+        <w:t xml:space="preserve">réaliser cette application, nous utiliserons l’environnement </w:t>
+      </w:r>
+      <w:r>
+        <w:rPr>
+          <w:i/>
+          <w:u w:val="single"/>
+        </w:rPr>
+        <w:t>Eclipse</w:t>
+      </w:r>
+      <w:r>
+        <w:t xml:space="preserve"> pour son aide très précieuse durant l’écriture du code.</w:t>
+      </w:r>
+    </w:p>
+    <w:p>
+      <w:pPr>
+        <w:ind w:firstLine="360"/>
+        <w:jc w:val="both"/>
+      </w:pPr>
+      <w:r>
+        <w:t xml:space="preserve">Le partage du travail au sein du groupe se fera grâce à </w:t>
+      </w:r>
+      <w:proofErr w:type="spellStart"/>
+      <w:r>
+        <w:rPr>
+          <w:i/>
+          <w:u w:val="single"/>
+        </w:rPr>
+        <w:t>GitHub</w:t>
+      </w:r>
+      <w:proofErr w:type="spellEnd"/>
+      <w:r>
+        <w:rPr>
+          <w:i/>
+          <w:u w:val="single"/>
+        </w:rPr>
         <w:t xml:space="preserve"> </w:t>
       </w:r>
+      <w:r>
+        <w:t xml:space="preserve">qui permet une mise en commun des données, notamment du code. L’application offre également d’autres fonctionnalités très appréciables pour le développement, tel que le </w:t>
+      </w:r>
       <w:proofErr w:type="spellStart"/>
       <w:r>
         <w:rPr>
-          <w:b/>
-        </w:rPr>
-        <w:t>Titouan</w:t>
+          <w:i/>
+        </w:rPr>
+        <w:t>versionning</w:t>
       </w:r>
       <w:proofErr w:type="spellEnd"/>
       <w:r>
         <w:rPr>
-          <w:b/>
-        </w:rPr>
-        <w:t xml:space="preserve"> le thug</w:t>
+          <w:i/>
+        </w:rPr>
+        <w:t xml:space="preserve"> </w:t>
+      </w:r>
+      <w:r>
+        <w:t>des fichiers, ou encore différentes branches pour ranger les informations que nous partageons.</w:t>
+      </w:r>
+    </w:p>
+    <w:p>
+      <w:pPr>
+        <w:ind w:firstLine="360"/>
+        <w:jc w:val="both"/>
+      </w:pPr>
+      <w:r>
+        <w:t xml:space="preserve">La communication au sein de l’équipe se fera grâce à </w:t>
+      </w:r>
+      <w:r>
+        <w:rPr>
+          <w:i/>
+          <w:u w:val="single"/>
+        </w:rPr>
+        <w:t>Facebook</w:t>
+      </w:r>
+      <w:r>
+        <w:t>/</w:t>
+      </w:r>
+      <w:r>
+        <w:rPr>
+          <w:i/>
+          <w:u w:val="single"/>
+        </w:rPr>
+        <w:t>Messenger</w:t>
+      </w:r>
+      <w:r>
+        <w:t xml:space="preserve">, ainsi que </w:t>
+      </w:r>
+      <w:r>
+        <w:rPr>
+          <w:i/>
+          <w:u w:val="single"/>
+        </w:rPr>
+        <w:t>Skype</w:t>
+      </w:r>
+      <w:r>
+        <w:t xml:space="preserve"> qui offre une fonctionnalité de partage d’écran.</w:t>
+      </w:r>
+    </w:p>
+    <w:p>
+      <w:pPr>
+        <w:ind w:firstLine="360"/>
+        <w:jc w:val="both"/>
+      </w:pPr>
+      <w:r>
+        <w:t xml:space="preserve">Enfin la réalisation de la documentation se fera grâce aux différents logiciels du pack </w:t>
+      </w:r>
+      <w:r>
+        <w:rPr>
+          <w:i/>
+          <w:u w:val="single"/>
+        </w:rPr>
+        <w:t>Microsoft Office</w:t>
+      </w:r>
+      <w:r>
+        <w:t>.</w:t>
       </w:r>
     </w:p>
     <w:p/>
@@ -2316,11 +2545,11 @@
           <w:numId w:val="1"/>
         </w:numPr>
       </w:pPr>
-      <w:bookmarkStart w:id="6" w:name="_Toc469579378"/>
+      <w:bookmarkStart w:id="5" w:name="_Toc469579378"/>
       <w:r>
         <w:t>Prototype</w:t>
       </w:r>
-      <w:bookmarkEnd w:id="6"/>
+      <w:bookmarkEnd w:id="5"/>
     </w:p>
     <w:p/>
     <w:p>
@@ -2346,46 +2575,25 @@
           <w:numId w:val="1"/>
         </w:numPr>
       </w:pPr>
-      <w:bookmarkStart w:id="7" w:name="_Toc469579379"/>
+      <w:bookmarkStart w:id="6" w:name="_Toc469579379"/>
       <w:r>
         <w:t>Plan d’assurance qualité</w:t>
       </w:r>
+      <w:bookmarkEnd w:id="6"/>
+    </w:p>
+    <w:p/>
+    <w:p>
+      <w:pPr>
+        <w:ind w:firstLine="360"/>
+        <w:rPr>
+          <w:b/>
+        </w:rPr>
+      </w:pPr>
+      <w:r>
+        <w:t>Pour s’assurer de la pertinence de cette application, nous avons choisis de mettre en place la méthode agile. Cette méthode vise à réaliser régulièrement des rendez-vous avec le client et le superviseur afin d’obtenir un maximum de retour sur le projet et son avancement. De cette manière, nous nous assurons que l’application que nous développons répond bien aux exigences du client.</w:t>
+      </w:r>
+      <w:bookmarkStart w:id="7" w:name="_GoBack"/>
       <w:bookmarkEnd w:id="7"/>
-    </w:p>
-    <w:p/>
-    <w:p>
-      <w:pPr>
-        <w:rPr>
-          <w:b/>
-        </w:rPr>
-      </w:pPr>
-      <w:r>
-        <w:lastRenderedPageBreak/>
-        <w:t>//TODO</w:t>
-      </w:r>
-      <w:r>
-        <w:t xml:space="preserve"> </w:t>
-      </w:r>
-      <w:r>
-        <w:rPr>
-          <w:b/>
-        </w:rPr>
-        <w:t xml:space="preserve"> </w:t>
-      </w:r>
-      <w:proofErr w:type="spellStart"/>
-      <w:r>
-        <w:rPr>
-          <w:b/>
-        </w:rPr>
-        <w:t>Titouan</w:t>
-      </w:r>
-      <w:proofErr w:type="spellEnd"/>
-      <w:r>
-        <w:rPr>
-          <w:b/>
-        </w:rPr>
-        <w:t xml:space="preserve"> le thug</w:t>
-      </w:r>
     </w:p>
     <w:p/>
     <w:p>
@@ -2417,6 +2625,7 @@
         <w:rPr>
           <w:b/>
         </w:rPr>
+        <w:lastRenderedPageBreak/>
         <w:t>Guyooms</w:t>
       </w:r>
       <w:proofErr w:type="spellEnd"/>
@@ -2553,7 +2762,7 @@
     </w:p>
     <w:p/>
     <w:sectPr>
-      <w:footerReference w:type="default" r:id="rId10"/>
+      <w:footerReference w:type="default" r:id="rId11"/>
       <w:pgSz w:w="11906" w:h="16838"/>
       <w:pgMar w:top="1417" w:right="1417" w:bottom="1417" w:left="1417" w:header="708" w:footer="708" w:gutter="0"/>
       <w:cols w:space="708"/>
@@ -2626,7 +2835,7 @@
         <w:noProof/>
         <w:color w:val="5B9BD5" w:themeColor="accent1"/>
       </w:rPr>
-      <w:t>4</w:t>
+      <w:t>5</w:t>
     </w:r>
     <w:r>
       <w:rPr>
@@ -2672,6 +2881,118 @@
 <file path=word/numbering.xml><?xml version="1.0" encoding="utf-8"?>
 <w:numbering xmlns:wpc="http://schemas.microsoft.com/office/word/2010/wordprocessingCanvas" xmlns:mc="http://schemas.openxmlformats.org/markup-compatibility/2006" xmlns:o="urn:schemas-microsoft-com:office:office" xmlns:r="http://schemas.openxmlformats.org/officeDocument/2006/relationships" xmlns:m="http://schemas.openxmlformats.org/officeDocument/2006/math" xmlns:v="urn:schemas-microsoft-com:vml" xmlns:wp14="http://schemas.microsoft.com/office/word/2010/wordprocessingDrawing" xmlns:wp="http://schemas.openxmlformats.org/drawingml/2006/wordprocessingDrawing" xmlns:w10="urn:schemas-microsoft-com:office:word" xmlns:w="http://schemas.openxmlformats.org/wordprocessingml/2006/main" xmlns:w14="http://schemas.microsoft.com/office/word/2010/wordml" xmlns:w15="http://schemas.microsoft.com/office/word/2012/wordml" xmlns:wpg="http://schemas.microsoft.com/office/word/2010/wordprocessingGroup" xmlns:wpi="http://schemas.microsoft.com/office/word/2010/wordprocessingInk" xmlns:wne="http://schemas.microsoft.com/office/word/2006/wordml" xmlns:wps="http://schemas.microsoft.com/office/word/2010/wordprocessingShape" mc:Ignorable="w14 w15 wp14">
   <w:abstractNum w:abstractNumId="0" w15:restartNumberingAfterBreak="0">
+    <w:nsid w:val="3B9C1D13"/>
+    <w:multiLevelType w:val="hybridMultilevel"/>
+    <w:tmpl w:val="77243F5E"/>
+    <w:lvl w:ilvl="0" w:tplc="D592F7C8">
+      <w:numFmt w:val="bullet"/>
+      <w:lvlText w:val="-"/>
+      <w:lvlJc w:val="left"/>
+      <w:pPr>
+        <w:ind w:left="1065" w:hanging="360"/>
+      </w:pPr>
+      <w:rPr>
+        <w:rFonts w:ascii="Calibri" w:eastAsiaTheme="minorHAnsi" w:hAnsi="Calibri" w:cstheme="minorBidi" w:hint="default"/>
+      </w:rPr>
+    </w:lvl>
+    <w:lvl w:ilvl="1" w:tplc="040C0003" w:tentative="1">
+      <w:start w:val="1"/>
+      <w:numFmt w:val="bullet"/>
+      <w:lvlText w:val="o"/>
+      <w:lvlJc w:val="left"/>
+      <w:pPr>
+        <w:ind w:left="1785" w:hanging="360"/>
+      </w:pPr>
+      <w:rPr>
+        <w:rFonts w:ascii="Courier New" w:hAnsi="Courier New" w:cs="Courier New" w:hint="default"/>
+      </w:rPr>
+    </w:lvl>
+    <w:lvl w:ilvl="2" w:tplc="040C0005" w:tentative="1">
+      <w:start w:val="1"/>
+      <w:numFmt w:val="bullet"/>
+      <w:lvlText w:val=""/>
+      <w:lvlJc w:val="left"/>
+      <w:pPr>
+        <w:ind w:left="2505" w:hanging="360"/>
+      </w:pPr>
+      <w:rPr>
+        <w:rFonts w:ascii="Wingdings" w:hAnsi="Wingdings" w:hint="default"/>
+      </w:rPr>
+    </w:lvl>
+    <w:lvl w:ilvl="3" w:tplc="040C0001" w:tentative="1">
+      <w:start w:val="1"/>
+      <w:numFmt w:val="bullet"/>
+      <w:lvlText w:val=""/>
+      <w:lvlJc w:val="left"/>
+      <w:pPr>
+        <w:ind w:left="3225" w:hanging="360"/>
+      </w:pPr>
+      <w:rPr>
+        <w:rFonts w:ascii="Symbol" w:hAnsi="Symbol" w:hint="default"/>
+      </w:rPr>
+    </w:lvl>
+    <w:lvl w:ilvl="4" w:tplc="040C0003" w:tentative="1">
+      <w:start w:val="1"/>
+      <w:numFmt w:val="bullet"/>
+      <w:lvlText w:val="o"/>
+      <w:lvlJc w:val="left"/>
+      <w:pPr>
+        <w:ind w:left="3945" w:hanging="360"/>
+      </w:pPr>
+      <w:rPr>
+        <w:rFonts w:ascii="Courier New" w:hAnsi="Courier New" w:cs="Courier New" w:hint="default"/>
+      </w:rPr>
+    </w:lvl>
+    <w:lvl w:ilvl="5" w:tplc="040C0005" w:tentative="1">
+      <w:start w:val="1"/>
+      <w:numFmt w:val="bullet"/>
+      <w:lvlText w:val=""/>
+      <w:lvlJc w:val="left"/>
+      <w:pPr>
+        <w:ind w:left="4665" w:hanging="360"/>
+      </w:pPr>
+      <w:rPr>
+        <w:rFonts w:ascii="Wingdings" w:hAnsi="Wingdings" w:hint="default"/>
+      </w:rPr>
+    </w:lvl>
+    <w:lvl w:ilvl="6" w:tplc="040C0001" w:tentative="1">
+      <w:start w:val="1"/>
+      <w:numFmt w:val="bullet"/>
+      <w:lvlText w:val=""/>
+      <w:lvlJc w:val="left"/>
+      <w:pPr>
+        <w:ind w:left="5385" w:hanging="360"/>
+      </w:pPr>
+      <w:rPr>
+        <w:rFonts w:ascii="Symbol" w:hAnsi="Symbol" w:hint="default"/>
+      </w:rPr>
+    </w:lvl>
+    <w:lvl w:ilvl="7" w:tplc="040C0003" w:tentative="1">
+      <w:start w:val="1"/>
+      <w:numFmt w:val="bullet"/>
+      <w:lvlText w:val="o"/>
+      <w:lvlJc w:val="left"/>
+      <w:pPr>
+        <w:ind w:left="6105" w:hanging="360"/>
+      </w:pPr>
+      <w:rPr>
+        <w:rFonts w:ascii="Courier New" w:hAnsi="Courier New" w:cs="Courier New" w:hint="default"/>
+      </w:rPr>
+    </w:lvl>
+    <w:lvl w:ilvl="8" w:tplc="040C0005" w:tentative="1">
+      <w:start w:val="1"/>
+      <w:numFmt w:val="bullet"/>
+      <w:lvlText w:val=""/>
+      <w:lvlJc w:val="left"/>
+      <w:pPr>
+        <w:ind w:left="6825" w:hanging="360"/>
+      </w:pPr>
+      <w:rPr>
+        <w:rFonts w:ascii="Wingdings" w:hAnsi="Wingdings" w:hint="default"/>
+      </w:rPr>
+    </w:lvl>
+  </w:abstractNum>
+  <w:abstractNum w:abstractNumId="1" w15:restartNumberingAfterBreak="0">
     <w:nsid w:val="447C08A2"/>
     <w:multiLevelType w:val="hybridMultilevel"/>
     <w:tmpl w:val="0B7843E0"/>
@@ -2761,6 +3082,9 @@
     </w:lvl>
   </w:abstractNum>
   <w:num w:numId="1">
+    <w:abstractNumId w:val="1"/>
+  </w:num>
+  <w:num w:numId="2">
     <w:abstractNumId w:val="0"/>
   </w:num>
 </w:numbering>
@@ -3355,533 +3679,6 @@
 </w:styles>
 </file>
 
-<file path=word/glossary/document.xml><?xml version="1.0" encoding="utf-8"?>
-<w:glossaryDocument xmlns:wpc="http://schemas.microsoft.com/office/word/2010/wordprocessingCanvas" xmlns:mc="http://schemas.openxmlformats.org/markup-compatibility/2006" xmlns:o="urn:schemas-microsoft-com:office:office" xmlns:r="http://schemas.openxmlformats.org/officeDocument/2006/relationships" xmlns:m="http://schemas.openxmlformats.org/officeDocument/2006/math" xmlns:v="urn:schemas-microsoft-com:vml" xmlns:wp14="http://schemas.microsoft.com/office/word/2010/wordprocessingDrawing" xmlns:wp="http://schemas.openxmlformats.org/drawingml/2006/wordprocessingDrawing" xmlns:w10="urn:schemas-microsoft-com:office:word" xmlns:w="http://schemas.openxmlformats.org/wordprocessingml/2006/main" xmlns:w14="http://schemas.microsoft.com/office/word/2010/wordml" xmlns:w15="http://schemas.microsoft.com/office/word/2012/wordml" xmlns:wpg="http://schemas.microsoft.com/office/word/2010/wordprocessingGroup" xmlns:wpi="http://schemas.microsoft.com/office/word/2010/wordprocessingInk" xmlns:wne="http://schemas.microsoft.com/office/word/2006/wordml" xmlns:wps="http://schemas.microsoft.com/office/word/2010/wordprocessingShape" mc:Ignorable="w14 w15 wp14"/>
-</file>
-
-<file path=word/glossary/fontTable.xml><?xml version="1.0" encoding="utf-8"?>
-<w:fonts xmlns:mc="http://schemas.openxmlformats.org/markup-compatibility/2006" xmlns:r="http://schemas.openxmlformats.org/officeDocument/2006/relationships" xmlns:w="http://schemas.openxmlformats.org/wordprocessingml/2006/main" xmlns:w14="http://schemas.microsoft.com/office/word/2010/wordml" xmlns:w15="http://schemas.microsoft.com/office/word/2012/wordml" mc:Ignorable="w14 w15">
-  <w:font w:name="Times New Roman">
-    <w:panose1 w:val="02020603050405020304"/>
-    <w:charset w:val="00"/>
-    <w:family w:val="roman"/>
-    <w:pitch w:val="variable"/>
-    <w:sig w:usb0="E0002AFF" w:usb1="C0007841" w:usb2="00000009" w:usb3="00000000" w:csb0="000001FF" w:csb1="00000000"/>
-  </w:font>
-  <w:font w:name="Calibri">
-    <w:panose1 w:val="020F0502020204030204"/>
-    <w:charset w:val="00"/>
-    <w:family w:val="swiss"/>
-    <w:pitch w:val="variable"/>
-    <w:sig w:usb0="E00002FF" w:usb1="4000ACFF" w:usb2="00000001" w:usb3="00000000" w:csb0="0000019F" w:csb1="00000000"/>
-  </w:font>
-  <w:font w:name="Calibri Light">
-    <w:panose1 w:val="020F0302020204030204"/>
-    <w:charset w:val="00"/>
-    <w:family w:val="swiss"/>
-    <w:pitch w:val="variable"/>
-    <w:sig w:usb0="A00002EF" w:usb1="4000207B" w:usb2="00000000" w:usb3="00000000" w:csb0="0000019F" w:csb1="00000000"/>
-  </w:font>
-  <w:font w:name="Gill Sans MT">
-    <w:panose1 w:val="020B0502020104020203"/>
-    <w:charset w:val="00"/>
-    <w:family w:val="swiss"/>
-    <w:pitch w:val="variable"/>
-    <w:sig w:usb0="00000007" w:usb1="00000000" w:usb2="00000000" w:usb3="00000000" w:csb0="00000003" w:csb1="00000000"/>
-  </w:font>
-  <w:font w:name="Wingdings">
-    <w:panose1 w:val="05000000000000000000"/>
-    <w:charset w:val="02"/>
-    <w:family w:val="auto"/>
-    <w:pitch w:val="variable"/>
-    <w:sig w:usb0="00000000" w:usb1="10000000" w:usb2="00000000" w:usb3="00000000" w:csb0="80000000" w:csb1="00000000"/>
-  </w:font>
-</w:fonts>
-</file>
-
-<file path=word/glossary/settings.xml><?xml version="1.0" encoding="utf-8"?>
-<w:settings xmlns:mc="http://schemas.openxmlformats.org/markup-compatibility/2006" xmlns:o="urn:schemas-microsoft-com:office:office" xmlns:r="http://schemas.openxmlformats.org/officeDocument/2006/relationships" xmlns:m="http://schemas.openxmlformats.org/officeDocument/2006/math" xmlns:v="urn:schemas-microsoft-com:vml" xmlns:w10="urn:schemas-microsoft-com:office:word" xmlns:w="http://schemas.openxmlformats.org/wordprocessingml/2006/main" xmlns:w14="http://schemas.microsoft.com/office/word/2010/wordml" xmlns:w15="http://schemas.microsoft.com/office/word/2012/wordml" xmlns:sl="http://schemas.openxmlformats.org/schemaLibrary/2006/main" mc:Ignorable="w14 w15">
-  <w:view w:val="normal"/>
-  <w:defaultTabStop w:val="708"/>
-  <w:hyphenationZone w:val="425"/>
-  <w:characterSpacingControl w:val="doNotCompress"/>
-  <w:compat>
-    <w:useFELayout/>
-    <w:compatSetting w:name="compatibilityMode" w:uri="http://schemas.microsoft.com/office/word" w:val="15"/>
-    <w:compatSetting w:name="overrideTableStyleFontSizeAndJustification" w:uri="http://schemas.microsoft.com/office/word" w:val="1"/>
-    <w:compatSetting w:name="enableOpenTypeFeatures" w:uri="http://schemas.microsoft.com/office/word" w:val="1"/>
-    <w:compatSetting w:name="doNotFlipMirrorIndents" w:uri="http://schemas.microsoft.com/office/word" w:val="1"/>
-    <w:compatSetting w:name="differentiateMultirowTableHeaders" w:uri="http://schemas.microsoft.com/office/word" w:val="1"/>
-  </w:compat>
-  <w:rsids>
-    <w:rsidRoot w:val="00AF72E8"/>
-    <w:rsid w:val="00A86C20"/>
-    <w:rsid w:val="00AF72E8"/>
-  </w:rsids>
-  <m:mathPr>
-    <m:mathFont m:val="Cambria Math"/>
-    <m:brkBin m:val="before"/>
-    <m:brkBinSub m:val="--"/>
-    <m:smallFrac m:val="0"/>
-    <m:dispDef/>
-    <m:lMargin m:val="0"/>
-    <m:rMargin m:val="0"/>
-    <m:defJc m:val="centerGroup"/>
-    <m:wrapIndent m:val="1440"/>
-    <m:intLim m:val="subSup"/>
-    <m:naryLim m:val="undOvr"/>
-  </m:mathPr>
-  <w:themeFontLang w:val="fr-FR"/>
-  <w:clrSchemeMapping w:bg1="light1" w:t1="dark1" w:bg2="light2" w:t2="dark2" w:accent1="accent1" w:accent2="accent2" w:accent3="accent3" w:accent4="accent4" w:accent5="accent5" w:accent6="accent6" w:hyperlink="hyperlink" w:followedHyperlink="followedHyperlink"/>
-  <w:decimalSymbol w:val=","/>
-  <w:listSeparator w:val=";"/>
-  <w15:chartTrackingRefBased/>
-</w:settings>
-</file>
-
-<file path=word/glossary/styles.xml><?xml version="1.0" encoding="utf-8"?>
-<w:styles xmlns:mc="http://schemas.openxmlformats.org/markup-compatibility/2006" xmlns:r="http://schemas.openxmlformats.org/officeDocument/2006/relationships" xmlns:w="http://schemas.openxmlformats.org/wordprocessingml/2006/main" xmlns:w14="http://schemas.microsoft.com/office/word/2010/wordml" xmlns:w15="http://schemas.microsoft.com/office/word/2012/wordml" mc:Ignorable="w14 w15">
-  <w:docDefaults>
-    <w:rPrDefault>
-      <w:rPr>
-        <w:rFonts w:asciiTheme="minorHAnsi" w:eastAsiaTheme="minorEastAsia" w:hAnsiTheme="minorHAnsi" w:cstheme="minorBidi"/>
-        <w:sz w:val="22"/>
-        <w:szCs w:val="22"/>
-        <w:lang w:val="fr-FR" w:eastAsia="fr-FR" w:bidi="ar-SA"/>
-      </w:rPr>
-    </w:rPrDefault>
-    <w:pPrDefault>
-      <w:pPr>
-        <w:spacing w:after="160" w:line="259" w:lineRule="auto"/>
-      </w:pPr>
-    </w:pPrDefault>
-  </w:docDefaults>
-  <w:latentStyles w:defLockedState="0" w:defUIPriority="99" w:defSemiHidden="0" w:defUnhideWhenUsed="0" w:defQFormat="0" w:count="371">
-    <w:lsdException w:name="Normal" w:uiPriority="0" w:qFormat="1"/>
-    <w:lsdException w:name="heading 1" w:uiPriority="9" w:qFormat="1"/>
-    <w:lsdException w:name="heading 2" w:semiHidden="1" w:uiPriority="9" w:unhideWhenUsed="1" w:qFormat="1"/>
-    <w:lsdException w:name="heading 3" w:semiHidden="1" w:uiPriority="9" w:unhideWhenUsed="1" w:qFormat="1"/>
-    <w:lsdException w:name="heading 4" w:semiHidden="1" w:uiPriority="9" w:unhideWhenUsed="1" w:qFormat="1"/>
-    <w:lsdException w:name="heading 5" w:semiHidden="1" w:uiPriority="9" w:unhideWhenUsed="1" w:qFormat="1"/>
-    <w:lsdException w:name="heading 6" w:semiHidden="1" w:uiPriority="9" w:unhideWhenUsed="1" w:qFormat="1"/>
-    <w:lsdException w:name="heading 7" w:semiHidden="1" w:uiPriority="9" w:unhideWhenUsed="1" w:qFormat="1"/>
-    <w:lsdException w:name="heading 8" w:semiHidden="1" w:uiPriority="9" w:unhideWhenUsed="1" w:qFormat="1"/>
-    <w:lsdException w:name="heading 9" w:semiHidden="1" w:uiPriority="9" w:unhideWhenUsed="1" w:qFormat="1"/>
-    <w:lsdException w:name="index 1" w:semiHidden="1" w:unhideWhenUsed="1"/>
-    <w:lsdException w:name="index 2" w:semiHidden="1" w:unhideWhenUsed="1"/>
-    <w:lsdException w:name="index 3" w:semiHidden="1" w:unhideWhenUsed="1"/>
-    <w:lsdException w:name="index 4" w:semiHidden="1" w:unhideWhenUsed="1"/>
-    <w:lsdException w:name="index 5" w:semiHidden="1" w:unhideWhenUsed="1"/>
-    <w:lsdException w:name="index 6" w:semiHidden="1" w:unhideWhenUsed="1"/>
-    <w:lsdException w:name="index 7" w:semiHidden="1" w:unhideWhenUsed="1"/>
-    <w:lsdException w:name="index 8" w:semiHidden="1" w:unhideWhenUsed="1"/>
-    <w:lsdException w:name="index 9" w:semiHidden="1" w:unhideWhenUsed="1"/>
-    <w:lsdException w:name="toc 1" w:semiHidden="1" w:uiPriority="39" w:unhideWhenUsed="1"/>
-    <w:lsdException w:name="toc 2" w:semiHidden="1" w:uiPriority="39" w:unhideWhenUsed="1"/>
-    <w:lsdException w:name="toc 3" w:semiHidden="1" w:uiPriority="39" w:unhideWhenUsed="1"/>
-    <w:lsdException w:name="toc 4" w:semiHidden="1" w:uiPriority="39" w:unhideWhenUsed="1"/>
-    <w:lsdException w:name="toc 5" w:semiHidden="1" w:uiPriority="39" w:unhideWhenUsed="1"/>
-    <w:lsdException w:name="toc 6" w:semiHidden="1" w:uiPriority="39" w:unhideWhenUsed="1"/>
-    <w:lsdException w:name="toc 7" w:semiHidden="1" w:uiPriority="39" w:unhideWhenUsed="1"/>
-    <w:lsdException w:name="toc 8" w:semiHidden="1" w:uiPriority="39" w:unhideWhenUsed="1"/>
-    <w:lsdException w:name="toc 9" w:semiHidden="1" w:uiPriority="39" w:unhideWhenUsed="1"/>
-    <w:lsdException w:name="Normal Indent" w:semiHidden="1" w:unhideWhenUsed="1"/>
-    <w:lsdException w:name="footnote text" w:semiHidden="1" w:unhideWhenUsed="1"/>
-    <w:lsdException w:name="annotation text" w:semiHidden="1" w:unhideWhenUsed="1"/>
-    <w:lsdException w:name="header" w:semiHidden="1" w:unhideWhenUsed="1"/>
-    <w:lsdException w:name="footer" w:semiHidden="1" w:unhideWhenUsed="1"/>
-    <w:lsdException w:name="index heading" w:semiHidden="1" w:unhideWhenUsed="1"/>
-    <w:lsdException w:name="caption" w:semiHidden="1" w:uiPriority="35" w:unhideWhenUsed="1" w:qFormat="1"/>
-    <w:lsdException w:name="table of figures" w:semiHidden="1" w:unhideWhenUsed="1"/>
-    <w:lsdException w:name="envelope address" w:semiHidden="1" w:unhideWhenUsed="1"/>
-    <w:lsdException w:name="envelope return" w:semiHidden="1" w:unhideWhenUsed="1"/>
-    <w:lsdException w:name="footnote reference" w:semiHidden="1" w:unhideWhenUsed="1"/>
-    <w:lsdException w:name="annotation reference" w:semiHidden="1" w:unhideWhenUsed="1"/>
-    <w:lsdException w:name="line number" w:semiHidden="1" w:unhideWhenUsed="1"/>
-    <w:lsdException w:name="page number" w:semiHidden="1" w:unhideWhenUsed="1"/>
-    <w:lsdException w:name="endnote reference" w:semiHidden="1" w:unhideWhenUsed="1"/>
-    <w:lsdException w:name="endnote text" w:semiHidden="1" w:unhideWhenUsed="1"/>
-    <w:lsdException w:name="table of authorities" w:semiHidden="1" w:unhideWhenUsed="1"/>
-    <w:lsdException w:name="macro" w:semiHidden="1" w:unhideWhenUsed="1"/>
-    <w:lsdException w:name="toa heading" w:semiHidden="1" w:unhideWhenUsed="1"/>
-    <w:lsdException w:name="List" w:semiHidden="1" w:unhideWhenUsed="1"/>
-    <w:lsdException w:name="List Bullet" w:semiHidden="1" w:unhideWhenUsed="1"/>
-    <w:lsdException w:name="List Number" w:semiHidden="1" w:unhideWhenUsed="1"/>
-    <w:lsdException w:name="List 2" w:semiHidden="1" w:unhideWhenUsed="1"/>
-    <w:lsdException w:name="List 3" w:semiHidden="1" w:unhideWhenUsed="1"/>
-    <w:lsdException w:name="List 4" w:semiHidden="1" w:unhideWhenUsed="1"/>
-    <w:lsdException w:name="List 5" w:semiHidden="1" w:unhideWhenUsed="1"/>
-    <w:lsdException w:name="List Bullet 2" w:semiHidden="1" w:unhideWhenUsed="1"/>
-    <w:lsdException w:name="List Bullet 3" w:semiHidden="1" w:unhideWhenUsed="1"/>
-    <w:lsdException w:name="List Bullet 4" w:semiHidden="1" w:unhideWhenUsed="1"/>
-    <w:lsdException w:name="List Bullet 5" w:semiHidden="1" w:unhideWhenUsed="1"/>
-    <w:lsdException w:name="List Number 2" w:semiHidden="1" w:unhideWhenUsed="1"/>
-    <w:lsdException w:name="List Number 3" w:semiHidden="1" w:unhideWhenUsed="1"/>
-    <w:lsdException w:name="List Number 4" w:semiHidden="1" w:unhideWhenUsed="1"/>
-    <w:lsdException w:name="List Number 5" w:semiHidden="1" w:unhideWhenUsed="1"/>
-    <w:lsdException w:name="Title" w:uiPriority="10" w:qFormat="1"/>
-    <w:lsdException w:name="Closing" w:semiHidden="1" w:unhideWhenUsed="1"/>
-    <w:lsdException w:name="Signature" w:semiHidden="1" w:unhideWhenUsed="1"/>
-    <w:lsdException w:name="Default Paragraph Font" w:semiHidden="1" w:uiPriority="1" w:unhideWhenUsed="1"/>
-    <w:lsdException w:name="Body Text" w:semiHidden="1" w:unhideWhenUsed="1"/>
-    <w:lsdException w:name="Body Text Indent" w:semiHidden="1" w:unhideWhenUsed="1"/>
-    <w:lsdException w:name="List Continue" w:semiHidden="1" w:unhideWhenUsed="1"/>
-    <w:lsdException w:name="List Continue 2" w:semiHidden="1" w:unhideWhenUsed="1"/>
-    <w:lsdException w:name="List Continue 3" w:semiHidden="1" w:unhideWhenUsed="1"/>
-    <w:lsdException w:name="List Continue 4" w:semiHidden="1" w:unhideWhenUsed="1"/>
-    <w:lsdException w:name="List Continue 5" w:semiHidden="1" w:unhideWhenUsed="1"/>
-    <w:lsdException w:name="Message Header" w:semiHidden="1" w:unhideWhenUsed="1"/>
-    <w:lsdException w:name="Subtitle" w:uiPriority="11" w:qFormat="1"/>
-    <w:lsdException w:name="Salutation" w:semiHidden="1" w:unhideWhenUsed="1"/>
-    <w:lsdException w:name="Date" w:semiHidden="1" w:unhideWhenUsed="1"/>
-    <w:lsdException w:name="Body Text First Indent" w:semiHidden="1" w:unhideWhenUsed="1"/>
-    <w:lsdException w:name="Body Text First Indent 2" w:semiHidden="1" w:unhideWhenUsed="1"/>
-    <w:lsdException w:name="Note Heading" w:semiHidden="1" w:unhideWhenUsed="1"/>
-    <w:lsdException w:name="Body Text 2" w:semiHidden="1" w:unhideWhenUsed="1"/>
-    <w:lsdException w:name="Body Text 3" w:semiHidden="1" w:unhideWhenUsed="1"/>
-    <w:lsdException w:name="Body Text Indent 2" w:semiHidden="1" w:unhideWhenUsed="1"/>
-    <w:lsdException w:name="Body Text Indent 3" w:semiHidden="1" w:unhideWhenUsed="1"/>
-    <w:lsdException w:name="Block Text" w:semiHidden="1" w:unhideWhenUsed="1"/>
-    <w:lsdException w:name="Hyperlink" w:semiHidden="1" w:unhideWhenUsed="1"/>
-    <w:lsdException w:name="FollowedHyperlink" w:semiHidden="1" w:unhideWhenUsed="1"/>
-    <w:lsdException w:name="Strong" w:uiPriority="22" w:qFormat="1"/>
-    <w:lsdException w:name="Emphasis" w:uiPriority="20" w:qFormat="1"/>
-    <w:lsdException w:name="Document Map" w:semiHidden="1" w:unhideWhenUsed="1"/>
-    <w:lsdException w:name="Plain Text" w:semiHidden="1" w:unhideWhenUsed="1"/>
-    <w:lsdException w:name="E-mail Signature" w:semiHidden="1" w:unhideWhenUsed="1"/>
-    <w:lsdException w:name="HTML Top of Form" w:semiHidden="1" w:unhideWhenUsed="1"/>
-    <w:lsdException w:name="HTML Bottom of Form" w:semiHidden="1" w:unhideWhenUsed="1"/>
-    <w:lsdException w:name="Normal (Web)" w:semiHidden="1" w:unhideWhenUsed="1"/>
-    <w:lsdException w:name="HTML Acronym" w:semiHidden="1" w:unhideWhenUsed="1"/>
-    <w:lsdException w:name="HTML Address" w:semiHidden="1" w:unhideWhenUsed="1"/>
-    <w:lsdException w:name="HTML Cite" w:semiHidden="1" w:unhideWhenUsed="1"/>
-    <w:lsdException w:name="HTML Code" w:semiHidden="1" w:unhideWhenUsed="1"/>
-    <w:lsdException w:name="HTML Definition" w:semiHidden="1" w:unhideWhenUsed="1"/>
-    <w:lsdException w:name="HTML Keyboard" w:semiHidden="1" w:unhideWhenUsed="1"/>
-    <w:lsdException w:name="HTML Preformatted" w:semiHidden="1" w:unhideWhenUsed="1"/>
-    <w:lsdException w:name="HTML Sample" w:semiHidden="1" w:unhideWhenUsed="1"/>
-    <w:lsdException w:name="HTML Typewriter" w:semiHidden="1" w:unhideWhenUsed="1"/>
-    <w:lsdException w:name="HTML Variable" w:semiHidden="1" w:unhideWhenUsed="1"/>
-    <w:lsdException w:name="Normal Table" w:semiHidden="1" w:unhideWhenUsed="1"/>
-    <w:lsdException w:name="annotation subject" w:semiHidden="1" w:unhideWhenUsed="1"/>
-    <w:lsdException w:name="No List" w:semiHidden="1" w:unhideWhenUsed="1"/>
-    <w:lsdException w:name="Outline List 1" w:semiHidden="1" w:unhideWhenUsed="1"/>
-    <w:lsdException w:name="Outline List 2" w:semiHidden="1" w:unhideWhenUsed="1"/>
-    <w:lsdException w:name="Outline List 3" w:semiHidden="1" w:unhideWhenUsed="1"/>
-    <w:lsdException w:name="Table Simple 1" w:semiHidden="1" w:unhideWhenUsed="1"/>
-    <w:lsdException w:name="Table Simple 2" w:semiHidden="1" w:unhideWhenUsed="1"/>
-    <w:lsdException w:name="Table Simple 3" w:semiHidden="1" w:unhideWhenUsed="1"/>
-    <w:lsdException w:name="Table Classic 1" w:semiHidden="1" w:unhideWhenUsed="1"/>
-    <w:lsdException w:name="Table Classic 2" w:semiHidden="1" w:unhideWhenUsed="1"/>
-    <w:lsdException w:name="Table Classic 3" w:semiHidden="1" w:unhideWhenUsed="1"/>
-    <w:lsdException w:name="Table Classic 4" w:semiHidden="1" w:unhideWhenUsed="1"/>
-    <w:lsdException w:name="Table Colorful 1" w:semiHidden="1" w:unhideWhenUsed="1"/>
-    <w:lsdException w:name="Table Colorful 2" w:semiHidden="1" w:unhideWhenUsed="1"/>
-    <w:lsdException w:name="Table Colorful 3" w:semiHidden="1" w:unhideWhenUsed="1"/>
-    <w:lsdException w:name="Table Columns 1" w:semiHidden="1" w:unhideWhenUsed="1"/>
-    <w:lsdException w:name="Table Columns 2" w:semiHidden="1" w:unhideWhenUsed="1"/>
-    <w:lsdException w:name="Table Columns 3" w:semiHidden="1" w:unhideWhenUsed="1"/>
-    <w:lsdException w:name="Table Columns 4" w:semiHidden="1" w:unhideWhenUsed="1"/>
-    <w:lsdException w:name="Table Columns 5" w:semiHidden="1" w:unhideWhenUsed="1"/>
-    <w:lsdException w:name="Table Grid 1" w:semiHidden="1" w:unhideWhenUsed="1"/>
-    <w:lsdException w:name="Table Grid 2" w:semiHidden="1" w:unhideWhenUsed="1"/>
-    <w:lsdException w:name="Table Grid 3" w:semiHidden="1" w:unhideWhenUsed="1"/>
-    <w:lsdException w:name="Table Grid 4" w:semiHidden="1" w:unhideWhenUsed="1"/>
-    <w:lsdException w:name="Table Grid 5" w:semiHidden="1" w:unhideWhenUsed="1"/>
-    <w:lsdException w:name="Table Grid 6" w:semiHidden="1" w:unhideWhenUsed="1"/>
-    <w:lsdException w:name="Table Grid 7" w:semiHidden="1" w:unhideWhenUsed="1"/>
-    <w:lsdException w:name="Table Grid 8" w:semiHidden="1" w:unhideWhenUsed="1"/>
-    <w:lsdException w:name="Table List 1" w:semiHidden="1" w:unhideWhenUsed="1"/>
-    <w:lsdException w:name="Table List 2" w:semiHidden="1" w:unhideWhenUsed="1"/>
-    <w:lsdException w:name="Table List 3" w:semiHidden="1" w:unhideWhenUsed="1"/>
-    <w:lsdException w:name="Table List 4" w:semiHidden="1" w:unhideWhenUsed="1"/>
-    <w:lsdException w:name="Table List 5" w:semiHidden="1" w:unhideWhenUsed="1"/>
-    <w:lsdException w:name="Table List 6" w:semiHidden="1" w:unhideWhenUsed="1"/>
-    <w:lsdException w:name="Table List 7" w:semiHidden="1" w:unhideWhenUsed="1"/>
-    <w:lsdException w:name="Table List 8" w:semiHidden="1" w:unhideWhenUsed="1"/>
-    <w:lsdException w:name="Table 3D effects 1" w:semiHidden="1" w:unhideWhenUsed="1"/>
-    <w:lsdException w:name="Table 3D effects 2" w:semiHidden="1" w:unhideWhenUsed="1"/>
-    <w:lsdException w:name="Table 3D effects 3" w:semiHidden="1" w:unhideWhenUsed="1"/>
-    <w:lsdException w:name="Table Contemporary" w:semiHidden="1" w:unhideWhenUsed="1"/>
-    <w:lsdException w:name="Table Elegant" w:semiHidden="1" w:unhideWhenUsed="1"/>
-    <w:lsdException w:name="Table Professional" w:semiHidden="1" w:unhideWhenUsed="1"/>
-    <w:lsdException w:name="Table Subtle 1" w:semiHidden="1" w:unhideWhenUsed="1"/>
-    <w:lsdException w:name="Table Subtle 2" w:semiHidden="1" w:unhideWhenUsed="1"/>
-    <w:lsdException w:name="Table Web 1" w:semiHidden="1" w:unhideWhenUsed="1"/>
-    <w:lsdException w:name="Table Web 2" w:semiHidden="1" w:unhideWhenUsed="1"/>
-    <w:lsdException w:name="Table Web 3" w:semiHidden="1" w:unhideWhenUsed="1"/>
-    <w:lsdException w:name="Balloon Text" w:semiHidden="1" w:unhideWhenUsed="1"/>
-    <w:lsdException w:name="Table Grid" w:uiPriority="39"/>
-    <w:lsdException w:name="Table Theme" w:semiHidden="1" w:unhideWhenUsed="1"/>
-    <w:lsdException w:name="Placeholder Text" w:semiHidden="1"/>
-    <w:lsdException w:name="No Spacing" w:uiPriority="1" w:qFormat="1"/>
-    <w:lsdException w:name="Light Shading" w:uiPriority="60"/>
-    <w:lsdException w:name="Light List" w:uiPriority="61"/>
-    <w:lsdException w:name="Light Grid" w:uiPriority="62"/>
-    <w:lsdException w:name="Medium Shading 1" w:uiPriority="63"/>
-    <w:lsdException w:name="Medium Shading 2" w:uiPriority="64"/>
-    <w:lsdException w:name="Medium List 1" w:uiPriority="65"/>
-    <w:lsdException w:name="Medium List 2" w:uiPriority="66"/>
-    <w:lsdException w:name="Medium Grid 1" w:uiPriority="67"/>
-    <w:lsdException w:name="Medium Grid 2" w:uiPriority="68"/>
-    <w:lsdException w:name="Medium Grid 3" w:uiPriority="69"/>
-    <w:lsdException w:name="Dark List" w:uiPriority="70"/>
-    <w:lsdException w:name="Colorful Shading" w:uiPriority="71"/>
-    <w:lsdException w:name="Colorful List" w:uiPriority="72"/>
-    <w:lsdException w:name="Colorful Grid" w:uiPriority="73"/>
-    <w:lsdException w:name="Light Shading Accent 1" w:uiPriority="60"/>
-    <w:lsdException w:name="Light List Accent 1" w:uiPriority="61"/>
-    <w:lsdException w:name="Light Grid Accent 1" w:uiPriority="62"/>
-    <w:lsdException w:name="Medium Shading 1 Accent 1" w:uiPriority="63"/>
-    <w:lsdException w:name="Medium Shading 2 Accent 1" w:uiPriority="64"/>
-    <w:lsdException w:name="Medium List 1 Accent 1" w:uiPriority="65"/>
-    <w:lsdException w:name="Revision" w:semiHidden="1"/>
-    <w:lsdException w:name="List Paragraph" w:uiPriority="34" w:qFormat="1"/>
-    <w:lsdException w:name="Quote" w:uiPriority="29" w:qFormat="1"/>
-    <w:lsdException w:name="Intense Quote" w:uiPriority="30" w:qFormat="1"/>
-    <w:lsdException w:name="Medium List 2 Accent 1" w:uiPriority="66"/>
-    <w:lsdException w:name="Medium Grid 1 Accent 1" w:uiPriority="67"/>
-    <w:lsdException w:name="Medium Grid 2 Accent 1" w:uiPriority="68"/>
-    <w:lsdException w:name="Medium Grid 3 Accent 1" w:uiPriority="69"/>
-    <w:lsdException w:name="Dark List Accent 1" w:uiPriority="70"/>
-    <w:lsdException w:name="Colorful Shading Accent 1" w:uiPriority="71"/>
-    <w:lsdException w:name="Colorful List Accent 1" w:uiPriority="72"/>
-    <w:lsdException w:name="Colorful Grid Accent 1" w:uiPriority="73"/>
-    <w:lsdException w:name="Light Shading Accent 2" w:uiPriority="60"/>
-    <w:lsdException w:name="Light List Accent 2" w:uiPriority="61"/>
-    <w:lsdException w:name="Light Grid Accent 2" w:uiPriority="62"/>
-    <w:lsdException w:name="Medium Shading 1 Accent 2" w:uiPriority="63"/>
-    <w:lsdException w:name="Medium Shading 2 Accent 2" w:uiPriority="64"/>
-    <w:lsdException w:name="Medium List 1 Accent 2" w:uiPriority="65"/>
-    <w:lsdException w:name="Medium List 2 Accent 2" w:uiPriority="66"/>
-    <w:lsdException w:name="Medium Grid 1 Accent 2" w:uiPriority="67"/>
-    <w:lsdException w:name="Medium Grid 2 Accent 2" w:uiPriority="68"/>
-    <w:lsdException w:name="Medium Grid 3 Accent 2" w:uiPriority="69"/>
-    <w:lsdException w:name="Dark List Accent 2" w:uiPriority="70"/>
-    <w:lsdException w:name="Colorful Shading Accent 2" w:uiPriority="71"/>
-    <w:lsdException w:name="Colorful List Accent 2" w:uiPriority="72"/>
-    <w:lsdException w:name="Colorful Grid Accent 2" w:uiPriority="73"/>
-    <w:lsdException w:name="Light Shading Accent 3" w:uiPriority="60"/>
-    <w:lsdException w:name="Light List Accent 3" w:uiPriority="61"/>
-    <w:lsdException w:name="Light Grid Accent 3" w:uiPriority="62"/>
-    <w:lsdException w:name="Medium Shading 1 Accent 3" w:uiPriority="63"/>
-    <w:lsdException w:name="Medium Shading 2 Accent 3" w:uiPriority="64"/>
-    <w:lsdException w:name="Medium List 1 Accent 3" w:uiPriority="65"/>
-    <w:lsdException w:name="Medium List 2 Accent 3" w:uiPriority="66"/>
-    <w:lsdException w:name="Medium Grid 1 Accent 3" w:uiPriority="67"/>
-    <w:lsdException w:name="Medium Grid 2 Accent 3" w:uiPriority="68"/>
-    <w:lsdException w:name="Medium Grid 3 Accent 3" w:uiPriority="69"/>
-    <w:lsdException w:name="Dark List Accent 3" w:uiPriority="70"/>
-    <w:lsdException w:name="Colorful Shading Accent 3" w:uiPriority="71"/>
-    <w:lsdException w:name="Colorful List Accent 3" w:uiPriority="72"/>
-    <w:lsdException w:name="Colorful Grid Accent 3" w:uiPriority="73"/>
-    <w:lsdException w:name="Light Shading Accent 4" w:uiPriority="60"/>
-    <w:lsdException w:name="Light List Accent 4" w:uiPriority="61"/>
-    <w:lsdException w:name="Light Grid Accent 4" w:uiPriority="62"/>
-    <w:lsdException w:name="Medium Shading 1 Accent 4" w:uiPriority="63"/>
-    <w:lsdException w:name="Medium Shading 2 Accent 4" w:uiPriority="64"/>
-    <w:lsdException w:name="Medium List 1 Accent 4" w:uiPriority="65"/>
-    <w:lsdException w:name="Medium List 2 Accent 4" w:uiPriority="66"/>
-    <w:lsdException w:name="Medium Grid 1 Accent 4" w:uiPriority="67"/>
-    <w:lsdException w:name="Medium Grid 2 Accent 4" w:uiPriority="68"/>
-    <w:lsdException w:name="Medium Grid 3 Accent 4" w:uiPriority="69"/>
-    <w:lsdException w:name="Dark List Accent 4" w:uiPriority="70"/>
-    <w:lsdException w:name="Colorful Shading Accent 4" w:uiPriority="71"/>
-    <w:lsdException w:name="Colorful List Accent 4" w:uiPriority="72"/>
-    <w:lsdException w:name="Colorful Grid Accent 4" w:uiPriority="73"/>
-    <w:lsdException w:name="Light Shading Accent 5" w:uiPriority="60"/>
-    <w:lsdException w:name="Light List Accent 5" w:uiPriority="61"/>
-    <w:lsdException w:name="Light Grid Accent 5" w:uiPriority="62"/>
-    <w:lsdException w:name="Medium Shading 1 Accent 5" w:uiPriority="63"/>
-    <w:lsdException w:name="Medium Shading 2 Accent 5" w:uiPriority="64"/>
-    <w:lsdException w:name="Medium List 1 Accent 5" w:uiPriority="65"/>
-    <w:lsdException w:name="Medium List 2 Accent 5" w:uiPriority="66"/>
-    <w:lsdException w:name="Medium Grid 1 Accent 5" w:uiPriority="67"/>
-    <w:lsdException w:name="Medium Grid 2 Accent 5" w:uiPriority="68"/>
-    <w:lsdException w:name="Medium Grid 3 Accent 5" w:uiPriority="69"/>
-    <w:lsdException w:name="Dark List Accent 5" w:uiPriority="70"/>
-    <w:lsdException w:name="Colorful Shading Accent 5" w:uiPriority="71"/>
-    <w:lsdException w:name="Colorful List Accent 5" w:uiPriority="72"/>
-    <w:lsdException w:name="Colorful Grid Accent 5" w:uiPriority="73"/>
-    <w:lsdException w:name="Light Shading Accent 6" w:uiPriority="60"/>
-    <w:lsdException w:name="Light List Accent 6" w:uiPriority="61"/>
-    <w:lsdException w:name="Light Grid Accent 6" w:uiPriority="62"/>
-    <w:lsdException w:name="Medium Shading 1 Accent 6" w:uiPriority="63"/>
-    <w:lsdException w:name="Medium Shading 2 Accent 6" w:uiPriority="64"/>
-    <w:lsdException w:name="Medium List 1 Accent 6" w:uiPriority="65"/>
-    <w:lsdException w:name="Medium List 2 Accent 6" w:uiPriority="66"/>
-    <w:lsdException w:name="Medium Grid 1 Accent 6" w:uiPriority="67"/>
-    <w:lsdException w:name="Medium Grid 2 Accent 6" w:uiPriority="68"/>
-    <w:lsdException w:name="Medium Grid 3 Accent 6" w:uiPriority="69"/>
-    <w:lsdException w:name="Dark List Accent 6" w:uiPriority="70"/>
-    <w:lsdException w:name="Colorful Shading Accent 6" w:uiPriority="71"/>
-    <w:lsdException w:name="Colorful List Accent 6" w:uiPriority="72"/>
-    <w:lsdException w:name="Colorful Grid Accent 6" w:uiPriority="73"/>
-    <w:lsdException w:name="Subtle Emphasis" w:uiPriority="19" w:qFormat="1"/>
-    <w:lsdException w:name="Intense Emphasis" w:uiPriority="21" w:qFormat="1"/>
-    <w:lsdException w:name="Subtle Reference" w:uiPriority="31" w:qFormat="1"/>
-    <w:lsdException w:name="Intense Reference" w:uiPriority="32" w:qFormat="1"/>
-    <w:lsdException w:name="Book Title" w:uiPriority="33" w:qFormat="1"/>
-    <w:lsdException w:name="Bibliography" w:semiHidden="1" w:uiPriority="37" w:unhideWhenUsed="1"/>
-    <w:lsdException w:name="TOC Heading" w:semiHidden="1" w:uiPriority="39" w:unhideWhenUsed="1" w:qFormat="1"/>
-    <w:lsdException w:name="Plain Table 1" w:uiPriority="41"/>
-    <w:lsdException w:name="Plain Table 2" w:uiPriority="42"/>
-    <w:lsdException w:name="Plain Table 3" w:uiPriority="43"/>
-    <w:lsdException w:name="Plain Table 4" w:uiPriority="44"/>
-    <w:lsdException w:name="Plain Table 5" w:uiPriority="45"/>
-    <w:lsdException w:name="Grid Table Light" w:uiPriority="40"/>
-    <w:lsdException w:name="Grid Table 1 Light" w:uiPriority="46"/>
-    <w:lsdException w:name="Grid Table 2" w:uiPriority="47"/>
-    <w:lsdException w:name="Grid Table 3" w:uiPriority="48"/>
-    <w:lsdException w:name="Grid Table 4" w:uiPriority="49"/>
-    <w:lsdException w:name="Grid Table 5 Dark" w:uiPriority="50"/>
-    <w:lsdException w:name="Grid Table 6 Colorful" w:uiPriority="51"/>
-    <w:lsdException w:name="Grid Table 7 Colorful" w:uiPriority="52"/>
-    <w:lsdException w:name="Grid Table 1 Light Accent 1" w:uiPriority="46"/>
-    <w:lsdException w:name="Grid Table 2 Accent 1" w:uiPriority="47"/>
-    <w:lsdException w:name="Grid Table 3 Accent 1" w:uiPriority="48"/>
-    <w:lsdException w:name="Grid Table 4 Accent 1" w:uiPriority="49"/>
-    <w:lsdException w:name="Grid Table 5 Dark Accent 1" w:uiPriority="50"/>
-    <w:lsdException w:name="Grid Table 6 Colorful Accent 1" w:uiPriority="51"/>
-    <w:lsdException w:name="Grid Table 7 Colorful Accent 1" w:uiPriority="52"/>
-    <w:lsdException w:name="Grid Table 1 Light Accent 2" w:uiPriority="46"/>
-    <w:lsdException w:name="Grid Table 2 Accent 2" w:uiPriority="47"/>
-    <w:lsdException w:name="Grid Table 3 Accent 2" w:uiPriority="48"/>
-    <w:lsdException w:name="Grid Table 4 Accent 2" w:uiPriority="49"/>
-    <w:lsdException w:name="Grid Table 5 Dark Accent 2" w:uiPriority="50"/>
-    <w:lsdException w:name="Grid Table 6 Colorful Accent 2" w:uiPriority="51"/>
-    <w:lsdException w:name="Grid Table 7 Colorful Accent 2" w:uiPriority="52"/>
-    <w:lsdException w:name="Grid Table 1 Light Accent 3" w:uiPriority="46"/>
-    <w:lsdException w:name="Grid Table 2 Accent 3" w:uiPriority="47"/>
-    <w:lsdException w:name="Grid Table 3 Accent 3" w:uiPriority="48"/>
-    <w:lsdException w:name="Grid Table 4 Accent 3" w:uiPriority="49"/>
-    <w:lsdException w:name="Grid Table 5 Dark Accent 3" w:uiPriority="50"/>
-    <w:lsdException w:name="Grid Table 6 Colorful Accent 3" w:uiPriority="51"/>
-    <w:lsdException w:name="Grid Table 7 Colorful Accent 3" w:uiPriority="52"/>
-    <w:lsdException w:name="Grid Table 1 Light Accent 4" w:uiPriority="46"/>
-    <w:lsdException w:name="Grid Table 2 Accent 4" w:uiPriority="47"/>
-    <w:lsdException w:name="Grid Table 3 Accent 4" w:uiPriority="48"/>
-    <w:lsdException w:name="Grid Table 4 Accent 4" w:uiPriority="49"/>
-    <w:lsdException w:name="Grid Table 5 Dark Accent 4" w:uiPriority="50"/>
-    <w:lsdException w:name="Grid Table 6 Colorful Accent 4" w:uiPriority="51"/>
-    <w:lsdException w:name="Grid Table 7 Colorful Accent 4" w:uiPriority="52"/>
-    <w:lsdException w:name="Grid Table 1 Light Accent 5" w:uiPriority="46"/>
-    <w:lsdException w:name="Grid Table 2 Accent 5" w:uiPriority="47"/>
-    <w:lsdException w:name="Grid Table 3 Accent 5" w:uiPriority="48"/>
-    <w:lsdException w:name="Grid Table 4 Accent 5" w:uiPriority="49"/>
-    <w:lsdException w:name="Grid Table 5 Dark Accent 5" w:uiPriority="50"/>
-    <w:lsdException w:name="Grid Table 6 Colorful Accent 5" w:uiPriority="51"/>
-    <w:lsdException w:name="Grid Table 7 Colorful Accent 5" w:uiPriority="52"/>
-    <w:lsdException w:name="Grid Table 1 Light Accent 6" w:uiPriority="46"/>
-    <w:lsdException w:name="Grid Table 2 Accent 6" w:uiPriority="47"/>
-    <w:lsdException w:name="Grid Table 3 Accent 6" w:uiPriority="48"/>
-    <w:lsdException w:name="Grid Table 4 Accent 6" w:uiPriority="49"/>
-    <w:lsdException w:name="Grid Table 5 Dark Accent 6" w:uiPriority="50"/>
-    <w:lsdException w:name="Grid Table 6 Colorful Accent 6" w:uiPriority="51"/>
-    <w:lsdException w:name="Grid Table 7 Colorful Accent 6" w:uiPriority="52"/>
-    <w:lsdException w:name="List Table 1 Light" w:uiPriority="46"/>
-    <w:lsdException w:name="List Table 2" w:uiPriority="47"/>
-    <w:lsdException w:name="List Table 3" w:uiPriority="48"/>
-    <w:lsdException w:name="List Table 4" w:uiPriority="49"/>
-    <w:lsdException w:name="List Table 5 Dark" w:uiPriority="50"/>
-    <w:lsdException w:name="List Table 6 Colorful" w:uiPriority="51"/>
-    <w:lsdException w:name="List Table 7 Colorful" w:uiPriority="52"/>
-    <w:lsdException w:name="List Table 1 Light Accent 1" w:uiPriority="46"/>
-    <w:lsdException w:name="List Table 2 Accent 1" w:uiPriority="47"/>
-    <w:lsdException w:name="List Table 3 Accent 1" w:uiPriority="48"/>
-    <w:lsdException w:name="List Table 4 Accent 1" w:uiPriority="49"/>
-    <w:lsdException w:name="List Table 5 Dark Accent 1" w:uiPriority="50"/>
-    <w:lsdException w:name="List Table 6 Colorful Accent 1" w:uiPriority="51"/>
-    <w:lsdException w:name="List Table 7 Colorful Accent 1" w:uiPriority="52"/>
-    <w:lsdException w:name="List Table 1 Light Accent 2" w:uiPriority="46"/>
-    <w:lsdException w:name="List Table 2 Accent 2" w:uiPriority="47"/>
-    <w:lsdException w:name="List Table 3 Accent 2" w:uiPriority="48"/>
-    <w:lsdException w:name="List Table 4 Accent 2" w:uiPriority="49"/>
-    <w:lsdException w:name="List Table 5 Dark Accent 2" w:uiPriority="50"/>
-    <w:lsdException w:name="List Table 6 Colorful Accent 2" w:uiPriority="51"/>
-    <w:lsdException w:name="List Table 7 Colorful Accent 2" w:uiPriority="52"/>
-    <w:lsdException w:name="List Table 1 Light Accent 3" w:uiPriority="46"/>
-    <w:lsdException w:name="List Table 2 Accent 3" w:uiPriority="47"/>
-    <w:lsdException w:name="List Table 3 Accent 3" w:uiPriority="48"/>
-    <w:lsdException w:name="List Table 4 Accent 3" w:uiPriority="49"/>
-    <w:lsdException w:name="List Table 5 Dark Accent 3" w:uiPriority="50"/>
-    <w:lsdException w:name="List Table 6 Colorful Accent 3" w:uiPriority="51"/>
-    <w:lsdException w:name="List Table 7 Colorful Accent 3" w:uiPriority="52"/>
-    <w:lsdException w:name="List Table 1 Light Accent 4" w:uiPriority="46"/>
-    <w:lsdException w:name="List Table 2 Accent 4" w:uiPriority="47"/>
-    <w:lsdException w:name="List Table 3 Accent 4" w:uiPriority="48"/>
-    <w:lsdException w:name="List Table 4 Accent 4" w:uiPriority="49"/>
-    <w:lsdException w:name="List Table 5 Dark Accent 4" w:uiPriority="50"/>
-    <w:lsdException w:name="List Table 6 Colorful Accent 4" w:uiPriority="51"/>
-    <w:lsdException w:name="List Table 7 Colorful Accent 4" w:uiPriority="52"/>
-    <w:lsdException w:name="List Table 1 Light Accent 5" w:uiPriority="46"/>
-    <w:lsdException w:name="List Table 2 Accent 5" w:uiPriority="47"/>
-    <w:lsdException w:name="List Table 3 Accent 5" w:uiPriority="48"/>
-    <w:lsdException w:name="List Table 4 Accent 5" w:uiPriority="49"/>
-    <w:lsdException w:name="List Table 5 Dark Accent 5" w:uiPriority="50"/>
-    <w:lsdException w:name="List Table 6 Colorful Accent 5" w:uiPriority="51"/>
-    <w:lsdException w:name="List Table 7 Colorful Accent 5" w:uiPriority="52"/>
-    <w:lsdException w:name="List Table 1 Light Accent 6" w:uiPriority="46"/>
-    <w:lsdException w:name="List Table 2 Accent 6" w:uiPriority="47"/>
-    <w:lsdException w:name="List Table 3 Accent 6" w:uiPriority="48"/>
-    <w:lsdException w:name="List Table 4 Accent 6" w:uiPriority="49"/>
-    <w:lsdException w:name="List Table 5 Dark Accent 6" w:uiPriority="50"/>
-    <w:lsdException w:name="List Table 6 Colorful Accent 6" w:uiPriority="51"/>
-    <w:lsdException w:name="List Table 7 Colorful Accent 6" w:uiPriority="52"/>
-  </w:latentStyles>
-  <w:style w:type="paragraph" w:default="1" w:styleId="Normal">
-    <w:name w:val="Normal"/>
-    <w:qFormat/>
-  </w:style>
-  <w:style w:type="character" w:default="1" w:styleId="Policepardfaut">
-    <w:name w:val="Default Paragraph Font"/>
-    <w:uiPriority w:val="1"/>
-    <w:semiHidden/>
-    <w:unhideWhenUsed/>
-  </w:style>
-  <w:style w:type="table" w:default="1" w:styleId="TableauNormal">
-    <w:name w:val="Normal Table"/>
-    <w:uiPriority w:val="99"/>
-    <w:semiHidden/>
-    <w:unhideWhenUsed/>
-    <w:tblPr>
-      <w:tblInd w:w="0" w:type="dxa"/>
-      <w:tblCellMar>
-        <w:top w:w="0" w:type="dxa"/>
-        <w:left w:w="108" w:type="dxa"/>
-        <w:bottom w:w="0" w:type="dxa"/>
-        <w:right w:w="108" w:type="dxa"/>
-      </w:tblCellMar>
-    </w:tblPr>
-  </w:style>
-  <w:style w:type="numbering" w:default="1" w:styleId="Aucuneliste">
-    <w:name w:val="No List"/>
-    <w:uiPriority w:val="99"/>
-    <w:semiHidden/>
-    <w:unhideWhenUsed/>
-  </w:style>
-  <w:style w:type="paragraph" w:customStyle="1" w:styleId="708E1CECB9E24F5CB2065CA20B718239">
-    <w:name w:val="708E1CECB9E24F5CB2065CA20B718239"/>
-    <w:rsid w:val="00AF72E8"/>
-  </w:style>
-  <w:style w:type="paragraph" w:customStyle="1" w:styleId="C28F9457972D44EF8C37628718E3F4A5">
-    <w:name w:val="C28F9457972D44EF8C37628718E3F4A5"/>
-    <w:rsid w:val="00AF72E8"/>
-  </w:style>
-  <w:style w:type="paragraph" w:customStyle="1" w:styleId="5D2E19C574BC4C72A7A5212673591B31">
-    <w:name w:val="5D2E19C574BC4C72A7A5212673591B31"/>
-    <w:rsid w:val="00AF72E8"/>
-  </w:style>
-</w:styles>
-</file>
-
-<file path=word/glossary/webSettings.xml><?xml version="1.0" encoding="utf-8"?>
-<w:webSettings xmlns:mc="http://schemas.openxmlformats.org/markup-compatibility/2006" xmlns:r="http://schemas.openxmlformats.org/officeDocument/2006/relationships" xmlns:w="http://schemas.openxmlformats.org/wordprocessingml/2006/main" xmlns:w14="http://schemas.microsoft.com/office/word/2010/wordml" xmlns:w15="http://schemas.microsoft.com/office/word/2012/wordml" mc:Ignorable="w14 w15">
-  <w:optimizeForBrowser/>
-  <w:allowPNG/>
-</w:webSettings>
-</file>
-
 <file path=word/theme/theme1.xml><?xml version="1.0" encoding="utf-8"?>
 <a:theme xmlns:a="http://schemas.openxmlformats.org/drawingml/2006/main" name="Thème Office">
   <a:themeElements>
@@ -4148,7 +3945,7 @@
 </file>
 
 <file path=customXml/itemProps1.xml><?xml version="1.0" encoding="utf-8"?>
-<ds:datastoreItem xmlns:ds="http://schemas.openxmlformats.org/officeDocument/2006/customXml" ds:itemID="{F2EA1808-2DB9-416F-82BE-CFD72A670BAA}">
+<ds:datastoreItem xmlns:ds="http://schemas.openxmlformats.org/officeDocument/2006/customXml" ds:itemID="{655770EA-CAF9-4BA9-A1C6-11462BFD9D0F}">
   <ds:schemaRefs>
     <ds:schemaRef ds:uri="http://schemas.openxmlformats.org/officeDocument/2006/bibliography"/>
   </ds:schemaRefs>

</xml_diff>

<commit_message>
Dépôt guigui + Titouan
</commit_message>
<xml_diff>
--- a/DAC_Groupe_M.docx
+++ b/DAC_Groupe_M.docx
@@ -321,7 +321,7 @@
                         <a:effectLst/>
                         <a:extLst>
                           <a:ext uri="{C572A759-6A51-4108-AA02-DFA0A04FC94B}">
-                            <ma14:wrappingTextBoxFlag xmlns="" xmlns:mo="http://schemas.microsoft.com/office/mac/office/2008/main" xmlns:mv="urn:schemas-microsoft-com:mac:vml" xmlns:o="urn:schemas-microsoft-com:office:office" xmlns:v="urn:schemas-microsoft-com:vml" xmlns:w10="urn:schemas-microsoft-com:office:word" xmlns:w="http://schemas.openxmlformats.org/wordprocessingml/2006/main" xmlns:ma14="http://schemas.microsoft.com/office/mac/drawingml/2011/main"/>
+                            <ma14:wrappingTextBoxFlag xmlns:ma14="http://schemas.microsoft.com/office/mac/drawingml/2011/main" xmlns:w="http://schemas.openxmlformats.org/wordprocessingml/2006/main" xmlns:w10="urn:schemas-microsoft-com:office:word" xmlns:v="urn:schemas-microsoft-com:vml" xmlns:o="urn:schemas-microsoft-com:office:office" xmlns:mv="urn:schemas-microsoft-com:mac:vml" xmlns:mo="http://schemas.microsoft.com/office/mac/office/2008/main" xmlns=""/>
                           </a:ext>
                         </a:extLst>
                       </wps:spPr>
@@ -1011,7 +1011,7 @@
                         <a:effectLst/>
                         <a:extLst>
                           <a:ext uri="{C572A759-6A51-4108-AA02-DFA0A04FC94B}">
-                            <ma14:wrappingTextBoxFlag xmlns="" xmlns:mo="http://schemas.microsoft.com/office/mac/office/2008/main" xmlns:mv="urn:schemas-microsoft-com:mac:vml" xmlns:o="urn:schemas-microsoft-com:office:office" xmlns:v="urn:schemas-microsoft-com:vml" xmlns:w10="urn:schemas-microsoft-com:office:word" xmlns:w="http://schemas.openxmlformats.org/wordprocessingml/2006/main" xmlns:ma14="http://schemas.microsoft.com/office/mac/drawingml/2011/main"/>
+                            <ma14:wrappingTextBoxFlag xmlns:ma14="http://schemas.microsoft.com/office/mac/drawingml/2011/main" xmlns:w="http://schemas.openxmlformats.org/wordprocessingml/2006/main" xmlns:w10="urn:schemas-microsoft-com:office:word" xmlns:v="urn:schemas-microsoft-com:vml" xmlns:o="urn:schemas-microsoft-com:office:office" xmlns:mv="urn:schemas-microsoft-com:mac:vml" xmlns:mo="http://schemas.microsoft.com/office/mac/office/2008/main" xmlns=""/>
                           </a:ext>
                         </a:extLst>
                       </wps:spPr>
@@ -1259,7 +1259,7 @@
           <w:r>
             <w:fldChar w:fldCharType="separate"/>
           </w:r>
-          <w:hyperlink w:anchor="_Toc469579373" w:history="1">
+          <w:hyperlink w:anchor="_Toc469606205" w:history="1">
             <w:r>
               <w:rPr>
                 <w:rStyle w:val="Lienhypertexte"/>
@@ -1286,7 +1286,7 @@
                 <w:noProof/>
                 <w:webHidden/>
               </w:rPr>
-              <w:instrText xml:space="preserve"> PAGEREF _Toc469579373 \h </w:instrText>
+              <w:instrText xml:space="preserve"> PAGEREF _Toc469606205 \h </w:instrText>
             </w:r>
             <w:r>
               <w:rPr>
@@ -1329,7 +1329,7 @@
               <w:noProof/>
             </w:rPr>
           </w:pPr>
-          <w:hyperlink w:anchor="_Toc469579374" w:history="1">
+          <w:hyperlink w:anchor="_Toc469606206" w:history="1">
             <w:r>
               <w:rPr>
                 <w:rStyle w:val="Lienhypertexte"/>
@@ -1370,7 +1370,7 @@
                 <w:noProof/>
                 <w:webHidden/>
               </w:rPr>
-              <w:instrText xml:space="preserve"> PAGEREF _Toc469579374 \h </w:instrText>
+              <w:instrText xml:space="preserve"> PAGEREF _Toc469606206 \h </w:instrText>
             </w:r>
             <w:r>
               <w:rPr>
@@ -1390,7 +1390,7 @@
                 <w:noProof/>
                 <w:webHidden/>
               </w:rPr>
-              <w:t>3</w:t>
+              <w:t>4</w:t>
             </w:r>
             <w:r>
               <w:rPr>
@@ -1413,7 +1413,7 @@
               <w:noProof/>
             </w:rPr>
           </w:pPr>
-          <w:hyperlink w:anchor="_Toc469579375" w:history="1">
+          <w:hyperlink w:anchor="_Toc469606207" w:history="1">
             <w:r>
               <w:rPr>
                 <w:rStyle w:val="Lienhypertexte"/>
@@ -1454,7 +1454,7 @@
                 <w:noProof/>
                 <w:webHidden/>
               </w:rPr>
-              <w:instrText xml:space="preserve"> PAGEREF _Toc469579375 \h </w:instrText>
+              <w:instrText xml:space="preserve"> PAGEREF _Toc469606207 \h </w:instrText>
             </w:r>
             <w:r>
               <w:rPr>
@@ -1474,7 +1474,7 @@
                 <w:noProof/>
                 <w:webHidden/>
               </w:rPr>
-              <w:t>3</w:t>
+              <w:t>5</w:t>
             </w:r>
             <w:r>
               <w:rPr>
@@ -1497,7 +1497,7 @@
               <w:noProof/>
             </w:rPr>
           </w:pPr>
-          <w:hyperlink w:anchor="_Toc469579376" w:history="1">
+          <w:hyperlink w:anchor="_Toc469606208" w:history="1">
             <w:r>
               <w:rPr>
                 <w:rStyle w:val="Lienhypertexte"/>
@@ -1538,7 +1538,7 @@
                 <w:noProof/>
                 <w:webHidden/>
               </w:rPr>
-              <w:instrText xml:space="preserve"> PAGEREF _Toc469579376 \h </w:instrText>
+              <w:instrText xml:space="preserve"> PAGEREF _Toc469606208 \h </w:instrText>
             </w:r>
             <w:r>
               <w:rPr>
@@ -1558,7 +1558,7 @@
                 <w:noProof/>
                 <w:webHidden/>
               </w:rPr>
-              <w:t>3</w:t>
+              <w:t>7</w:t>
             </w:r>
             <w:r>
               <w:rPr>
@@ -1581,7 +1581,7 @@
               <w:noProof/>
             </w:rPr>
           </w:pPr>
-          <w:hyperlink w:anchor="_Toc469579377" w:history="1">
+          <w:hyperlink w:anchor="_Toc469606209" w:history="1">
             <w:r>
               <w:rPr>
                 <w:rStyle w:val="Lienhypertexte"/>
@@ -1622,7 +1622,7 @@
                 <w:noProof/>
                 <w:webHidden/>
               </w:rPr>
-              <w:instrText xml:space="preserve"> PAGEREF _Toc469579377 \h </w:instrText>
+              <w:instrText xml:space="preserve"> PAGEREF _Toc469606209 \h </w:instrText>
             </w:r>
             <w:r>
               <w:rPr>
@@ -1642,7 +1642,7 @@
                 <w:noProof/>
                 <w:webHidden/>
               </w:rPr>
-              <w:t>3</w:t>
+              <w:t>7</w:t>
             </w:r>
             <w:r>
               <w:rPr>
@@ -1665,7 +1665,7 @@
               <w:noProof/>
             </w:rPr>
           </w:pPr>
-          <w:hyperlink w:anchor="_Toc469579378" w:history="1">
+          <w:hyperlink w:anchor="_Toc469606210" w:history="1">
             <w:r>
               <w:rPr>
                 <w:rStyle w:val="Lienhypertexte"/>
@@ -1685,7 +1685,7 @@
                 <w:rStyle w:val="Lienhypertexte"/>
                 <w:noProof/>
               </w:rPr>
-              <w:t>Prototype</w:t>
+              <w:t>Plan d’assurance qualité</w:t>
             </w:r>
             <w:r>
               <w:rPr>
@@ -1706,7 +1706,7 @@
                 <w:noProof/>
                 <w:webHidden/>
               </w:rPr>
-              <w:instrText xml:space="preserve"> PAGEREF _Toc469579378 \h </w:instrText>
+              <w:instrText xml:space="preserve"> PAGEREF _Toc469606210 \h </w:instrText>
             </w:r>
             <w:r>
               <w:rPr>
@@ -1726,7 +1726,7 @@
                 <w:noProof/>
                 <w:webHidden/>
               </w:rPr>
-              <w:t>3</w:t>
+              <w:t>8</w:t>
             </w:r>
             <w:r>
               <w:rPr>
@@ -1749,7 +1749,7 @@
               <w:noProof/>
             </w:rPr>
           </w:pPr>
-          <w:hyperlink w:anchor="_Toc469579379" w:history="1">
+          <w:hyperlink w:anchor="_Toc469606211" w:history="1">
             <w:r>
               <w:rPr>
                 <w:rStyle w:val="Lienhypertexte"/>
@@ -1769,7 +1769,7 @@
                 <w:rStyle w:val="Lienhypertexte"/>
                 <w:noProof/>
               </w:rPr>
-              <w:t>Plan d’assurance qualité</w:t>
+              <w:t>Organisation mise en œuvre dans l’étape DAC</w:t>
             </w:r>
             <w:r>
               <w:rPr>
@@ -1790,7 +1790,7 @@
                 <w:noProof/>
                 <w:webHidden/>
               </w:rPr>
-              <w:instrText xml:space="preserve"> PAGEREF _Toc469579379 \h </w:instrText>
+              <w:instrText xml:space="preserve"> PAGEREF _Toc469606211 \h </w:instrText>
             </w:r>
             <w:r>
               <w:rPr>
@@ -1810,91 +1810,7 @@
                 <w:noProof/>
                 <w:webHidden/>
               </w:rPr>
-              <w:t>3</w:t>
-            </w:r>
-            <w:r>
-              <w:rPr>
-                <w:noProof/>
-                <w:webHidden/>
-              </w:rPr>
-              <w:fldChar w:fldCharType="end"/>
-            </w:r>
-          </w:hyperlink>
-        </w:p>
-        <w:p>
-          <w:pPr>
-            <w:pStyle w:val="TM1"/>
-            <w:tabs>
-              <w:tab w:val="left" w:pos="660"/>
-              <w:tab w:val="right" w:leader="dot" w:pos="9062"/>
-            </w:tabs>
-            <w:rPr>
-              <w:rFonts w:cstheme="minorBidi"/>
-              <w:noProof/>
-            </w:rPr>
-          </w:pPr>
-          <w:hyperlink w:anchor="_Toc469579380" w:history="1">
-            <w:r>
-              <w:rPr>
-                <w:rStyle w:val="Lienhypertexte"/>
-                <w:noProof/>
-              </w:rPr>
-              <w:t>VII.</w:t>
-            </w:r>
-            <w:r>
-              <w:rPr>
-                <w:rFonts w:cstheme="minorBidi"/>
-                <w:noProof/>
-              </w:rPr>
-              <w:tab/>
-            </w:r>
-            <w:r>
-              <w:rPr>
-                <w:rStyle w:val="Lienhypertexte"/>
-                <w:noProof/>
-              </w:rPr>
-              <w:t>Organisation mise en œuvre dans l’étape DAC</w:t>
-            </w:r>
-            <w:r>
-              <w:rPr>
-                <w:noProof/>
-                <w:webHidden/>
-              </w:rPr>
-              <w:tab/>
-            </w:r>
-            <w:r>
-              <w:rPr>
-                <w:noProof/>
-                <w:webHidden/>
-              </w:rPr>
-              <w:fldChar w:fldCharType="begin"/>
-            </w:r>
-            <w:r>
-              <w:rPr>
-                <w:noProof/>
-                <w:webHidden/>
-              </w:rPr>
-              <w:instrText xml:space="preserve"> PAGEREF _Toc469579380 \h </w:instrText>
-            </w:r>
-            <w:r>
-              <w:rPr>
-                <w:noProof/>
-                <w:webHidden/>
-              </w:rPr>
-            </w:r>
-            <w:r>
-              <w:rPr>
-                <w:noProof/>
-                <w:webHidden/>
-              </w:rPr>
-              <w:fldChar w:fldCharType="separate"/>
-            </w:r>
-            <w:r>
-              <w:rPr>
-                <w:noProof/>
-                <w:webHidden/>
-              </w:rPr>
-              <w:t>4</w:t>
+              <w:t>8</w:t>
             </w:r>
             <w:r>
               <w:rPr>
@@ -1916,7 +1832,7 @@
               <w:noProof/>
             </w:rPr>
           </w:pPr>
-          <w:hyperlink w:anchor="_Toc469579381" w:history="1">
+          <w:hyperlink w:anchor="_Toc469606212" w:history="1">
             <w:r>
               <w:rPr>
                 <w:rStyle w:val="Lienhypertexte"/>
@@ -1943,7 +1859,7 @@
                 <w:noProof/>
                 <w:webHidden/>
               </w:rPr>
-              <w:instrText xml:space="preserve"> PAGEREF _Toc469579381 \h </w:instrText>
+              <w:instrText xml:space="preserve"> PAGEREF _Toc469606212 \h </w:instrText>
             </w:r>
             <w:r>
               <w:rPr>
@@ -1963,7 +1879,7 @@
                 <w:noProof/>
                 <w:webHidden/>
               </w:rPr>
-              <w:t>4</w:t>
+              <w:t>10</w:t>
             </w:r>
             <w:r>
               <w:rPr>
@@ -1985,7 +1901,7 @@
               <w:noProof/>
             </w:rPr>
           </w:pPr>
-          <w:hyperlink w:anchor="_Toc469579382" w:history="1">
+          <w:hyperlink w:anchor="_Toc469606213" w:history="1">
             <w:r>
               <w:rPr>
                 <w:rStyle w:val="Lienhypertexte"/>
@@ -2012,7 +1928,7 @@
                 <w:noProof/>
                 <w:webHidden/>
               </w:rPr>
-              <w:instrText xml:space="preserve"> PAGEREF _Toc469579382 \h </w:instrText>
+              <w:instrText xml:space="preserve"> PAGEREF _Toc469606213 \h </w:instrText>
             </w:r>
             <w:r>
               <w:rPr>
@@ -2032,7 +1948,179 @@
                 <w:noProof/>
                 <w:webHidden/>
               </w:rPr>
-              <w:t>4</w:t>
+              <w:t>11</w:t>
+            </w:r>
+            <w:r>
+              <w:rPr>
+                <w:noProof/>
+                <w:webHidden/>
+              </w:rPr>
+              <w:fldChar w:fldCharType="end"/>
+            </w:r>
+          </w:hyperlink>
+        </w:p>
+        <w:p>
+          <w:pPr>
+            <w:pStyle w:val="TM2"/>
+            <w:tabs>
+              <w:tab w:val="left" w:pos="660"/>
+              <w:tab w:val="right" w:leader="dot" w:pos="9062"/>
+            </w:tabs>
+            <w:rPr>
+              <w:rFonts w:cstheme="minorBidi"/>
+              <w:noProof/>
+            </w:rPr>
+          </w:pPr>
+          <w:hyperlink w:anchor="_Toc469606214" w:history="1">
+            <w:r>
+              <w:rPr>
+                <w:rStyle w:val="Lienhypertexte"/>
+                <w:noProof/>
+                <w:lang w:val="en-US"/>
+              </w:rPr>
+              <w:t>I.</w:t>
+            </w:r>
+            <w:r>
+              <w:rPr>
+                <w:rFonts w:cstheme="minorBidi"/>
+                <w:noProof/>
+              </w:rPr>
+              <w:tab/>
+            </w:r>
+            <w:r>
+              <w:rPr>
+                <w:rStyle w:val="Lienhypertexte"/>
+                <w:noProof/>
+                <w:lang w:val="en-US"/>
+              </w:rPr>
+              <w:t>Compte-rendu P-TUT 29/09/16 « I Hear, I Say »</w:t>
+            </w:r>
+            <w:r>
+              <w:rPr>
+                <w:noProof/>
+                <w:webHidden/>
+              </w:rPr>
+              <w:tab/>
+            </w:r>
+            <w:r>
+              <w:rPr>
+                <w:noProof/>
+                <w:webHidden/>
+              </w:rPr>
+              <w:fldChar w:fldCharType="begin"/>
+            </w:r>
+            <w:r>
+              <w:rPr>
+                <w:noProof/>
+                <w:webHidden/>
+              </w:rPr>
+              <w:instrText xml:space="preserve"> PAGEREF _Toc469606214 \h </w:instrText>
+            </w:r>
+            <w:r>
+              <w:rPr>
+                <w:noProof/>
+                <w:webHidden/>
+              </w:rPr>
+            </w:r>
+            <w:r>
+              <w:rPr>
+                <w:noProof/>
+                <w:webHidden/>
+              </w:rPr>
+              <w:fldChar w:fldCharType="separate"/>
+            </w:r>
+            <w:r>
+              <w:rPr>
+                <w:noProof/>
+                <w:webHidden/>
+              </w:rPr>
+              <w:t>11</w:t>
+            </w:r>
+            <w:r>
+              <w:rPr>
+                <w:noProof/>
+                <w:webHidden/>
+              </w:rPr>
+              <w:fldChar w:fldCharType="end"/>
+            </w:r>
+          </w:hyperlink>
+        </w:p>
+        <w:p>
+          <w:pPr>
+            <w:pStyle w:val="TM2"/>
+            <w:tabs>
+              <w:tab w:val="left" w:pos="660"/>
+              <w:tab w:val="right" w:leader="dot" w:pos="9062"/>
+            </w:tabs>
+            <w:rPr>
+              <w:rFonts w:cstheme="minorBidi"/>
+              <w:noProof/>
+            </w:rPr>
+          </w:pPr>
+          <w:hyperlink w:anchor="_Toc469606215" w:history="1">
+            <w:r>
+              <w:rPr>
+                <w:rStyle w:val="Lienhypertexte"/>
+                <w:noProof/>
+                <w:lang w:val="en-US"/>
+              </w:rPr>
+              <w:t>II.</w:t>
+            </w:r>
+            <w:r>
+              <w:rPr>
+                <w:rFonts w:cstheme="minorBidi"/>
+                <w:noProof/>
+              </w:rPr>
+              <w:tab/>
+            </w:r>
+            <w:r>
+              <w:rPr>
+                <w:rStyle w:val="Lienhypertexte"/>
+                <w:noProof/>
+                <w:lang w:val="en-US"/>
+              </w:rPr>
+              <w:t>Compte-rendu 07/12/2016 « I Hear, I Say »</w:t>
+            </w:r>
+            <w:r>
+              <w:rPr>
+                <w:noProof/>
+                <w:webHidden/>
+              </w:rPr>
+              <w:tab/>
+            </w:r>
+            <w:r>
+              <w:rPr>
+                <w:noProof/>
+                <w:webHidden/>
+              </w:rPr>
+              <w:fldChar w:fldCharType="begin"/>
+            </w:r>
+            <w:r>
+              <w:rPr>
+                <w:noProof/>
+                <w:webHidden/>
+              </w:rPr>
+              <w:instrText xml:space="preserve"> PAGEREF _Toc469606215 \h </w:instrText>
+            </w:r>
+            <w:r>
+              <w:rPr>
+                <w:noProof/>
+                <w:webHidden/>
+              </w:rPr>
+            </w:r>
+            <w:r>
+              <w:rPr>
+                <w:noProof/>
+                <w:webHidden/>
+              </w:rPr>
+              <w:fldChar w:fldCharType="separate"/>
+            </w:r>
+            <w:r>
+              <w:rPr>
+                <w:noProof/>
+                <w:webHidden/>
+              </w:rPr>
+              <w:t>11</w:t>
             </w:r>
             <w:r>
               <w:rPr>
@@ -2063,7 +2151,7 @@
       <w:pPr>
         <w:pStyle w:val="Titre1"/>
       </w:pPr>
-      <w:bookmarkStart w:id="0" w:name="_Toc469579373"/>
+      <w:bookmarkStart w:id="0" w:name="_Toc469606205"/>
       <w:r>
         <w:lastRenderedPageBreak/>
         <w:t>Introduction</w:t>
@@ -2100,15 +2188,19 @@
         <w:t>Dans le cadre de son enseignement, Mme Clavel utilise des grilles d’exercices de prononciatio</w:t>
       </w:r>
       <w:r>
-        <w:t xml:space="preserve">n qu’elle crée elle-même à l’aide de logiciel de tableur tell que Microsoft Office </w:t>
-      </w:r>
-      <w:proofErr w:type="spellStart"/>
-      <w:r>
-        <w:t>Exel</w:t>
-      </w:r>
-      <w:proofErr w:type="spellEnd"/>
-      <w:r>
-        <w:t>. Bien que très complet, ce type de logiciel n’a pas pour but premier ce type d’exercice, et peut donc présenter diverses contraintes pour l’utilisateur :</w:t>
+        <w:t>n qu’elle crée elle-même à l’</w:t>
+      </w:r>
+      <w:r>
+        <w:t>aide de logiciel de tableur tel</w:t>
+      </w:r>
+      <w:r>
+        <w:t xml:space="preserve"> que Microsoft Office Ex</w:t>
+      </w:r>
+      <w:r>
+        <w:t>c</w:t>
+      </w:r>
+      <w:r>
+        <w:t>el. Bien que très complet, ce type de logiciel n’a pas pour but premier ce type d’exercice, et peut donc présenter diverses contraintes pour l’utilisateur :</w:t>
       </w:r>
     </w:p>
     <w:p>
@@ -2134,7 +2226,7 @@
         <w:jc w:val="both"/>
       </w:pPr>
       <w:r>
-        <w:t>De suivis : La modification de grille peut s’avérer très fastidieuse à cause des contraintes sur les données saisies, à telle point qu’il peut s’</w:t>
+        <w:t>De suivis : La modification de grille peut s’avérer très fastidieuse à cause des contraintes sur les données saisies, à tel point qu’il peut s’</w:t>
       </w:r>
       <w:r>
         <w:t>avérer préférable</w:t>
@@ -2145,9 +2237,85 @@
     </w:p>
     <w:p>
       <w:pPr>
+        <w:ind w:firstLine="705"/>
         <w:jc w:val="both"/>
       </w:pPr>
       <w:r>
+        <w:rPr>
+          <w:i/>
+        </w:rPr>
+        <mc:AlternateContent>
+          <mc:Choice Requires="wps">
+            <w:drawing>
+              <wp:anchor distT="0" distB="0" distL="114300" distR="114300" simplePos="0" relativeHeight="251681792" behindDoc="0" locked="0" layoutInCell="1" allowOverlap="1" wp14:anchorId="48218A40" wp14:editId="7BD57CB2">
+                <wp:simplePos x="0" y="0"/>
+                <wp:positionH relativeFrom="column">
+                  <wp:posOffset>1191068</wp:posOffset>
+                </wp:positionH>
+                <wp:positionV relativeFrom="paragraph">
+                  <wp:posOffset>812077</wp:posOffset>
+                </wp:positionV>
+                <wp:extent cx="1141730" cy="1566545"/>
+                <wp:effectExtent l="0" t="0" r="0" b="150812"/>
+                <wp:wrapNone/>
+                <wp:docPr id="18" name="Arc 13"/>
+                <wp:cNvGraphicFramePr/>
+                <a:graphic xmlns:a="http://schemas.openxmlformats.org/drawingml/2006/main">
+                  <a:graphicData uri="http://schemas.microsoft.com/office/word/2010/wordprocessingShape">
+                    <wps:wsp>
+                      <wps:cNvSpPr/>
+                      <wps:spPr>
+                        <a:xfrm rot="7697379">
+                          <a:off x="0" y="0"/>
+                          <a:ext cx="1141730" cy="1566545"/>
+                        </a:xfrm>
+                        <a:prstGeom prst="arc">
+                          <a:avLst/>
+                        </a:prstGeom>
+                        <a:ln w="38100">
+                          <a:solidFill>
+                            <a:srgbClr val="FF0000"/>
+                          </a:solidFill>
+                        </a:ln>
+                      </wps:spPr>
+                      <wps:style>
+                        <a:lnRef idx="1">
+                          <a:schemeClr val="accent1"/>
+                        </a:lnRef>
+                        <a:fillRef idx="0">
+                          <a:schemeClr val="accent1"/>
+                        </a:fillRef>
+                        <a:effectRef idx="0">
+                          <a:schemeClr val="accent1"/>
+                        </a:effectRef>
+                        <a:fontRef idx="minor">
+                          <a:schemeClr val="tx1"/>
+                        </a:fontRef>
+                      </wps:style>
+                      <wps:bodyPr rtlCol="0" anchor="ctr"/>
+                    </wps:wsp>
+                  </a:graphicData>
+                </a:graphic>
+                <wp14:sizeRelH relativeFrom="margin">
+                  <wp14:pctWidth>0</wp14:pctWidth>
+                </wp14:sizeRelH>
+                <wp14:sizeRelV relativeFrom="margin">
+                  <wp14:pctHeight>0</wp14:pctHeight>
+                </wp14:sizeRelV>
+              </wp:anchor>
+            </w:drawing>
+          </mc:Choice>
+          <mc:Fallback>
+            <w:pict>
+              <v:shape w14:anchorId="6788C28C" id="Arc 13" o:spid="_x0000_s1026" style="position:absolute;margin-left:93.8pt;margin-top:63.95pt;width:89.9pt;height:123.35pt;rotation:8407591fd;z-index:251681792;visibility:visible;mso-wrap-style:square;mso-width-percent:0;mso-height-percent:0;mso-wrap-distance-left:9pt;mso-wrap-distance-top:0;mso-wrap-distance-right:9pt;mso-wrap-distance-bottom:0;mso-position-horizontal:absolute;mso-position-horizontal-relative:text;mso-position-vertical:absolute;mso-position-vertical-relative:text;mso-width-percent:0;mso-height-percent:0;mso-width-relative:margin;mso-height-relative:margin;v-text-anchor:middle" coordsize="1141730,1566545" o:gfxdata="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" path="m570865,nsc886145,,1141730,350683,1141730,783273r-570865,l570865,xem570865,nfc886145,,1141730,350683,1141730,783273e" filled="f" strokecolor="red" strokeweight="3pt">
+                <v:stroke joinstyle="miter"/>
+                <v:path arrowok="t" o:connecttype="custom" o:connectlocs="570865,0;1141730,783273" o:connectangles="0,0"/>
+              </v:shape>
+            </w:pict>
+          </mc:Fallback>
+        </mc:AlternateContent>
+      </w:r>
+      <w:r>
         <w:t>Le client a donc demandé une solution alternative qui lui permettrait un gain de temps</w:t>
       </w:r>
       <w:r>
@@ -2156,6 +2324,519 @@
     </w:p>
     <w:p>
       <w:pPr>
+        <w:ind w:firstLine="705"/>
+        <w:jc w:val="both"/>
+      </w:pPr>
+    </w:p>
+    <w:p>
+      <w:pPr>
+        <w:rPr>
+          <w:noProof/>
+          <w:lang w:eastAsia="fr-FR"/>
+        </w:rPr>
+      </w:pPr>
+      <w:r>
+        <w:rPr>
+          <w:i/>
+        </w:rPr>
+        <mc:AlternateContent>
+          <mc:Choice Requires="wps">
+            <w:drawing>
+              <wp:anchor distT="0" distB="0" distL="114300" distR="114300" simplePos="0" relativeHeight="251682816" behindDoc="0" locked="0" layoutInCell="1" allowOverlap="1" wp14:anchorId="11F30559" wp14:editId="481DA563">
+                <wp:simplePos x="0" y="0"/>
+                <wp:positionH relativeFrom="column">
+                  <wp:posOffset>1341136</wp:posOffset>
+                </wp:positionH>
+                <wp:positionV relativeFrom="paragraph">
+                  <wp:posOffset>837248</wp:posOffset>
+                </wp:positionV>
+                <wp:extent cx="87150" cy="111795"/>
+                <wp:effectExtent l="0" t="12382" r="14922" b="33973"/>
+                <wp:wrapNone/>
+                <wp:docPr id="19" name="Triangle isocèle 14"/>
+                <wp:cNvGraphicFramePr/>
+                <a:graphic xmlns:a="http://schemas.openxmlformats.org/drawingml/2006/main">
+                  <a:graphicData uri="http://schemas.microsoft.com/office/word/2010/wordprocessingShape">
+                    <wps:wsp>
+                      <wps:cNvSpPr/>
+                      <wps:spPr>
+                        <a:xfrm rot="18853098">
+                          <a:off x="0" y="0"/>
+                          <a:ext cx="87150" cy="111795"/>
+                        </a:xfrm>
+                        <a:prstGeom prst="triangle">
+                          <a:avLst/>
+                        </a:prstGeom>
+                        <a:solidFill>
+                          <a:srgbClr val="FF0000"/>
+                        </a:solidFill>
+                        <a:ln>
+                          <a:noFill/>
+                        </a:ln>
+                      </wps:spPr>
+                      <wps:style>
+                        <a:lnRef idx="2">
+                          <a:schemeClr val="accent1">
+                            <a:shade val="50000"/>
+                          </a:schemeClr>
+                        </a:lnRef>
+                        <a:fillRef idx="1">
+                          <a:schemeClr val="accent1"/>
+                        </a:fillRef>
+                        <a:effectRef idx="0">
+                          <a:schemeClr val="accent1"/>
+                        </a:effectRef>
+                        <a:fontRef idx="minor">
+                          <a:schemeClr val="lt1"/>
+                        </a:fontRef>
+                      </wps:style>
+                      <wps:bodyPr rtlCol="0" anchor="ctr"/>
+                    </wps:wsp>
+                  </a:graphicData>
+                </a:graphic>
+                <wp14:sizeRelH relativeFrom="margin">
+                  <wp14:pctWidth>0</wp14:pctWidth>
+                </wp14:sizeRelH>
+                <wp14:sizeRelV relativeFrom="margin">
+                  <wp14:pctHeight>0</wp14:pctHeight>
+                </wp14:sizeRelV>
+              </wp:anchor>
+            </w:drawing>
+          </mc:Choice>
+          <mc:Fallback>
+            <w:pict>
+              <v:shapetype w14:anchorId="693DD868" id="_x0000_t5" coordsize="21600,21600" o:spt="5" adj="10800" path="m@0,l,21600r21600,xe">
+                <v:stroke joinstyle="miter"/>
+                <v:formulas>
+                  <v:f eqn="val #0"/>
+                  <v:f eqn="prod #0 1 2"/>
+                  <v:f eqn="sum @1 10800 0"/>
+                </v:formulas>
+                <v:path gradientshapeok="t" o:connecttype="custom" o:connectlocs="@0,0;@1,10800;0,21600;10800,21600;21600,21600;@2,10800" textboxrect="0,10800,10800,18000;5400,10800,16200,18000;10800,10800,21600,18000;0,7200,7200,21600;7200,7200,14400,21600;14400,7200,21600,21600"/>
+                <v:handles>
+                  <v:h position="#0,topLeft" xrange="0,21600"/>
+                </v:handles>
+              </v:shapetype>
+              <v:shape id="Triangle isocèle 14" o:spid="_x0000_s1026" type="#_x0000_t5" style="position:absolute;margin-left:105.6pt;margin-top:65.95pt;width:6.85pt;height:8.8pt;rotation:-3000349fd;z-index:251682816;visibility:visible;mso-wrap-style:square;mso-width-percent:0;mso-height-percent:0;mso-wrap-distance-left:9pt;mso-wrap-distance-top:0;mso-wrap-distance-right:9pt;mso-wrap-distance-bottom:0;mso-position-horizontal:absolute;mso-position-horizontal-relative:text;mso-position-vertical:absolute;mso-position-vertical-relative:text;mso-width-percent:0;mso-height-percent:0;mso-width-relative:margin;mso-height-relative:margin;v-text-anchor:middle" o:gfxdata="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" fillcolor="red" stroked="f" strokeweight="1pt"/>
+            </w:pict>
+          </mc:Fallback>
+        </mc:AlternateContent>
+      </w:r>
+      <w:r>
+        <w:rPr>
+          <w:i/>
+        </w:rPr>
+        <mc:AlternateContent>
+          <mc:Choice Requires="wps">
+            <w:drawing>
+              <wp:anchor distT="0" distB="0" distL="114300" distR="114300" simplePos="0" relativeHeight="251680768" behindDoc="0" locked="0" layoutInCell="1" allowOverlap="1" wp14:anchorId="303B6E96" wp14:editId="0E3AAB97">
+                <wp:simplePos x="0" y="0"/>
+                <wp:positionH relativeFrom="column">
+                  <wp:posOffset>2169160</wp:posOffset>
+                </wp:positionH>
+                <wp:positionV relativeFrom="paragraph">
+                  <wp:posOffset>678180</wp:posOffset>
+                </wp:positionV>
+                <wp:extent cx="532765" cy="285750"/>
+                <wp:effectExtent l="19050" t="19050" r="19685" b="19050"/>
+                <wp:wrapNone/>
+                <wp:docPr id="17" name="Ellipse 12"/>
+                <wp:cNvGraphicFramePr/>
+                <a:graphic xmlns:a="http://schemas.openxmlformats.org/drawingml/2006/main">
+                  <a:graphicData uri="http://schemas.microsoft.com/office/word/2010/wordprocessingShape">
+                    <wps:wsp>
+                      <wps:cNvSpPr/>
+                      <wps:spPr>
+                        <a:xfrm>
+                          <a:off x="0" y="0"/>
+                          <a:ext cx="532765" cy="285750"/>
+                        </a:xfrm>
+                        <a:prstGeom prst="ellipse">
+                          <a:avLst/>
+                        </a:prstGeom>
+                        <a:noFill/>
+                        <a:ln w="38100">
+                          <a:solidFill>
+                            <a:srgbClr val="FF0000"/>
+                          </a:solidFill>
+                        </a:ln>
+                      </wps:spPr>
+                      <wps:style>
+                        <a:lnRef idx="2">
+                          <a:schemeClr val="accent1">
+                            <a:shade val="50000"/>
+                          </a:schemeClr>
+                        </a:lnRef>
+                        <a:fillRef idx="1">
+                          <a:schemeClr val="accent1"/>
+                        </a:fillRef>
+                        <a:effectRef idx="0">
+                          <a:schemeClr val="accent1"/>
+                        </a:effectRef>
+                        <a:fontRef idx="minor">
+                          <a:schemeClr val="lt1"/>
+                        </a:fontRef>
+                      </wps:style>
+                      <wps:bodyPr rtlCol="0" anchor="ctr"/>
+                    </wps:wsp>
+                  </a:graphicData>
+                </a:graphic>
+                <wp14:sizeRelH relativeFrom="margin">
+                  <wp14:pctWidth>0</wp14:pctWidth>
+                </wp14:sizeRelH>
+                <wp14:sizeRelV relativeFrom="margin">
+                  <wp14:pctHeight>0</wp14:pctHeight>
+                </wp14:sizeRelV>
+              </wp:anchor>
+            </w:drawing>
+          </mc:Choice>
+          <mc:Fallback>
+            <w:pict>
+              <v:oval w14:anchorId="55BF3809" id="Ellipse 12" o:spid="_x0000_s1026" style="position:absolute;margin-left:170.8pt;margin-top:53.4pt;width:41.95pt;height:22.5pt;z-index:251680768;visibility:visible;mso-wrap-style:square;mso-width-percent:0;mso-height-percent:0;mso-wrap-distance-left:9pt;mso-wrap-distance-top:0;mso-wrap-distance-right:9pt;mso-wrap-distance-bottom:0;mso-position-horizontal:absolute;mso-position-horizontal-relative:text;mso-position-vertical:absolute;mso-position-vertical-relative:text;mso-width-percent:0;mso-height-percent:0;mso-width-relative:margin;mso-height-relative:margin;v-text-anchor:middle" o:gfxdata="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" filled="f" strokecolor="red" strokeweight="3pt">
+                <v:stroke joinstyle="miter"/>
+              </v:oval>
+            </w:pict>
+          </mc:Fallback>
+        </mc:AlternateContent>
+      </w:r>
+      <w:r>
+        <mc:AlternateContent>
+          <mc:Choice Requires="wps">
+            <w:drawing>
+              <wp:anchor distT="0" distB="0" distL="114300" distR="114300" simplePos="0" relativeHeight="251678720" behindDoc="0" locked="0" layoutInCell="1" allowOverlap="1" wp14:anchorId="683088D6" wp14:editId="0C814A6B">
+                <wp:simplePos x="0" y="0"/>
+                <wp:positionH relativeFrom="column">
+                  <wp:posOffset>2000250</wp:posOffset>
+                </wp:positionH>
+                <wp:positionV relativeFrom="paragraph">
+                  <wp:posOffset>677546</wp:posOffset>
+                </wp:positionV>
+                <wp:extent cx="79375" cy="102235"/>
+                <wp:effectExtent l="26670" t="30480" r="4445" b="4445"/>
+                <wp:wrapNone/>
+                <wp:docPr id="11" name="Triangle isocèle 10"/>
+                <wp:cNvGraphicFramePr/>
+                <a:graphic xmlns:a="http://schemas.openxmlformats.org/drawingml/2006/main">
+                  <a:graphicData uri="http://schemas.microsoft.com/office/word/2010/wordprocessingShape">
+                    <wps:wsp>
+                      <wps:cNvSpPr/>
+                      <wps:spPr>
+                        <a:xfrm rot="7424051">
+                          <a:off x="0" y="0"/>
+                          <a:ext cx="79375" cy="102235"/>
+                        </a:xfrm>
+                        <a:prstGeom prst="triangle">
+                          <a:avLst/>
+                        </a:prstGeom>
+                        <a:solidFill>
+                          <a:srgbClr val="FF0000"/>
+                        </a:solidFill>
+                        <a:ln>
+                          <a:noFill/>
+                        </a:ln>
+                      </wps:spPr>
+                      <wps:style>
+                        <a:lnRef idx="2">
+                          <a:schemeClr val="accent1">
+                            <a:shade val="50000"/>
+                          </a:schemeClr>
+                        </a:lnRef>
+                        <a:fillRef idx="1">
+                          <a:schemeClr val="accent1"/>
+                        </a:fillRef>
+                        <a:effectRef idx="0">
+                          <a:schemeClr val="accent1"/>
+                        </a:effectRef>
+                        <a:fontRef idx="minor">
+                          <a:schemeClr val="lt1"/>
+                        </a:fontRef>
+                      </wps:style>
+                      <wps:bodyPr rtlCol="0" anchor="ctr"/>
+                    </wps:wsp>
+                  </a:graphicData>
+                </a:graphic>
+                <wp14:sizeRelH relativeFrom="margin">
+                  <wp14:pctWidth>0</wp14:pctWidth>
+                </wp14:sizeRelH>
+                <wp14:sizeRelV relativeFrom="margin">
+                  <wp14:pctHeight>0</wp14:pctHeight>
+                </wp14:sizeRelV>
+              </wp:anchor>
+            </w:drawing>
+          </mc:Choice>
+          <mc:Fallback>
+            <w:pict>
+              <v:shape w14:anchorId="09D5F8F3" id="Triangle isocèle 10" o:spid="_x0000_s1026" type="#_x0000_t5" style="position:absolute;margin-left:157.5pt;margin-top:53.35pt;width:6.25pt;height:8.05pt;rotation:8109043fd;z-index:251678720;visibility:visible;mso-wrap-style:square;mso-width-percent:0;mso-height-percent:0;mso-wrap-distance-left:9pt;mso-wrap-distance-top:0;mso-wrap-distance-right:9pt;mso-wrap-distance-bottom:0;mso-position-horizontal:absolute;mso-position-horizontal-relative:text;mso-position-vertical:absolute;mso-position-vertical-relative:text;mso-width-percent:0;mso-height-percent:0;mso-width-relative:margin;mso-height-relative:margin;v-text-anchor:middle" o:gfxdata="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" fillcolor="red" stroked="f" strokeweight="1pt"/>
+            </w:pict>
+          </mc:Fallback>
+        </mc:AlternateContent>
+      </w:r>
+      <w:r>
+        <mc:AlternateContent>
+          <mc:Choice Requires="wps">
+            <w:drawing>
+              <wp:anchor distT="0" distB="0" distL="114300" distR="114300" simplePos="0" relativeHeight="251677696" behindDoc="0" locked="0" layoutInCell="1" allowOverlap="1" wp14:anchorId="7F045F54" wp14:editId="747375F6">
+                <wp:simplePos x="0" y="0"/>
+                <wp:positionH relativeFrom="column">
+                  <wp:posOffset>897653</wp:posOffset>
+                </wp:positionH>
+                <wp:positionV relativeFrom="paragraph">
+                  <wp:posOffset>326570</wp:posOffset>
+                </wp:positionV>
+                <wp:extent cx="1386444" cy="1877975"/>
+                <wp:effectExtent l="0" t="169545" r="0" b="0"/>
+                <wp:wrapNone/>
+                <wp:docPr id="16" name="Arc 8"/>
+                <wp:cNvGraphicFramePr/>
+                <a:graphic xmlns:a="http://schemas.openxmlformats.org/drawingml/2006/main">
+                  <a:graphicData uri="http://schemas.microsoft.com/office/word/2010/wordprocessingShape">
+                    <wps:wsp>
+                      <wps:cNvSpPr/>
+                      <wps:spPr>
+                        <a:xfrm rot="18533455">
+                          <a:off x="0" y="0"/>
+                          <a:ext cx="1386444" cy="1877975"/>
+                        </a:xfrm>
+                        <a:prstGeom prst="arc">
+                          <a:avLst/>
+                        </a:prstGeom>
+                        <a:ln w="38100">
+                          <a:solidFill>
+                            <a:srgbClr val="FF0000"/>
+                          </a:solidFill>
+                        </a:ln>
+                      </wps:spPr>
+                      <wps:style>
+                        <a:lnRef idx="1">
+                          <a:schemeClr val="accent1"/>
+                        </a:lnRef>
+                        <a:fillRef idx="0">
+                          <a:schemeClr val="accent1"/>
+                        </a:fillRef>
+                        <a:effectRef idx="0">
+                          <a:schemeClr val="accent1"/>
+                        </a:effectRef>
+                        <a:fontRef idx="minor">
+                          <a:schemeClr val="tx1"/>
+                        </a:fontRef>
+                      </wps:style>
+                      <wps:bodyPr rtlCol="0" anchor="ctr"/>
+                    </wps:wsp>
+                  </a:graphicData>
+                </a:graphic>
+                <wp14:sizeRelH relativeFrom="margin">
+                  <wp14:pctWidth>0</wp14:pctWidth>
+                </wp14:sizeRelH>
+                <wp14:sizeRelV relativeFrom="margin">
+                  <wp14:pctHeight>0</wp14:pctHeight>
+                </wp14:sizeRelV>
+              </wp:anchor>
+            </w:drawing>
+          </mc:Choice>
+          <mc:Fallback>
+            <w:pict>
+              <v:shape w14:anchorId="7F4A8D1E" id="Arc 8" o:spid="_x0000_s1026" style="position:absolute;margin-left:70.7pt;margin-top:25.7pt;width:109.15pt;height:147.85pt;rotation:-3349485fd;z-index:251677696;visibility:visible;mso-wrap-style:square;mso-width-percent:0;mso-height-percent:0;mso-wrap-distance-left:9pt;mso-wrap-distance-top:0;mso-wrap-distance-right:9pt;mso-wrap-distance-bottom:0;mso-position-horizontal:absolute;mso-position-horizontal-relative:text;mso-position-vertical:absolute;mso-position-vertical-relative:text;mso-width-percent:0;mso-height-percent:0;mso-width-relative:margin;mso-height-relative:margin;v-text-anchor:middle" coordsize="1386444,1877975" o:gfxdata="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" path="m693222,nsc1076078,,1386444,420399,1386444,938988r-693222,l693222,xem693222,nfc1076078,,1386444,420399,1386444,938988e" filled="f" strokecolor="red" strokeweight="3pt">
+                <v:stroke joinstyle="miter"/>
+                <v:path arrowok="t" o:connecttype="custom" o:connectlocs="693222,0;1386444,938988" o:connectangles="0,0"/>
+              </v:shape>
+            </w:pict>
+          </mc:Fallback>
+        </mc:AlternateContent>
+      </w:r>
+      <w:r>
+        <mc:AlternateContent>
+          <mc:Choice Requires="wps">
+            <w:drawing>
+              <wp:anchor distT="0" distB="0" distL="114300" distR="114300" simplePos="0" relativeHeight="251676672" behindDoc="0" locked="0" layoutInCell="1" allowOverlap="1" wp14:anchorId="5EAAD9C8" wp14:editId="41E47543">
+                <wp:simplePos x="0" y="0"/>
+                <wp:positionH relativeFrom="column">
+                  <wp:posOffset>560070</wp:posOffset>
+                </wp:positionH>
+                <wp:positionV relativeFrom="paragraph">
+                  <wp:posOffset>677545</wp:posOffset>
+                </wp:positionV>
+                <wp:extent cx="488315" cy="262255"/>
+                <wp:effectExtent l="19050" t="19050" r="26035" b="23495"/>
+                <wp:wrapNone/>
+                <wp:docPr id="8" name="Ellipse 7"/>
+                <wp:cNvGraphicFramePr/>
+                <a:graphic xmlns:a="http://schemas.openxmlformats.org/drawingml/2006/main">
+                  <a:graphicData uri="http://schemas.microsoft.com/office/word/2010/wordprocessingShape">
+                    <wps:wsp>
+                      <wps:cNvSpPr/>
+                      <wps:spPr>
+                        <a:xfrm>
+                          <a:off x="0" y="0"/>
+                          <a:ext cx="488315" cy="262255"/>
+                        </a:xfrm>
+                        <a:prstGeom prst="ellipse">
+                          <a:avLst/>
+                        </a:prstGeom>
+                        <a:noFill/>
+                        <a:ln w="38100">
+                          <a:solidFill>
+                            <a:srgbClr val="FF0000"/>
+                          </a:solidFill>
+                        </a:ln>
+                      </wps:spPr>
+                      <wps:style>
+                        <a:lnRef idx="2">
+                          <a:schemeClr val="accent1">
+                            <a:shade val="50000"/>
+                          </a:schemeClr>
+                        </a:lnRef>
+                        <a:fillRef idx="1">
+                          <a:schemeClr val="accent1"/>
+                        </a:fillRef>
+                        <a:effectRef idx="0">
+                          <a:schemeClr val="accent1"/>
+                        </a:effectRef>
+                        <a:fontRef idx="minor">
+                          <a:schemeClr val="lt1"/>
+                        </a:fontRef>
+                      </wps:style>
+                      <wps:bodyPr rtlCol="0" anchor="ctr"/>
+                    </wps:wsp>
+                  </a:graphicData>
+                </a:graphic>
+                <wp14:sizeRelH relativeFrom="margin">
+                  <wp14:pctWidth>0</wp14:pctWidth>
+                </wp14:sizeRelH>
+                <wp14:sizeRelV relativeFrom="margin">
+                  <wp14:pctHeight>0</wp14:pctHeight>
+                </wp14:sizeRelV>
+              </wp:anchor>
+            </w:drawing>
+          </mc:Choice>
+          <mc:Fallback>
+            <w:pict>
+              <v:oval w14:anchorId="581871F9" id="Ellipse 7" o:spid="_x0000_s1026" style="position:absolute;margin-left:44.1pt;margin-top:53.35pt;width:38.45pt;height:20.65pt;z-index:251676672;visibility:visible;mso-wrap-style:square;mso-width-percent:0;mso-height-percent:0;mso-wrap-distance-left:9pt;mso-wrap-distance-top:0;mso-wrap-distance-right:9pt;mso-wrap-distance-bottom:0;mso-position-horizontal:absolute;mso-position-horizontal-relative:text;mso-position-vertical:absolute;mso-position-vertical-relative:text;mso-width-percent:0;mso-height-percent:0;mso-width-relative:margin;mso-height-relative:margin;v-text-anchor:middle" o:gfxdata="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" filled="f" strokecolor="red" strokeweight="3pt">
+                <v:stroke joinstyle="miter"/>
+              </v:oval>
+            </w:pict>
+          </mc:Fallback>
+        </mc:AlternateContent>
+      </w:r>
+      <w:r>
+        <w:rPr>
+          <w:noProof/>
+          <w:lang w:eastAsia="fr-FR"/>
+        </w:rPr>
+        <w:drawing>
+          <wp:inline distT="0" distB="0" distL="0" distR="0" wp14:anchorId="10014DFF" wp14:editId="1D19DE3F">
+            <wp:extent cx="2166244" cy="6280321"/>
+            <wp:effectExtent l="318" t="0" r="6032" b="6033"/>
+            <wp:docPr id="13" name="Image 13" descr="C:\Users\Everstormz\Documents\GitHub\PTUT2016\PTUT2016\GrilleFinale.jpg"/>
+            <wp:cNvGraphicFramePr>
+              <a:graphicFrameLocks xmlns:a="http://schemas.openxmlformats.org/drawingml/2006/main" noChangeAspect="1"/>
+            </wp:cNvGraphicFramePr>
+            <a:graphic xmlns:a="http://schemas.openxmlformats.org/drawingml/2006/main">
+              <a:graphicData uri="http://schemas.openxmlformats.org/drawingml/2006/picture">
+                <pic:pic xmlns:pic="http://schemas.openxmlformats.org/drawingml/2006/picture">
+                  <pic:nvPicPr>
+                    <pic:cNvPr id="0" name="Picture 8" descr="C:\Users\Everstormz\Documents\GitHub\PTUT2016\PTUT2016\GrilleFinale.jpg"/>
+                    <pic:cNvPicPr>
+                      <a:picLocks noChangeAspect="1" noChangeArrowheads="1"/>
+                    </pic:cNvPicPr>
+                  </pic:nvPicPr>
+                  <pic:blipFill rotWithShape="1">
+                    <a:blip r:embed="rId10">
+                      <a:extLst>
+                        <a:ext uri="{28A0092B-C50C-407E-A947-70E740481C1C}">
+                          <a14:useLocalDpi xmlns:a14="http://schemas.microsoft.com/office/drawing/2010/main" val="0"/>
+                        </a:ext>
+                      </a:extLst>
+                    </a:blip>
+                    <a:srcRect l="40402" t="345" r="12437"/>
+                    <a:stretch/>
+                  </pic:blipFill>
+                  <pic:spPr bwMode="auto">
+                    <a:xfrm rot="16200000">
+                      <a:off x="0" y="0"/>
+                      <a:ext cx="2166244" cy="6280321"/>
+                    </a:xfrm>
+                    <a:prstGeom prst="rect">
+                      <a:avLst/>
+                    </a:prstGeom>
+                    <a:noFill/>
+                    <a:ln>
+                      <a:noFill/>
+                    </a:ln>
+                    <a:extLst>
+                      <a:ext uri="{53640926-AAD7-44D8-BBD7-CCE9431645EC}">
+                        <a14:shadowObscured xmlns:a14="http://schemas.microsoft.com/office/drawing/2010/main"/>
+                      </a:ext>
+                    </a:extLst>
+                  </pic:spPr>
+                </pic:pic>
+              </a:graphicData>
+            </a:graphic>
+          </wp:inline>
+        </w:drawing>
+      </w:r>
+    </w:p>
+    <w:p>
+      <w:pPr>
+        <w:jc w:val="center"/>
+        <w:rPr>
+          <w:i/>
+        </w:rPr>
+      </w:pPr>
+      <w:r>
+        <w:rPr>
+          <w:i/>
+          <w:u w:val="single"/>
+        </w:rPr>
+        <w:t>Figure 1</w:t>
+      </w:r>
+      <w:r>
+        <w:rPr>
+          <w:i/>
+        </w:rPr>
+        <w:t> : Exemple de résultat</w:t>
+      </w:r>
+    </w:p>
+    <w:p>
+      <w:pPr>
+        <w:jc w:val="center"/>
+        <w:rPr>
+          <w:i/>
+        </w:rPr>
+      </w:pPr>
+    </w:p>
+    <w:p>
+      <w:pPr>
+        <w:jc w:val="both"/>
+      </w:pPr>
+      <w:r>
+        <w:t>Sur cette figure on peut voir ce qui est attendu au final. Ce que nous devons permettre au client de générer grâce à notre application.</w:t>
+      </w:r>
+      <w:r>
+        <w:t xml:space="preserve"> En effet l’activité consiste à prononcer des mots de la colonne « I Say », celui qui a ce mot dans la colonne « I </w:t>
+      </w:r>
+      <w:proofErr w:type="spellStart"/>
+      <w:r>
+        <w:t>Hear</w:t>
+      </w:r>
+      <w:proofErr w:type="spellEnd"/>
+      <w:r>
+        <w:t> » devra dire le mot correspondant et ainsi de suite. Cela forme une chaine jusqu’à ce que tous les mots aient été prononcés.</w:t>
+      </w:r>
+      <w:r>
+        <w:rPr>
+          <w:noProof/>
+          <w:lang w:eastAsia="fr-FR"/>
+        </w:rPr>
+        <w:t xml:space="preserve"> </w:t>
+      </w:r>
+    </w:p>
+    <w:p>
+      <w:pPr>
+        <w:jc w:val="both"/>
+      </w:pPr>
+    </w:p>
+    <w:p>
+      <w:pPr>
         <w:rPr>
           <w:b/>
         </w:rPr>
@@ -2164,24 +2845,27 @@
         <w:rPr>
           <w:b/>
         </w:rPr>
-        <w:t>//TODO : problématique ??</w:t>
-      </w:r>
-    </w:p>
-    <w:p>
-      <w:pPr>
+        <w:tab/>
+        <w:t>Comment faciliter la création de cette activité grâce à un logiciel</w:t>
+      </w:r>
+      <w:r>
         <w:rPr>
           <w:b/>
         </w:rPr>
-      </w:pPr>
+        <w:t xml:space="preserve"> dédié à cette tâche</w:t>
+      </w:r>
       <w:r>
         <w:rPr>
           <w:b/>
         </w:rPr>
-        <w:tab/>
-        <w:t xml:space="preserve">  Sw4g sommaire</w:t>
-      </w:r>
-    </w:p>
-    <w:p/>
+        <w:t> ?</w:t>
+      </w:r>
+    </w:p>
+    <w:p>
+      <w:r>
+        <w:br w:type="page"/>
+      </w:r>
+    </w:p>
     <w:p>
       <w:pPr>
         <w:pStyle w:val="Titre1"/>
@@ -2190,28 +2874,259 @@
           <w:numId w:val="1"/>
         </w:numPr>
       </w:pPr>
-      <w:bookmarkStart w:id="1" w:name="_Toc469579374"/>
-      <w:r>
+      <w:bookmarkStart w:id="1" w:name="_Toc469606206"/>
+      <w:r>
+        <w:lastRenderedPageBreak/>
         <w:t>Organisation actuelle et future</w:t>
       </w:r>
       <w:bookmarkEnd w:id="1"/>
     </w:p>
     <w:p/>
     <w:p>
-      <w:r>
-        <w:t>//TODO</w:t>
+      <w:pPr>
+        <w:ind w:firstLine="360"/>
+        <w:jc w:val="both"/>
+      </w:pPr>
+      <w:r>
+        <w:t>Actuellement, pour réaliser son activité, notre cliente doit passer par plusieurs étapes plus ou moins longues. Tout d’abord elle doit faire de la mise en forme afin de créer un tableau contenant deux colonnes : « </w:t>
+      </w:r>
+      <w:r>
+        <w:rPr>
+          <w:b/>
+        </w:rPr>
+        <w:t xml:space="preserve">I </w:t>
+      </w:r>
+      <w:proofErr w:type="spellStart"/>
+      <w:r>
+        <w:rPr>
+          <w:b/>
+        </w:rPr>
+        <w:t>Hear</w:t>
+      </w:r>
+      <w:proofErr w:type="spellEnd"/>
+      <w:r>
+        <w:t> » et « </w:t>
+      </w:r>
+      <w:r>
+        <w:rPr>
+          <w:b/>
+        </w:rPr>
+        <w:t>I</w:t>
       </w:r>
       <w:r>
         <w:t xml:space="preserve"> </w:t>
       </w:r>
+      <w:r>
+        <w:rPr>
+          <w:b/>
+        </w:rPr>
+        <w:t>Say</w:t>
+      </w:r>
+      <w:r>
+        <w:t xml:space="preserve"> ». Ensuite, elle doit entrer les mots un par un, en double puisque chaque mot doit apparaître et dans la colonne I </w:t>
+      </w:r>
       <w:proofErr w:type="spellStart"/>
       <w:r>
-        <w:rPr>
-          <w:b/>
-        </w:rPr>
-        <w:t>Guyooms</w:t>
+        <w:t>Hear</w:t>
       </w:r>
       <w:proofErr w:type="spellEnd"/>
+      <w:r>
+        <w:t xml:space="preserve"> et dans la colonne I Say. Cependant comme le but de l’exercice est de dire tous les mots présents dans la grille, les mots ne sont pas entrés dans l’ordre mais dans un ordre aléatoire. C’est pourquoi la création est prend beaucoup de temps et la modification est aussi très longue. Par exemple, pour générer cette petite capture d’écran il aura fallu presque 5 minutes juste pour remplir correctement les grilles.</w:t>
+      </w:r>
+    </w:p>
+    <w:p>
+      <w:pPr>
+        <w:ind w:firstLine="360"/>
+        <w:jc w:val="both"/>
+      </w:pPr>
+    </w:p>
+    <w:p>
+      <w:pPr>
+        <w:ind w:firstLine="360"/>
+        <w:jc w:val="both"/>
+      </w:pPr>
+      <w:r>
+        <w:rPr>
+          <w:noProof/>
+          <w:lang w:eastAsia="fr-FR"/>
+        </w:rPr>
+        <w:drawing>
+          <wp:anchor distT="0" distB="0" distL="114300" distR="114300" simplePos="0" relativeHeight="251670528" behindDoc="1" locked="0" layoutInCell="1" allowOverlap="1">
+            <wp:simplePos x="0" y="0"/>
+            <wp:positionH relativeFrom="column">
+              <wp:posOffset>9525</wp:posOffset>
+            </wp:positionH>
+            <wp:positionV relativeFrom="paragraph">
+              <wp:posOffset>5715</wp:posOffset>
+            </wp:positionV>
+            <wp:extent cx="5456555" cy="3415665"/>
+            <wp:effectExtent l="0" t="0" r="0" b="0"/>
+            <wp:wrapNone/>
+            <wp:docPr id="9" name="Image 9"/>
+            <wp:cNvGraphicFramePr>
+              <a:graphicFrameLocks xmlns:a="http://schemas.openxmlformats.org/drawingml/2006/main" noChangeAspect="1"/>
+            </wp:cNvGraphicFramePr>
+            <a:graphic xmlns:a="http://schemas.openxmlformats.org/drawingml/2006/main">
+              <a:graphicData uri="http://schemas.openxmlformats.org/drawingml/2006/picture">
+                <pic:pic xmlns:pic="http://schemas.openxmlformats.org/drawingml/2006/picture">
+                  <pic:nvPicPr>
+                    <pic:cNvPr id="0" name="Image 6"/>
+                    <pic:cNvPicPr>
+                      <a:picLocks noChangeAspect="1" noChangeArrowheads="1"/>
+                    </pic:cNvPicPr>
+                  </pic:nvPicPr>
+                  <pic:blipFill>
+                    <a:blip r:embed="rId11" cstate="print">
+                      <a:extLst>
+                        <a:ext uri="{28A0092B-C50C-407E-A947-70E740481C1C}">
+                          <a14:useLocalDpi xmlns:a14="http://schemas.microsoft.com/office/drawing/2010/main" val="0"/>
+                        </a:ext>
+                      </a:extLst>
+                    </a:blip>
+                    <a:srcRect l="-2" t="-73" r="27917" b="19852"/>
+                    <a:stretch>
+                      <a:fillRect/>
+                    </a:stretch>
+                  </pic:blipFill>
+                  <pic:spPr bwMode="auto">
+                    <a:xfrm>
+                      <a:off x="0" y="0"/>
+                      <a:ext cx="5456555" cy="3415665"/>
+                    </a:xfrm>
+                    <a:prstGeom prst="rect">
+                      <a:avLst/>
+                    </a:prstGeom>
+                    <a:noFill/>
+                  </pic:spPr>
+                </pic:pic>
+              </a:graphicData>
+            </a:graphic>
+            <wp14:sizeRelH relativeFrom="page">
+              <wp14:pctWidth>0</wp14:pctWidth>
+            </wp14:sizeRelH>
+            <wp14:sizeRelV relativeFrom="page">
+              <wp14:pctHeight>0</wp14:pctHeight>
+            </wp14:sizeRelV>
+          </wp:anchor>
+        </w:drawing>
+      </w:r>
+      <w:r>
+        <w:t xml:space="preserve"> </w:t>
+      </w:r>
+    </w:p>
+    <w:p/>
+    <w:p/>
+    <w:p/>
+    <w:p/>
+    <w:p/>
+    <w:p/>
+    <w:p/>
+    <w:p/>
+    <w:p/>
+    <w:p/>
+    <w:p/>
+    <w:p/>
+    <w:p>
+      <w:pPr>
+        <w:jc w:val="center"/>
+        <w:rPr>
+          <w:i/>
+        </w:rPr>
+      </w:pPr>
+      <w:r>
+        <w:rPr>
+          <w:i/>
+          <w:u w:val="single"/>
+        </w:rPr>
+        <w:t xml:space="preserve">Figure </w:t>
+      </w:r>
+      <w:r>
+        <w:rPr>
+          <w:i/>
+          <w:u w:val="single"/>
+        </w:rPr>
+        <w:t>2</w:t>
+      </w:r>
+      <w:r>
+        <w:rPr>
+          <w:i/>
+        </w:rPr>
+        <w:t> : Exemple de génération de grille</w:t>
+      </w:r>
+    </w:p>
+    <w:p>
+      <w:pPr>
+        <w:ind w:firstLine="360"/>
+        <w:jc w:val="both"/>
+      </w:pPr>
+      <w:r>
+        <w:t xml:space="preserve">Grâce à l’application que nous produisons, il y aura une automatisation de plusieurs étapes lors de la création des grilles. </w:t>
+      </w:r>
+    </w:p>
+    <w:p>
+      <w:pPr>
+        <w:ind w:firstLine="360"/>
+        <w:jc w:val="both"/>
+      </w:pPr>
+      <w:r>
+        <w:t>La modification d’une case entraînera automatiquement la modification de celle qui lui est associée (si on modifie une case de la colonne « I Say » contenant le mot « </w:t>
+      </w:r>
+      <w:proofErr w:type="spellStart"/>
+      <w:r>
+        <w:t>Now</w:t>
+      </w:r>
+      <w:proofErr w:type="spellEnd"/>
+      <w:r>
+        <w:t xml:space="preserve"> » alors la case contenant ce mot dans la colonne « I </w:t>
+      </w:r>
+      <w:proofErr w:type="spellStart"/>
+      <w:r>
+        <w:t>Hear</w:t>
+      </w:r>
+      <w:proofErr w:type="spellEnd"/>
+      <w:r>
+        <w:t> » sera modifié).</w:t>
+      </w:r>
+    </w:p>
+    <w:p>
+      <w:pPr>
+        <w:ind w:firstLine="360"/>
+        <w:jc w:val="both"/>
+      </w:pPr>
+      <w:r>
+        <w:tab/>
+        <w:t>Lors de la création d’une grille, une option permettra de créer la grille automatiquement sans avoir à faire la mise en forme et en aillant juste à entrer les mots les un</w:t>
+      </w:r>
+      <w:r>
+        <w:t>s</w:t>
+      </w:r>
+      <w:r>
+        <w:t xml:space="preserve"> à la suite des autres.</w:t>
+      </w:r>
+    </w:p>
+    <w:p>
+      <w:pPr>
+        <w:ind w:firstLine="360"/>
+        <w:jc w:val="both"/>
+      </w:pPr>
+      <w:r>
+        <w:tab/>
+        <w:t xml:space="preserve">Les grilles sous format .csv seront générées directement grâce à l’application, c’est-à-dire que la mise en forme sera </w:t>
+      </w:r>
+      <w:r>
+        <w:t>faite</w:t>
+      </w:r>
+      <w:r>
+        <w:t xml:space="preserve"> </w:t>
+      </w:r>
+      <w:r>
+        <w:t>automatiquement.</w:t>
+      </w:r>
+    </w:p>
+    <w:p>
+      <w:r>
+        <w:t>Ces choix ont été faits dans le but de faciliter la production de cette activité par notre cliente.</w:t>
+      </w:r>
     </w:p>
     <w:p>
       <w:pPr>
@@ -2221,8 +3136,9 @@
           <w:numId w:val="1"/>
         </w:numPr>
       </w:pPr>
-      <w:bookmarkStart w:id="2" w:name="_Toc469579375"/>
-      <w:r>
+      <w:bookmarkStart w:id="2" w:name="_Toc469606207"/>
+      <w:r>
+        <w:lastRenderedPageBreak/>
         <w:t>Analyse</w:t>
       </w:r>
       <w:bookmarkEnd w:id="2"/>
@@ -2261,28 +3177,285 @@
           <w:b/>
         </w:rPr>
       </w:pPr>
+    </w:p>
+    <w:p>
+      <w:pPr>
+        <w:rPr>
+          <w:b/>
+        </w:rPr>
+      </w:pPr>
+      <w:r>
+        <w:rPr>
+          <w:b/>
+          <w:noProof/>
+          <w:lang w:eastAsia="fr-FR"/>
+        </w:rPr>
+        <w:drawing>
+          <wp:inline distT="0" distB="0" distL="0" distR="0">
+            <wp:extent cx="6175375" cy="3459480"/>
+            <wp:effectExtent l="133350" t="76200" r="301625" b="179070"/>
+            <wp:docPr id="43" name="Image 43"/>
+            <wp:cNvGraphicFramePr/>
+            <a:graphic xmlns:a="http://schemas.openxmlformats.org/drawingml/2006/main">
+              <a:graphicData uri="http://schemas.openxmlformats.org/drawingml/2006/picture">
+                <pic:pic xmlns:pic="http://schemas.openxmlformats.org/drawingml/2006/picture">
+                  <pic:nvPicPr>
+                    <pic:cNvPr id="43" name="Espace réservé du contenu 4"/>
+                    <pic:cNvPicPr/>
+                  </pic:nvPicPr>
+                  <pic:blipFill>
+                    <a:blip r:embed="rId12" cstate="print">
+                      <a:extLst>
+                        <a:ext uri="{28A0092B-C50C-407E-A947-70E740481C1C}">
+                          <a14:useLocalDpi xmlns:a14="http://schemas.microsoft.com/office/drawing/2010/main" val="0"/>
+                        </a:ext>
+                      </a:extLst>
+                    </a:blip>
+                    <a:stretch>
+                      <a:fillRect/>
+                    </a:stretch>
+                  </pic:blipFill>
+                  <pic:spPr>
+                    <a:xfrm>
+                      <a:off x="0" y="0"/>
+                      <a:ext cx="5760720" cy="3084830"/>
+                    </a:xfrm>
+                    <a:prstGeom prst="rect">
+                      <a:avLst/>
+                    </a:prstGeom>
+                    <a:ln>
+                      <a:noFill/>
+                    </a:ln>
+                    <a:effectLst>
+                      <a:outerShdw blurRad="292100" dist="139700" dir="2700000" algn="tl" rotWithShape="0">
+                        <a:srgbClr val="333333">
+                          <a:alpha val="65000"/>
+                        </a:srgbClr>
+                      </a:outerShdw>
+                    </a:effectLst>
+                  </pic:spPr>
+                </pic:pic>
+              </a:graphicData>
+            </a:graphic>
+          </wp:inline>
+        </w:drawing>
+      </w:r>
+    </w:p>
+    <w:p>
+      <w:pPr>
+        <w:jc w:val="center"/>
+        <w:rPr>
+          <w:i/>
+        </w:rPr>
+      </w:pPr>
+      <w:r>
+        <w:rPr>
+          <w:i/>
+          <w:u w:val="single"/>
+        </w:rPr>
+        <w:t>Figure XX</w:t>
+      </w:r>
+      <w:r>
+        <w:rPr>
+          <w:i/>
+        </w:rPr>
+        <w:t xml:space="preserve"> : Maquette </w:t>
+      </w:r>
+    </w:p>
+    <w:p>
+      <w:pPr>
+        <w:rPr>
+          <w:i/>
+        </w:rPr>
+      </w:pPr>
+      <w:r>
+        <w:rPr>
+          <w:i/>
+          <w:noProof/>
+          <w:lang w:eastAsia="fr-FR"/>
+        </w:rPr>
+        <w:lastRenderedPageBreak/>
+        <w:drawing>
+          <wp:inline distT="0" distB="0" distL="0" distR="0">
+            <wp:extent cx="5561330" cy="4974590"/>
+            <wp:effectExtent l="152400" t="152400" r="363220" b="302260"/>
+            <wp:docPr id="44" name="Image 44"/>
+            <wp:cNvGraphicFramePr/>
+            <a:graphic xmlns:a="http://schemas.openxmlformats.org/drawingml/2006/main">
+              <a:graphicData uri="http://schemas.openxmlformats.org/drawingml/2006/picture">
+                <pic:pic xmlns:pic="http://schemas.openxmlformats.org/drawingml/2006/picture">
+                  <pic:nvPicPr>
+                    <pic:cNvPr id="44" name="Image 43"/>
+                    <pic:cNvPicPr/>
+                  </pic:nvPicPr>
+                  <pic:blipFill rotWithShape="1">
+                    <a:blip r:embed="rId13"/>
+                    <a:srcRect l="15333" t="17844" r="65292" b="21323"/>
+                    <a:stretch/>
+                  </pic:blipFill>
+                  <pic:spPr>
+                    <a:xfrm>
+                      <a:off x="0" y="0"/>
+                      <a:ext cx="5093335" cy="4497705"/>
+                    </a:xfrm>
+                    <a:prstGeom prst="rect">
+                      <a:avLst/>
+                    </a:prstGeom>
+                    <a:ln>
+                      <a:noFill/>
+                    </a:ln>
+                    <a:effectLst>
+                      <a:outerShdw blurRad="292100" dist="139700" dir="2700000" algn="tl" rotWithShape="0">
+                        <a:srgbClr val="333333">
+                          <a:alpha val="65000"/>
+                        </a:srgbClr>
+                      </a:outerShdw>
+                    </a:effectLst>
+                  </pic:spPr>
+                </pic:pic>
+              </a:graphicData>
+            </a:graphic>
+          </wp:inline>
+        </w:drawing>
+      </w:r>
+    </w:p>
+    <w:p>
+      <w:pPr>
+        <w:jc w:val="center"/>
+        <w:rPr>
+          <w:i/>
+        </w:rPr>
+      </w:pPr>
+      <w:r>
+        <w:rPr>
+          <w:i/>
+          <w:u w:val="single"/>
+        </w:rPr>
+        <w:t>Figure XX</w:t>
+      </w:r>
+      <w:r>
+        <w:rPr>
+          <w:i/>
+        </w:rPr>
+        <w:t xml:space="preserve"> : Interface actuelle </w:t>
+      </w:r>
+    </w:p>
+    <w:p>
+      <w:pPr>
+        <w:rPr>
+          <w:i/>
+        </w:rPr>
+      </w:pPr>
+    </w:p>
+    <w:p>
+      <w:pPr>
+        <w:ind w:firstLine="360"/>
+        <w:jc w:val="both"/>
+      </w:pPr>
+      <w:r>
+        <w:t xml:space="preserve">Ci-dessus se trouve notre première maquette concernant l’application. La deuxième figure représente notre avancement en termes de l’interface. Les couleurs et le design ne sont pas vraiment représentatifs pour le moment puisque nous nous concentrons dans un premier temps sur les fonctionnalités importantes. Etant donné que notre client n’a pas défini le design comme un besoin vital, celui-ci sera implémenté après les fonctionnalités les plus importantes. </w:t>
+      </w:r>
+    </w:p>
+    <w:p>
+      <w:pPr>
+        <w:ind w:firstLine="360"/>
+        <w:jc w:val="both"/>
+      </w:pPr>
+      <w:r>
+        <w:t xml:space="preserve">On retrouve donc les principaux boutons qui nous permettrons d’implémenter les fonctionnalités associées à ces-derniers. Sur la deuxième figure la colonne beige représentera la colonne « I Say » et la bleu « I </w:t>
+      </w:r>
       <w:proofErr w:type="spellStart"/>
       <w:r>
-        <w:rPr>
-          <w:b/>
-        </w:rPr>
-        <w:t>Guyooms</w:t>
+        <w:t>Hear</w:t>
       </w:r>
       <w:proofErr w:type="spellEnd"/>
       <w:r>
-        <w:rPr>
-          <w:b/>
-        </w:rPr>
-        <w:t xml:space="preserve"> </w:t>
-      </w:r>
-      <w:r>
-        <w:t>Maquettes d’écrans</w:t>
-      </w:r>
-      <w:r>
-        <w:rPr>
-          <w:b/>
-        </w:rPr>
-        <w:t xml:space="preserve"> </w:t>
+        <w:t> ». Il suffira de cliquer sur une case beige pour y modifier le mot. On peut le voir grâce à la figure suivante :</w:t>
+      </w:r>
+    </w:p>
+    <w:p>
+      <w:pPr>
+        <w:rPr>
+          <w:noProof/>
+          <w:lang w:eastAsia="fr-FR"/>
+        </w:rPr>
+      </w:pPr>
+    </w:p>
+    <w:p>
+      <w:r>
+        <w:rPr>
+          <w:noProof/>
+          <w:lang w:eastAsia="fr-FR"/>
+        </w:rPr>
+        <w:lastRenderedPageBreak/>
+        <w:drawing>
+          <wp:inline distT="0" distB="0" distL="0" distR="0">
+            <wp:extent cx="5718175" cy="5124450"/>
+            <wp:effectExtent l="152400" t="152400" r="358775" b="304800"/>
+            <wp:docPr id="10" name="Image 10"/>
+            <wp:cNvGraphicFramePr/>
+            <a:graphic xmlns:a="http://schemas.openxmlformats.org/drawingml/2006/main">
+              <a:graphicData uri="http://schemas.openxmlformats.org/drawingml/2006/picture">
+                <pic:pic xmlns:pic="http://schemas.openxmlformats.org/drawingml/2006/picture">
+                  <pic:nvPicPr>
+                    <pic:cNvPr id="8" name="Image 8"/>
+                    <pic:cNvPicPr/>
+                  </pic:nvPicPr>
+                  <pic:blipFill rotWithShape="1">
+                    <a:blip r:embed="rId14"/>
+                    <a:srcRect l="15268" t="17429" r="65302" b="21304"/>
+                    <a:stretch/>
+                  </pic:blipFill>
+                  <pic:spPr bwMode="auto">
+                    <a:xfrm>
+                      <a:off x="0" y="0"/>
+                      <a:ext cx="5245100" cy="4652010"/>
+                    </a:xfrm>
+                    <a:prstGeom prst="rect">
+                      <a:avLst/>
+                    </a:prstGeom>
+                    <a:ln>
+                      <a:noFill/>
+                    </a:ln>
+                    <a:effectLst>
+                      <a:outerShdw blurRad="292100" dist="139700" dir="2700000" algn="tl" rotWithShape="0">
+                        <a:srgbClr val="333333">
+                          <a:alpha val="65000"/>
+                        </a:srgbClr>
+                      </a:outerShdw>
+                    </a:effectLst>
+                    <a:extLst>
+                      <a:ext uri="{53640926-AAD7-44D8-BBD7-CCE9431645EC}">
+                        <a14:shadowObscured xmlns:a14="http://schemas.microsoft.com/office/drawing/2010/main"/>
+                      </a:ext>
+                    </a:extLst>
+                  </pic:spPr>
+                </pic:pic>
+              </a:graphicData>
+            </a:graphic>
+          </wp:inline>
+        </w:drawing>
+      </w:r>
+    </w:p>
+    <w:p>
+      <w:pPr>
+        <w:jc w:val="center"/>
+        <w:rPr>
+          <w:i/>
+        </w:rPr>
+      </w:pPr>
+      <w:r>
+        <w:rPr>
+          <w:i/>
+          <w:u w:val="single"/>
+        </w:rPr>
+        <w:t>Figure XX</w:t>
+      </w:r>
+      <w:r>
+        <w:rPr>
+          <w:i/>
+        </w:rPr>
+        <w:t> : Interface lors du clic sur une case</w:t>
       </w:r>
     </w:p>
     <w:p/>
@@ -2295,7 +3468,7 @@
           <w:numId w:val="1"/>
         </w:numPr>
       </w:pPr>
-      <w:bookmarkStart w:id="3" w:name="_Toc469579376"/>
+      <w:bookmarkStart w:id="3" w:name="_Toc469606208"/>
       <w:r>
         <w:t>Conception</w:t>
       </w:r>
@@ -2316,7 +3489,7 @@
           <w:numId w:val="1"/>
         </w:numPr>
       </w:pPr>
-      <w:bookmarkStart w:id="4" w:name="_Toc469579377"/>
+      <w:bookmarkStart w:id="4" w:name="_Toc469606209"/>
       <w:r>
         <w:t>Spécificités techniques</w:t>
       </w:r>
@@ -2329,6 +3502,7 @@
         <w:jc w:val="both"/>
       </w:pPr>
       <w:r>
+        <w:lastRenderedPageBreak/>
         <w:t xml:space="preserve">Afin de mette en place, nous allons développer une application Java. Cela demandera donc l’installation du logiciel </w:t>
       </w:r>
       <w:r>
@@ -2350,7 +3524,7 @@
           <w:b/>
         </w:rPr>
       </w:pPr>
-      <w:hyperlink r:id="rId10" w:history="1">
+      <w:hyperlink r:id="rId15" w:history="1">
         <w:r>
           <w:rPr>
             <w:rStyle w:val="Lienhypertexte"/>
@@ -2366,7 +3540,10 @@
         <w:jc w:val="both"/>
       </w:pPr>
       <w:r>
-        <w:t xml:space="preserve">L’utilisateur nécessitera également un logiciel permettant de lire et d’imprimer des fichiers de format csv, tel que </w:t>
+        <w:t>Dans un premier temps l</w:t>
+      </w:r>
+      <w:r>
+        <w:t xml:space="preserve">’utilisateur nécessitera également un logiciel permettant de lire et d’imprimer des fichiers de format csv, tel que </w:t>
       </w:r>
       <w:r>
         <w:rPr>
@@ -2410,6 +3587,28 @@
         </w:rPr>
         <w:t>.</w:t>
       </w:r>
+      <w:r>
+        <w:rPr>
+          <w:i/>
+          <w:u w:val="single"/>
+        </w:rPr>
+        <w:t xml:space="preserve"> </w:t>
+      </w:r>
+      <w:r>
+        <w:t>Dans un second temps, la fonctionnalité « </w:t>
+      </w:r>
+      <w:r>
+        <w:t>imprimer</w:t>
+      </w:r>
+      <w:r>
+        <w:t> »</w:t>
+      </w:r>
+      <w:r>
+        <w:t xml:space="preserve"> sera implémentée</w:t>
+      </w:r>
+      <w:r>
+        <w:t>.</w:t>
+      </w:r>
     </w:p>
     <w:p>
       <w:pPr>
@@ -2432,6 +3631,17 @@
       <w:r>
         <w:t xml:space="preserve"> pour son aide très précieuse durant l’écriture du code.</w:t>
       </w:r>
+      <w:r>
+        <w:t xml:space="preserve"> Aussi, nous utiliserons les librairies « java AWT/Swing» qui </w:t>
+      </w:r>
+      <w:proofErr w:type="gramStart"/>
+      <w:r>
+        <w:t>offre</w:t>
+      </w:r>
+      <w:proofErr w:type="gramEnd"/>
+      <w:r>
+        <w:t xml:space="preserve"> de nombreuses fonctionnalités pour créer une interface.</w:t>
+      </w:r>
     </w:p>
     <w:p>
       <w:pPr>
@@ -2536,7 +3746,23 @@
         <w:t>.</w:t>
       </w:r>
     </w:p>
-    <w:p/>
+    <w:p>
+      <w:pPr>
+        <w:ind w:firstLine="360"/>
+        <w:jc w:val="both"/>
+      </w:pPr>
+      <w:r>
+        <w:t xml:space="preserve">Nous utilisons </w:t>
+      </w:r>
+      <w:proofErr w:type="spellStart"/>
+      <w:r>
+        <w:t>PlantUML</w:t>
+      </w:r>
+      <w:proofErr w:type="spellEnd"/>
+      <w:r>
+        <w:t xml:space="preserve"> afin de générer nos diagrammes tels que « Diagramme de classe », « diagramme de séquence »…</w:t>
+      </w:r>
+    </w:p>
     <w:p>
       <w:pPr>
         <w:pStyle w:val="Titre1"/>
@@ -2545,25 +3771,44 @@
           <w:numId w:val="1"/>
         </w:numPr>
       </w:pPr>
-      <w:bookmarkStart w:id="5" w:name="_Toc469579378"/>
-      <w:r>
-        <w:t>Prototype</w:t>
+      <w:bookmarkStart w:id="5" w:name="_Toc469606210"/>
+      <w:r>
+        <w:t>Plan d’assurance qualité</w:t>
       </w:r>
       <w:bookmarkEnd w:id="5"/>
     </w:p>
     <w:p/>
     <w:p>
-      <w:r>
-        <w:t>//TODO</w:t>
-      </w:r>
-      <w:r>
-        <w:t xml:space="preserve"> Inutile pour l’instant car rejoint le II. Analyse </w:t>
-      </w:r>
-      <w:r>
-        <w:sym w:font="Wingdings" w:char="F0E8"/>
-      </w:r>
-      <w:r>
-        <w:t xml:space="preserve"> Maquettes écrans</w:t>
+      <w:pPr>
+        <w:ind w:firstLine="360"/>
+        <w:jc w:val="both"/>
+      </w:pPr>
+      <w:r>
+        <w:t>Pour s’assurer de la pertinence de cette application, nous avons choisis de mettre en place la méthode agile. Cette méthode vise à réaliser régulièrement des rendez-vous avec le client et le superviseur afin d’obtenir un maximum de retour sur le projet et son avancement. De cette manière, nous nous assurons que l’application que nous développons répond bien aux exigences du client.</w:t>
+      </w:r>
+      <w:r>
+        <w:t xml:space="preserve"> </w:t>
+      </w:r>
+    </w:p>
+    <w:p>
+      <w:pPr>
+        <w:ind w:firstLine="360"/>
+        <w:jc w:val="both"/>
+      </w:pPr>
+      <w:r>
+        <w:t>Aussi, nous envisageons le fait de pouvoir partager notre application avec quelques professeurs et quelques élèves afin qu’ils puissent nous faire des retours constructifs nous permettant d’améliorer notre rendu.</w:t>
+      </w:r>
+    </w:p>
+    <w:p>
+      <w:pPr>
+        <w:ind w:firstLine="360"/>
+        <w:jc w:val="both"/>
+        <w:rPr>
+          <w:b/>
+        </w:rPr>
+      </w:pPr>
+      <w:r>
+        <w:t>Nous implémenterons régulièrement des tests afin de garantir le bon fonctionnement des fonctionnalités implémentées.</w:t>
       </w:r>
     </w:p>
     <w:p/>
@@ -2575,9 +3820,9 @@
           <w:numId w:val="1"/>
         </w:numPr>
       </w:pPr>
-      <w:bookmarkStart w:id="6" w:name="_Toc469579379"/>
-      <w:r>
-        <w:t>Plan d’assurance qualité</w:t>
+      <w:bookmarkStart w:id="6" w:name="_Toc469606211"/>
+      <w:r>
+        <w:t>Organisation mise en œuvre dans l’étape DAC</w:t>
       </w:r>
       <w:bookmarkEnd w:id="6"/>
     </w:p>
@@ -2585,184 +3830,987 @@
     <w:p>
       <w:pPr>
         <w:ind w:firstLine="360"/>
+      </w:pPr>
+      <w:r>
+        <w:t xml:space="preserve">Concernant la communication durant l’étape DAC, elle a été réalisée par plusieurs moyens. Tout d’abord au sein de l’équipe, grâce à plusieurs outils à savoir, Messenger, Skype, </w:t>
+      </w:r>
+      <w:proofErr w:type="spellStart"/>
+      <w:r>
+        <w:t>GitHub</w:t>
+      </w:r>
+      <w:proofErr w:type="spellEnd"/>
+      <w:r>
+        <w:t xml:space="preserve">, réunion à l’IUT. Toutes nos données ont été échangés via la plateforme </w:t>
+      </w:r>
+      <w:proofErr w:type="spellStart"/>
+      <w:r>
+        <w:t>GitHub</w:t>
+      </w:r>
+      <w:proofErr w:type="spellEnd"/>
+      <w:r>
+        <w:t xml:space="preserve">, notre projet est en ligne afin qu’on puisse y accéder depuis n’importe quel PC. </w:t>
+      </w:r>
+    </w:p>
+    <w:p>
+      <w:r>
+        <w:lastRenderedPageBreak/>
+        <w:t xml:space="preserve"> Dans un second temps, la communication avec le client et le superviseur à majoritairement été faite par mail et mais aussi grâce à des réunions à  l’IUT. Il y a eu plusieurs réunions : </w:t>
+      </w:r>
+    </w:p>
+    <w:p>
+      <w:pPr>
+        <w:pStyle w:val="NormalWeb"/>
+        <w:numPr>
+          <w:ilvl w:val="0"/>
+          <w:numId w:val="3"/>
+        </w:numPr>
+        <w:shd w:val="clear" w:color="auto" w:fill="FFFFFF"/>
+        <w:rPr>
+          <w:rFonts w:asciiTheme="minorHAnsi" w:hAnsiTheme="minorHAnsi" w:cs="Arial"/>
+          <w:color w:val="000000"/>
+          <w:sz w:val="22"/>
+        </w:rPr>
+      </w:pPr>
+      <w:r>
+        <w:rPr>
+          <w:rFonts w:asciiTheme="minorHAnsi" w:hAnsiTheme="minorHAnsi" w:cs="Arial"/>
+          <w:color w:val="212121"/>
+          <w:sz w:val="22"/>
+          <w:shd w:val="clear" w:color="auto" w:fill="FFFFFF"/>
+        </w:rPr>
+        <w:t>Jeudi 22 Septembre 2016 (client)</w:t>
+      </w:r>
+    </w:p>
+    <w:p>
+      <w:pPr>
+        <w:pStyle w:val="NormalWeb"/>
+        <w:numPr>
+          <w:ilvl w:val="0"/>
+          <w:numId w:val="3"/>
+        </w:numPr>
+        <w:shd w:val="clear" w:color="auto" w:fill="FFFFFF"/>
+        <w:rPr>
+          <w:rFonts w:asciiTheme="minorHAnsi" w:hAnsiTheme="minorHAnsi" w:cs="Arial"/>
+          <w:color w:val="000000"/>
+          <w:sz w:val="22"/>
+        </w:rPr>
+      </w:pPr>
+      <w:r>
+        <w:rPr>
+          <w:rFonts w:asciiTheme="minorHAnsi" w:hAnsiTheme="minorHAnsi" w:cs="Segoe UI"/>
+          <w:color w:val="333333"/>
+          <w:sz w:val="22"/>
+          <w:shd w:val="clear" w:color="auto" w:fill="FFFFFF"/>
+        </w:rPr>
+        <w:t>Jeudi 29 Septembre 2016 (superviseur</w:t>
+      </w:r>
+      <w:r>
+        <w:rPr>
+          <w:rFonts w:asciiTheme="minorHAnsi" w:hAnsiTheme="minorHAnsi" w:cs="Segoe UI"/>
+          <w:color w:val="333333"/>
+          <w:sz w:val="22"/>
+          <w:shd w:val="clear" w:color="auto" w:fill="FFFFFF"/>
+        </w:rPr>
+        <w:t xml:space="preserve"> + client</w:t>
+      </w:r>
+      <w:r>
+        <w:rPr>
+          <w:rFonts w:asciiTheme="minorHAnsi" w:hAnsiTheme="minorHAnsi" w:cs="Segoe UI"/>
+          <w:color w:val="333333"/>
+          <w:sz w:val="22"/>
+          <w:shd w:val="clear" w:color="auto" w:fill="FFFFFF"/>
+        </w:rPr>
+        <w:t>)</w:t>
+      </w:r>
+    </w:p>
+    <w:p>
+      <w:pPr>
+        <w:pStyle w:val="NormalWeb"/>
+        <w:numPr>
+          <w:ilvl w:val="0"/>
+          <w:numId w:val="3"/>
+        </w:numPr>
+        <w:shd w:val="clear" w:color="auto" w:fill="FFFFFF"/>
+        <w:rPr>
+          <w:rFonts w:asciiTheme="minorHAnsi" w:hAnsiTheme="minorHAnsi" w:cs="Arial"/>
+          <w:color w:val="000000"/>
+          <w:sz w:val="22"/>
+        </w:rPr>
+      </w:pPr>
+      <w:r>
+        <w:rPr>
+          <w:rFonts w:asciiTheme="minorHAnsi" w:hAnsiTheme="minorHAnsi" w:cs="Arial"/>
+          <w:color w:val="000000"/>
+          <w:sz w:val="22"/>
+        </w:rPr>
+        <w:t>Lundi 17 Octobre 2016 (superviseur)</w:t>
+      </w:r>
+    </w:p>
+    <w:p>
+      <w:pPr>
+        <w:pStyle w:val="NormalWeb"/>
+        <w:numPr>
+          <w:ilvl w:val="0"/>
+          <w:numId w:val="3"/>
+        </w:numPr>
+        <w:shd w:val="clear" w:color="auto" w:fill="FFFFFF"/>
+        <w:rPr>
+          <w:rFonts w:asciiTheme="minorHAnsi" w:hAnsiTheme="minorHAnsi" w:cs="Arial"/>
+          <w:color w:val="000000"/>
+          <w:sz w:val="22"/>
+        </w:rPr>
+      </w:pPr>
+      <w:r>
+        <w:rPr>
+          <w:rFonts w:asciiTheme="minorHAnsi" w:hAnsiTheme="minorHAnsi" w:cs="Arial"/>
+          <w:color w:val="000000"/>
+          <w:sz w:val="22"/>
+        </w:rPr>
+        <w:t>Mercredi 07 Décembre 2016 (client)</w:t>
+      </w:r>
+    </w:p>
+    <w:p>
+      <w:pPr>
+        <w:pStyle w:val="NormalWeb"/>
+        <w:numPr>
+          <w:ilvl w:val="0"/>
+          <w:numId w:val="3"/>
+        </w:numPr>
+        <w:shd w:val="clear" w:color="auto" w:fill="FFFFFF"/>
+        <w:rPr>
+          <w:rFonts w:asciiTheme="minorHAnsi" w:hAnsiTheme="minorHAnsi" w:cs="Arial"/>
+          <w:color w:val="000000"/>
+          <w:sz w:val="22"/>
+        </w:rPr>
+      </w:pPr>
+      <w:r>
+        <w:rPr>
+          <w:rFonts w:asciiTheme="minorHAnsi" w:hAnsiTheme="minorHAnsi" w:cs="Arial"/>
+          <w:color w:val="000000"/>
+          <w:sz w:val="22"/>
+        </w:rPr>
+        <w:t>Une autre réunion a eu lieu (une avec le client)</w:t>
+      </w:r>
+    </w:p>
+    <w:p>
+      <w:r>
         <w:rPr>
           <w:b/>
         </w:rPr>
-      </w:pPr>
-      <w:r>
-        <w:t>Pour s’assurer de la pertinence de cette application, nous avons choisis de mettre en place la méthode agile. Cette méthode vise à réaliser régulièrement des rendez-vous avec le client et le superviseur afin d’obtenir un maximum de retour sur le projet et son avancement. De cette manière, nous nous assurons que l’application que nous développons répond bien aux exigences du client.</w:t>
-      </w:r>
+        <w:t xml:space="preserve"> </w:t>
+      </w:r>
+      <w:proofErr w:type="spellStart"/>
+      <w:r>
+        <w:rPr>
+          <w:b/>
+        </w:rPr>
+        <w:t>Jidbanana</w:t>
+      </w:r>
+      <w:proofErr w:type="spellEnd"/>
+      <w:r>
+        <w:rPr>
+          <w:b/>
+        </w:rPr>
+        <w:t xml:space="preserve"> </w:t>
+      </w:r>
+      <w:r>
+        <w:rPr>
+          <w:b/>
+        </w:rPr>
+        <w:sym w:font="Wingdings" w:char="F0E8"/>
+      </w:r>
+      <w:r>
+        <w:rPr>
+          <w:b/>
+        </w:rPr>
+        <w:t xml:space="preserve"> </w:t>
+      </w:r>
+      <w:r>
+        <w:t>Gantt initiale + prévisionnel + difficultés rencontrés</w:t>
+      </w:r>
+    </w:p>
+    <w:p>
       <w:bookmarkStart w:id="7" w:name="_GoBack"/>
       <w:bookmarkEnd w:id="7"/>
     </w:p>
+    <w:p>
+      <w:pPr>
+        <w:rPr>
+          <w:rFonts w:asciiTheme="majorHAnsi" w:eastAsiaTheme="majorEastAsia" w:hAnsiTheme="majorHAnsi" w:cstheme="majorBidi"/>
+          <w:color w:val="2E74B5" w:themeColor="accent1" w:themeShade="BF"/>
+          <w:sz w:val="40"/>
+          <w:szCs w:val="32"/>
+        </w:rPr>
+      </w:pPr>
+      <w:r>
+        <w:br w:type="page"/>
+      </w:r>
+    </w:p>
+    <w:p>
+      <w:pPr>
+        <w:pStyle w:val="Titre1"/>
+      </w:pPr>
+      <w:bookmarkStart w:id="8" w:name="_Toc469606212"/>
+      <w:r>
+        <w:lastRenderedPageBreak/>
+        <w:t>Conclusion</w:t>
+      </w:r>
+      <w:bookmarkEnd w:id="8"/>
+    </w:p>
+    <w:p>
+      <w:r>
+        <w:tab/>
+        <w:t>L’un des enjeux principaux de ce sujet est de faciliter la production d’une activité pour notre client. En proposant une application plus ciblée sur les besoins du client nous espérons permettre à celui-ci de gagner du temps. Nous avons donc décidé de créer une application en Java permettant de répondre à ses besoins de manière efficace. L’application doit être le plus ergonomique possible et doit permettre une modification des grilles d’une manière très simple.</w:t>
+      </w:r>
+    </w:p>
+    <w:p>
+      <w:r>
+        <w:br w:type="page"/>
+      </w:r>
+    </w:p>
+    <w:p>
+      <w:pPr>
+        <w:pStyle w:val="Titre1"/>
+      </w:pPr>
+      <w:bookmarkStart w:id="9" w:name="_Toc469606213"/>
+      <w:r>
+        <w:lastRenderedPageBreak/>
+        <w:t>Annexes</w:t>
+      </w:r>
+      <w:bookmarkEnd w:id="9"/>
+    </w:p>
     <w:p/>
     <w:p>
       <w:pPr>
-        <w:pStyle w:val="Titre1"/>
+        <w:pStyle w:val="Titre2"/>
         <w:numPr>
           <w:ilvl w:val="0"/>
-          <w:numId w:val="1"/>
+          <w:numId w:val="6"/>
         </w:numPr>
-      </w:pPr>
-      <w:bookmarkStart w:id="8" w:name="_Toc469579380"/>
-      <w:r>
-        <w:t>Organisation mise en œuvre dans l’étape DAC</w:t>
-      </w:r>
-      <w:bookmarkEnd w:id="8"/>
+        <w:rPr>
+          <w:lang w:val="en-US"/>
+        </w:rPr>
+      </w:pPr>
+      <w:bookmarkStart w:id="10" w:name="_Toc469606214"/>
+      <w:proofErr w:type="spellStart"/>
+      <w:r>
+        <w:rPr>
+          <w:lang w:val="en-US"/>
+        </w:rPr>
+        <w:t>Compte-</w:t>
+      </w:r>
+      <w:r>
+        <w:rPr>
+          <w:lang w:val="en-US"/>
+        </w:rPr>
+        <w:t>rendu</w:t>
+      </w:r>
+      <w:proofErr w:type="spellEnd"/>
+      <w:r>
+        <w:rPr>
+          <w:lang w:val="en-US"/>
+        </w:rPr>
+        <w:t xml:space="preserve"> P-TUT 29/09/16</w:t>
+      </w:r>
+      <w:r>
+        <w:rPr>
+          <w:lang w:val="en-US"/>
+        </w:rPr>
+        <w:t xml:space="preserve"> « I Hear, I Say »</w:t>
+      </w:r>
+      <w:bookmarkEnd w:id="10"/>
+    </w:p>
+    <w:p>
+      <w:pPr>
+        <w:jc w:val="center"/>
+        <w:rPr>
+          <w:b/>
+          <w:sz w:val="24"/>
+          <w:szCs w:val="32"/>
+          <w:lang w:val="en-US"/>
+        </w:rPr>
+      </w:pPr>
+      <w:proofErr w:type="spellStart"/>
+      <w:r>
+        <w:rPr>
+          <w:b/>
+          <w:sz w:val="24"/>
+          <w:szCs w:val="32"/>
+          <w:lang w:val="en-US"/>
+        </w:rPr>
+        <w:t>Groupe</w:t>
+      </w:r>
+      <w:proofErr w:type="spellEnd"/>
+      <w:r>
+        <w:rPr>
+          <w:b/>
+          <w:sz w:val="24"/>
+          <w:szCs w:val="32"/>
+          <w:lang w:val="en-US"/>
+        </w:rPr>
+        <w:t xml:space="preserve"> M</w:t>
+      </w:r>
+    </w:p>
+    <w:p>
+      <w:pPr>
+        <w:rPr>
+          <w:lang w:val="en-US"/>
+        </w:rPr>
+      </w:pPr>
+    </w:p>
+    <w:p>
+      <w:r>
+        <w:rPr>
+          <w:u w:val="single"/>
+        </w:rPr>
+        <w:t>Personnes présentes</w:t>
+      </w:r>
+      <w:r>
+        <w:t xml:space="preserve"> : </w:t>
+      </w:r>
+      <w:r>
+        <w:tab/>
+        <w:t>- Isabelle Clavel</w:t>
+      </w:r>
+    </w:p>
+    <w:p>
+      <w:r>
+        <w:tab/>
+      </w:r>
+      <w:r>
+        <w:tab/>
+      </w:r>
+      <w:r>
+        <w:tab/>
+        <w:t>- Laurence Redon</w:t>
+      </w:r>
+    </w:p>
+    <w:p>
+      <w:r>
+        <w:tab/>
+      </w:r>
+      <w:r>
+        <w:tab/>
+      </w:r>
+      <w:r>
+        <w:tab/>
+        <w:t>- Guillaume Robert</w:t>
+      </w:r>
+    </w:p>
+    <w:p>
+      <w:r>
+        <w:tab/>
+      </w:r>
+      <w:r>
+        <w:tab/>
+      </w:r>
+      <w:r>
+        <w:tab/>
+        <w:t xml:space="preserve">- Yoann </w:t>
+      </w:r>
+      <w:proofErr w:type="spellStart"/>
+      <w:r>
+        <w:t>Gathignol</w:t>
+      </w:r>
+      <w:proofErr w:type="spellEnd"/>
+    </w:p>
+    <w:p>
+      <w:r>
+        <w:tab/>
+      </w:r>
+      <w:r>
+        <w:tab/>
+      </w:r>
+      <w:r>
+        <w:tab/>
+        <w:t xml:space="preserve">- </w:t>
+      </w:r>
+      <w:proofErr w:type="spellStart"/>
+      <w:r>
+        <w:t>Titouan</w:t>
+      </w:r>
+      <w:proofErr w:type="spellEnd"/>
+      <w:r>
+        <w:t xml:space="preserve"> </w:t>
+      </w:r>
+      <w:proofErr w:type="spellStart"/>
+      <w:r>
+        <w:t>Bouëte</w:t>
+      </w:r>
+      <w:proofErr w:type="spellEnd"/>
+      <w:r>
+        <w:t>-Giraud</w:t>
+      </w:r>
+    </w:p>
+    <w:p>
+      <w:r>
+        <w:rPr>
+          <w:u w:val="single"/>
+        </w:rPr>
+        <w:t>Sujet de la réunion</w:t>
+      </w:r>
+      <w:r>
+        <w:t> : Discussion à propos des fonctionnalités du projet</w:t>
+      </w:r>
+    </w:p>
+    <w:p>
+      <w:pPr>
+        <w:pStyle w:val="Paragraphedeliste"/>
+        <w:ind w:left="1065"/>
+      </w:pPr>
     </w:p>
     <w:p/>
     <w:p>
-      <w:r>
-        <w:t>//TODO</w:t>
-      </w:r>
+      <w:pPr>
+        <w:spacing w:after="42" w:line="247" w:lineRule="auto"/>
+        <w:ind w:right="-15"/>
+        <w:jc w:val="both"/>
+      </w:pPr>
+      <w:r>
+        <w:t>Lors de notre dernière réunion nous avons ajouté les besoins suivants :</w:t>
+      </w:r>
+    </w:p>
+    <w:p>
+      <w:pPr>
+        <w:numPr>
+          <w:ilvl w:val="0"/>
+          <w:numId w:val="5"/>
+        </w:numPr>
+        <w:spacing w:after="42" w:line="247" w:lineRule="auto"/>
+        <w:ind w:right="-15" w:hanging="360"/>
+        <w:jc w:val="both"/>
+      </w:pPr>
+      <w:r>
+        <w:t>L’implémentation d’un historique qui garde une trace des anciennes grilles générées, contenant également le nom d’utilisateur, le groupe, la date et la thématique de la grille,</w:t>
+      </w:r>
+    </w:p>
+    <w:p>
+      <w:pPr>
+        <w:numPr>
+          <w:ilvl w:val="0"/>
+          <w:numId w:val="5"/>
+        </w:numPr>
+        <w:spacing w:after="42" w:line="247" w:lineRule="auto"/>
+        <w:ind w:right="-15" w:hanging="360"/>
+        <w:jc w:val="both"/>
+      </w:pPr>
+      <w:r>
+        <w:t>Filtrer l’historique pour retrouver les grilles.</w:t>
+      </w:r>
+    </w:p>
+    <w:p>
+      <w:pPr>
+        <w:spacing w:after="42" w:line="247" w:lineRule="auto"/>
+        <w:ind w:right="-15"/>
+        <w:jc w:val="both"/>
+      </w:pPr>
+    </w:p>
+    <w:p>
+      <w:pPr>
+        <w:spacing w:after="42" w:line="247" w:lineRule="auto"/>
+        <w:ind w:right="-15"/>
+        <w:jc w:val="both"/>
+      </w:pPr>
+      <w:r>
+        <w:t>Avant le rendu final nous devons rendre une version finale du cahier des charges au professeur référent. Le projet pourra potentiellement se terminer en avance, c’est pourquoi il pourrait y avoir des modifications. Aussi, il faudra expliquer la structure de notre algorithme.</w:t>
+      </w:r>
+    </w:p>
+    <w:p>
+      <w:pPr>
+        <w:spacing w:after="42" w:line="247" w:lineRule="auto"/>
+        <w:ind w:right="-15"/>
+        <w:jc w:val="both"/>
+      </w:pPr>
+    </w:p>
+    <w:p>
+      <w:pPr>
+        <w:rPr>
+          <w:lang w:val="en-US"/>
+        </w:rPr>
+      </w:pPr>
+    </w:p>
+    <w:p>
+      <w:pPr>
+        <w:pStyle w:val="Titre2"/>
+        <w:numPr>
+          <w:ilvl w:val="0"/>
+          <w:numId w:val="6"/>
+        </w:numPr>
+        <w:rPr>
+          <w:lang w:val="en-US"/>
+        </w:rPr>
+      </w:pPr>
+      <w:bookmarkStart w:id="11" w:name="_Toc469606215"/>
+      <w:proofErr w:type="spellStart"/>
+      <w:r>
+        <w:rPr>
+          <w:lang w:val="en-US"/>
+        </w:rPr>
+        <w:t>Compte-rendu</w:t>
+      </w:r>
+      <w:proofErr w:type="spellEnd"/>
+      <w:r>
+        <w:rPr>
+          <w:lang w:val="en-US"/>
+        </w:rPr>
+        <w:t xml:space="preserve"> 07/12/2016 </w:t>
+      </w:r>
+      <w:r>
+        <w:rPr>
+          <w:lang w:val="en-US"/>
+        </w:rPr>
+        <w:t>« I Hear, I Say »</w:t>
+      </w:r>
+      <w:bookmarkEnd w:id="11"/>
+    </w:p>
+    <w:p>
+      <w:pPr>
+        <w:jc w:val="center"/>
+        <w:rPr>
+          <w:b/>
+          <w:sz w:val="24"/>
+          <w:szCs w:val="32"/>
+          <w:lang w:val="en-US"/>
+        </w:rPr>
+      </w:pPr>
+      <w:proofErr w:type="spellStart"/>
+      <w:r>
+        <w:rPr>
+          <w:b/>
+          <w:sz w:val="24"/>
+          <w:szCs w:val="32"/>
+          <w:lang w:val="en-US"/>
+        </w:rPr>
+        <w:t>Groupe</w:t>
+      </w:r>
+      <w:proofErr w:type="spellEnd"/>
+      <w:r>
+        <w:rPr>
+          <w:b/>
+          <w:sz w:val="24"/>
+          <w:szCs w:val="32"/>
+          <w:lang w:val="en-US"/>
+        </w:rPr>
+        <w:t xml:space="preserve"> M</w:t>
+      </w:r>
+    </w:p>
+    <w:p>
+      <w:r>
+        <w:rPr>
+          <w:u w:val="single"/>
+        </w:rPr>
+        <w:t>Personnes présentes</w:t>
+      </w:r>
+      <w:r>
+        <w:t xml:space="preserve"> : </w:t>
+      </w:r>
+      <w:r>
+        <w:tab/>
+        <w:t>- Isabelle Clavel</w:t>
+      </w:r>
+    </w:p>
+    <w:p>
+      <w:r>
+        <w:tab/>
+      </w:r>
+      <w:r>
+        <w:tab/>
+      </w:r>
+      <w:r>
+        <w:tab/>
+        <w:t>- Guillaume Robert</w:t>
+      </w:r>
+    </w:p>
+    <w:p>
+      <w:r>
+        <w:tab/>
+      </w:r>
+      <w:r>
+        <w:tab/>
+      </w:r>
+      <w:r>
+        <w:tab/>
+        <w:t xml:space="preserve">- Yoann </w:t>
+      </w:r>
+      <w:proofErr w:type="spellStart"/>
+      <w:r>
+        <w:t>Gathignol</w:t>
+      </w:r>
+      <w:proofErr w:type="spellEnd"/>
+    </w:p>
+    <w:p>
+      <w:r>
+        <w:tab/>
+      </w:r>
+      <w:r>
+        <w:tab/>
+      </w:r>
+      <w:r>
+        <w:tab/>
+        <w:t xml:space="preserve">- </w:t>
+      </w:r>
+      <w:proofErr w:type="spellStart"/>
+      <w:r>
+        <w:t>Titouan</w:t>
+      </w:r>
+      <w:proofErr w:type="spellEnd"/>
       <w:r>
         <w:t xml:space="preserve"> </w:t>
       </w:r>
-    </w:p>
-    <w:p>
       <w:proofErr w:type="spellStart"/>
       <w:r>
-        <w:rPr>
-          <w:b/>
+        <w:t>Bouëte</w:t>
+      </w:r>
+      <w:proofErr w:type="spellEnd"/>
+      <w:r>
+        <w:t>-Giraud</w:t>
+      </w:r>
+    </w:p>
+    <w:p>
+      <w:r>
+        <w:rPr>
+          <w:u w:val="single"/>
+        </w:rPr>
+        <w:t>Sujet de la réunion</w:t>
+      </w:r>
+      <w:r>
+        <w:t> : Présentation d’un premier prototype</w:t>
+      </w:r>
+    </w:p>
+    <w:p>
+      <w:r>
+        <w:br w:type="page"/>
+      </w:r>
+    </w:p>
+    <w:p>
+      <w:pPr>
+        <w:rPr>
+          <w:u w:val="single"/>
+        </w:rPr>
+      </w:pPr>
+      <w:r>
+        <w:rPr>
+          <w:u w:val="single"/>
         </w:rPr>
         <w:lastRenderedPageBreak/>
-        <w:t>Guyooms</w:t>
+        <w:t xml:space="preserve">Sujets évoqués : </w:t>
+      </w:r>
+    </w:p>
+    <w:p>
+      <w:pPr>
+        <w:pStyle w:val="Paragraphedeliste"/>
+        <w:numPr>
+          <w:ilvl w:val="0"/>
+          <w:numId w:val="4"/>
+        </w:numPr>
+      </w:pPr>
+      <w:r>
+        <w:t>Présentation de la maquette</w:t>
+      </w:r>
+    </w:p>
+    <w:p>
+      <w:r>
+        <w:rPr>
+          <w:noProof/>
+          <w:lang w:eastAsia="fr-FR"/>
+        </w:rPr>
+        <w:drawing>
+          <wp:anchor distT="0" distB="0" distL="114300" distR="114300" simplePos="0" relativeHeight="251673600" behindDoc="1" locked="0" layoutInCell="1" allowOverlap="1" wp14:anchorId="526F6D8E" wp14:editId="17CABCAD">
+            <wp:simplePos x="0" y="0"/>
+            <wp:positionH relativeFrom="margin">
+              <wp:align>left</wp:align>
+            </wp:positionH>
+            <wp:positionV relativeFrom="paragraph">
+              <wp:posOffset>44450</wp:posOffset>
+            </wp:positionV>
+            <wp:extent cx="3867150" cy="2011584"/>
+            <wp:effectExtent l="0" t="0" r="0" b="8255"/>
+            <wp:wrapNone/>
+            <wp:docPr id="14" name="Image 14"/>
+            <wp:cNvGraphicFramePr>
+              <a:graphicFrameLocks xmlns:a="http://schemas.openxmlformats.org/drawingml/2006/main" noChangeAspect="1"/>
+            </wp:cNvGraphicFramePr>
+            <a:graphic xmlns:a="http://schemas.openxmlformats.org/drawingml/2006/main">
+              <a:graphicData uri="http://schemas.openxmlformats.org/drawingml/2006/picture">
+                <pic:pic xmlns:pic="http://schemas.openxmlformats.org/drawingml/2006/picture">
+                  <pic:nvPicPr>
+                    <pic:cNvPr id="1" name=""/>
+                    <pic:cNvPicPr/>
+                  </pic:nvPicPr>
+                  <pic:blipFill>
+                    <a:blip r:embed="rId16" cstate="print">
+                      <a:extLst>
+                        <a:ext uri="{28A0092B-C50C-407E-A947-70E740481C1C}">
+                          <a14:useLocalDpi xmlns:a14="http://schemas.microsoft.com/office/drawing/2010/main" val="0"/>
+                        </a:ext>
+                      </a:extLst>
+                    </a:blip>
+                    <a:stretch>
+                      <a:fillRect/>
+                    </a:stretch>
+                  </pic:blipFill>
+                  <pic:spPr>
+                    <a:xfrm>
+                      <a:off x="0" y="0"/>
+                      <a:ext cx="3881374" cy="2018983"/>
+                    </a:xfrm>
+                    <a:prstGeom prst="rect">
+                      <a:avLst/>
+                    </a:prstGeom>
+                  </pic:spPr>
+                </pic:pic>
+              </a:graphicData>
+            </a:graphic>
+            <wp14:sizeRelH relativeFrom="margin">
+              <wp14:pctWidth>0</wp14:pctWidth>
+            </wp14:sizeRelH>
+            <wp14:sizeRelV relativeFrom="margin">
+              <wp14:pctHeight>0</wp14:pctHeight>
+            </wp14:sizeRelV>
+          </wp:anchor>
+        </w:drawing>
+      </w:r>
+    </w:p>
+    <w:p/>
+    <w:p/>
+    <w:p/>
+    <w:p/>
+    <w:p/>
+    <w:p/>
+    <w:p/>
+    <w:p>
+      <w:pPr>
+        <w:pStyle w:val="Paragraphedeliste"/>
+        <w:numPr>
+          <w:ilvl w:val="0"/>
+          <w:numId w:val="4"/>
+        </w:numPr>
+      </w:pPr>
+      <w:r>
+        <w:t>Présentation de l’existant</w:t>
+      </w:r>
+    </w:p>
+    <w:p>
+      <w:pPr>
+        <w:pStyle w:val="Paragraphedeliste"/>
+        <w:ind w:left="5664"/>
+      </w:pPr>
+      <w:r>
+        <w:rPr>
+          <w:noProof/>
+          <w:lang w:eastAsia="fr-FR"/>
+        </w:rPr>
+        <w:drawing>
+          <wp:anchor distT="0" distB="0" distL="114300" distR="114300" simplePos="0" relativeHeight="251674624" behindDoc="1" locked="0" layoutInCell="1" allowOverlap="1" wp14:anchorId="57B4F563" wp14:editId="5436CE2D">
+            <wp:simplePos x="0" y="0"/>
+            <wp:positionH relativeFrom="margin">
+              <wp:posOffset>157480</wp:posOffset>
+            </wp:positionH>
+            <wp:positionV relativeFrom="paragraph">
+              <wp:posOffset>6350</wp:posOffset>
+            </wp:positionV>
+            <wp:extent cx="2870200" cy="2257425"/>
+            <wp:effectExtent l="0" t="0" r="6350" b="9525"/>
+            <wp:wrapThrough wrapText="bothSides">
+              <wp:wrapPolygon edited="0">
+                <wp:start x="0" y="0"/>
+                <wp:lineTo x="0" y="21509"/>
+                <wp:lineTo x="21504" y="21509"/>
+                <wp:lineTo x="21504" y="0"/>
+                <wp:lineTo x="0" y="0"/>
+              </wp:wrapPolygon>
+            </wp:wrapThrough>
+            <wp:docPr id="15" name="Image 15"/>
+            <wp:cNvGraphicFramePr>
+              <a:graphicFrameLocks xmlns:a="http://schemas.openxmlformats.org/drawingml/2006/main" noChangeAspect="1"/>
+            </wp:cNvGraphicFramePr>
+            <a:graphic xmlns:a="http://schemas.openxmlformats.org/drawingml/2006/main">
+              <a:graphicData uri="http://schemas.openxmlformats.org/drawingml/2006/picture">
+                <pic:pic xmlns:pic="http://schemas.openxmlformats.org/drawingml/2006/picture">
+                  <pic:nvPicPr>
+                    <pic:cNvPr id="1" name=""/>
+                    <pic:cNvPicPr/>
+                  </pic:nvPicPr>
+                  <pic:blipFill>
+                    <a:blip r:embed="rId17" cstate="print">
+                      <a:extLst>
+                        <a:ext uri="{28A0092B-C50C-407E-A947-70E740481C1C}">
+                          <a14:useLocalDpi xmlns:a14="http://schemas.microsoft.com/office/drawing/2010/main" val="0"/>
+                        </a:ext>
+                      </a:extLst>
+                    </a:blip>
+                    <a:stretch>
+                      <a:fillRect/>
+                    </a:stretch>
+                  </pic:blipFill>
+                  <pic:spPr>
+                    <a:xfrm>
+                      <a:off x="0" y="0"/>
+                      <a:ext cx="2870200" cy="2257425"/>
+                    </a:xfrm>
+                    <a:prstGeom prst="rect">
+                      <a:avLst/>
+                    </a:prstGeom>
+                  </pic:spPr>
+                </pic:pic>
+              </a:graphicData>
+            </a:graphic>
+            <wp14:sizeRelH relativeFrom="margin">
+              <wp14:pctWidth>0</wp14:pctWidth>
+            </wp14:sizeRelH>
+            <wp14:sizeRelV relativeFrom="margin">
+              <wp14:pctHeight>0</wp14:pctHeight>
+            </wp14:sizeRelV>
+          </wp:anchor>
+        </w:drawing>
+      </w:r>
+    </w:p>
+    <w:p>
+      <w:pPr>
+        <w:pStyle w:val="Paragraphedeliste"/>
+        <w:ind w:left="5664"/>
+      </w:pPr>
+      <w:r>
+        <w:t xml:space="preserve">Colonne bleu : I </w:t>
+      </w:r>
+      <w:proofErr w:type="spellStart"/>
+      <w:r>
+        <w:t>hear</w:t>
       </w:r>
       <w:proofErr w:type="spellEnd"/>
-      <w:r>
-        <w:rPr>
-          <w:b/>
-        </w:rPr>
-        <w:t xml:space="preserve"> </w:t>
-      </w:r>
-      <w:r>
-        <w:rPr>
-          <w:b/>
-        </w:rPr>
-        <w:sym w:font="Wingdings" w:char="F0E8"/>
-      </w:r>
-      <w:r>
-        <w:rPr>
-          <w:b/>
-        </w:rPr>
-        <w:t xml:space="preserve"> </w:t>
-      </w:r>
-      <w:r>
-        <w:t>Communication</w:t>
-      </w:r>
-      <w:r>
-        <w:rPr>
-          <w:b/>
-        </w:rPr>
-        <w:t xml:space="preserve"> </w:t>
-      </w:r>
-      <w:r>
-        <w:t xml:space="preserve">pendant DAC + Listes rencontres client/superviseur + plan suivi (outils de </w:t>
+    </w:p>
+    <w:p>
+      <w:pPr>
+        <w:pStyle w:val="Paragraphedeliste"/>
+        <w:ind w:left="5664"/>
+      </w:pPr>
+      <w:r>
+        <w:t xml:space="preserve">Colonne beige : I </w:t>
       </w:r>
       <w:proofErr w:type="spellStart"/>
       <w:r>
-        <w:t>com</w:t>
+        <w:t>say</w:t>
       </w:r>
       <w:proofErr w:type="spellEnd"/>
-      <w:r>
-        <w:t xml:space="preserve"> etc… comme sur les diapos)</w:t>
-      </w:r>
-    </w:p>
-    <w:p>
-      <w:proofErr w:type="spellStart"/>
-      <w:r>
-        <w:rPr>
-          <w:b/>
-        </w:rPr>
-        <w:t>Jidbanana</w:t>
-      </w:r>
-      <w:proofErr w:type="spellEnd"/>
-      <w:r>
-        <w:rPr>
-          <w:b/>
-        </w:rPr>
-        <w:t xml:space="preserve"> </w:t>
-      </w:r>
-      <w:r>
-        <w:rPr>
-          <w:b/>
-        </w:rPr>
-        <w:sym w:font="Wingdings" w:char="F0E8"/>
-      </w:r>
-      <w:r>
-        <w:rPr>
-          <w:b/>
-        </w:rPr>
-        <w:t xml:space="preserve"> </w:t>
-      </w:r>
-      <w:r>
-        <w:t>Gantt initiale + prévisionnel + difficultés rencontrés</w:t>
-      </w:r>
-    </w:p>
-    <w:p/>
-    <w:p>
-      <w:pPr>
-        <w:pStyle w:val="Titre1"/>
-      </w:pPr>
-      <w:bookmarkStart w:id="9" w:name="_Toc469579381"/>
-      <w:r>
-        <w:t>Conclusion</w:t>
-      </w:r>
-      <w:bookmarkEnd w:id="9"/>
-    </w:p>
-    <w:p/>
-    <w:p>
-      <w:pPr>
-        <w:rPr>
-          <w:b/>
-        </w:rPr>
-      </w:pPr>
-      <w:r>
-        <w:t>//TODO</w:t>
-      </w:r>
-      <w:r>
-        <w:t xml:space="preserve"> </w:t>
-      </w:r>
-      <w:proofErr w:type="spellStart"/>
-      <w:r>
-        <w:rPr>
-          <w:b/>
-        </w:rPr>
-        <w:t>Jidbanana</w:t>
-      </w:r>
-      <w:proofErr w:type="spellEnd"/>
-    </w:p>
-    <w:p/>
-    <w:p>
-      <w:pPr>
-        <w:pStyle w:val="Titre1"/>
-      </w:pPr>
-      <w:bookmarkStart w:id="10" w:name="_Toc469579382"/>
-      <w:r>
-        <w:t>Annexes</w:t>
-      </w:r>
-      <w:bookmarkEnd w:id="10"/>
-    </w:p>
-    <w:p/>
-    <w:p>
-      <w:r>
-        <w:t>//TODO</w:t>
-      </w:r>
-      <w:r>
-        <w:t xml:space="preserve"> Si quelqu’un est chaud parce que </w:t>
-      </w:r>
-      <w:proofErr w:type="gramStart"/>
-      <w:r>
-        <w:t>j’ai</w:t>
-      </w:r>
-      <w:proofErr w:type="gramEnd"/>
-      <w:r>
-        <w:t xml:space="preserve"> pas compris ou sinon on l’enlève</w:t>
-      </w:r>
-    </w:p>
-    <w:p/>
+    </w:p>
+    <w:p>
+      <w:pPr>
+        <w:pStyle w:val="Paragraphedeliste"/>
+        <w:ind w:left="5664"/>
+      </w:pPr>
+      <w:r>
+        <w:t>Paire de boutons bleu/beige (même contenu)</w:t>
+      </w:r>
+    </w:p>
+    <w:p>
+      <w:pPr>
+        <w:pStyle w:val="Paragraphedeliste"/>
+        <w:ind w:left="5664"/>
+      </w:pPr>
+    </w:p>
+    <w:p>
+      <w:pPr>
+        <w:pStyle w:val="Paragraphedeliste"/>
+        <w:ind w:left="5664"/>
+      </w:pPr>
+    </w:p>
+    <w:p>
+      <w:pPr>
+        <w:pStyle w:val="Paragraphedeliste"/>
+        <w:ind w:left="5664"/>
+      </w:pPr>
+    </w:p>
+    <w:p>
+      <w:pPr>
+        <w:pStyle w:val="Paragraphedeliste"/>
+        <w:ind w:left="5664"/>
+      </w:pPr>
+    </w:p>
+    <w:p>
+      <w:pPr>
+        <w:pStyle w:val="Paragraphedeliste"/>
+        <w:ind w:left="5664"/>
+      </w:pPr>
+    </w:p>
+    <w:p>
+      <w:pPr>
+        <w:pStyle w:val="Paragraphedeliste"/>
+        <w:ind w:left="5664"/>
+      </w:pPr>
+    </w:p>
+    <w:p>
+      <w:pPr>
+        <w:pStyle w:val="Paragraphedeliste"/>
+        <w:ind w:left="5664"/>
+      </w:pPr>
+    </w:p>
+    <w:p>
+      <w:pPr>
+        <w:pStyle w:val="Paragraphedeliste"/>
+        <w:ind w:left="5664"/>
+      </w:pPr>
+    </w:p>
+    <w:p>
+      <w:pPr>
+        <w:pStyle w:val="Paragraphedeliste"/>
+        <w:ind w:left="5664"/>
+      </w:pPr>
+    </w:p>
+    <w:p>
+      <w:pPr>
+        <w:pStyle w:val="Paragraphedeliste"/>
+        <w:numPr>
+          <w:ilvl w:val="0"/>
+          <w:numId w:val="4"/>
+        </w:numPr>
+      </w:pPr>
+      <w:r>
+        <w:t>Un</w:t>
+      </w:r>
+      <w:r>
+        <w:t xml:space="preserve"> format type de csv sera fourni</w:t>
+      </w:r>
+      <w:r>
+        <w:t xml:space="preserve"> (ce format devra être respecté pour l’importation).</w:t>
+      </w:r>
+    </w:p>
+    <w:p>
+      <w:pPr>
+        <w:pStyle w:val="Paragraphedeliste"/>
+        <w:numPr>
+          <w:ilvl w:val="0"/>
+          <w:numId w:val="4"/>
+        </w:numPr>
+      </w:pPr>
+      <w:r>
+        <w:t>Présente d’un dossier « Importation Automatiques » pour charger des grilles au lancement de l’application.</w:t>
+      </w:r>
+    </w:p>
+    <w:p>
+      <w:pPr>
+        <w:pStyle w:val="Paragraphedeliste"/>
+        <w:numPr>
+          <w:ilvl w:val="0"/>
+          <w:numId w:val="4"/>
+        </w:numPr>
+      </w:pPr>
+      <w:r>
+        <w:t xml:space="preserve">Nous avons aussi </w:t>
+      </w:r>
+      <w:r>
+        <w:t>discuté</w:t>
+      </w:r>
+      <w:r>
+        <w:t xml:space="preserve"> de la possibilité d’entrer tous les mots d’un coup sans avoir à cliquer sur les cases.</w:t>
+      </w:r>
+    </w:p>
+    <w:p>
+      <w:pPr>
+        <w:jc w:val="both"/>
+      </w:pPr>
+    </w:p>
     <w:sectPr>
-      <w:footerReference w:type="default" r:id="rId11"/>
+      <w:footerReference w:type="default" r:id="rId18"/>
       <w:pgSz w:w="11906" w:h="16838"/>
       <w:pgMar w:top="1417" w:right="1417" w:bottom="1417" w:left="1417" w:header="708" w:footer="708" w:gutter="0"/>
       <w:cols w:space="708"/>
@@ -2835,7 +4883,7 @@
         <w:noProof/>
         <w:color w:val="5B9BD5" w:themeColor="accent1"/>
       </w:rPr>
-      <w:t>5</w:t>
+      <w:t>9</w:t>
     </w:r>
     <w:r>
       <w:rPr>
@@ -2881,10 +4929,99 @@
 <file path=word/numbering.xml><?xml version="1.0" encoding="utf-8"?>
 <w:numbering xmlns:wpc="http://schemas.microsoft.com/office/word/2010/wordprocessingCanvas" xmlns:mc="http://schemas.openxmlformats.org/markup-compatibility/2006" xmlns:o="urn:schemas-microsoft-com:office:office" xmlns:r="http://schemas.openxmlformats.org/officeDocument/2006/relationships" xmlns:m="http://schemas.openxmlformats.org/officeDocument/2006/math" xmlns:v="urn:schemas-microsoft-com:vml" xmlns:wp14="http://schemas.microsoft.com/office/word/2010/wordprocessingDrawing" xmlns:wp="http://schemas.openxmlformats.org/drawingml/2006/wordprocessingDrawing" xmlns:w10="urn:schemas-microsoft-com:office:word" xmlns:w="http://schemas.openxmlformats.org/wordprocessingml/2006/main" xmlns:w14="http://schemas.microsoft.com/office/word/2010/wordml" xmlns:w15="http://schemas.microsoft.com/office/word/2012/wordml" xmlns:wpg="http://schemas.microsoft.com/office/word/2010/wordprocessingGroup" xmlns:wpi="http://schemas.microsoft.com/office/word/2010/wordprocessingInk" xmlns:wne="http://schemas.microsoft.com/office/word/2006/wordml" xmlns:wps="http://schemas.microsoft.com/office/word/2010/wordprocessingShape" mc:Ignorable="w14 w15 wp14">
   <w:abstractNum w:abstractNumId="0" w15:restartNumberingAfterBreak="0">
-    <w:nsid w:val="3B9C1D13"/>
+    <w:nsid w:val="055B2EE0"/>
     <w:multiLevelType w:val="hybridMultilevel"/>
-    <w:tmpl w:val="77243F5E"/>
-    <w:lvl w:ilvl="0" w:tplc="D592F7C8">
+    <w:tmpl w:val="16FAEFD8"/>
+    <w:lvl w:ilvl="0" w:tplc="C43473D4">
+      <w:start w:val="1"/>
+      <w:numFmt w:val="upperRoman"/>
+      <w:lvlText w:val="%1."/>
+      <w:lvlJc w:val="left"/>
+      <w:pPr>
+        <w:ind w:left="1080" w:hanging="720"/>
+      </w:pPr>
+      <w:rPr>
+        <w:rFonts w:hint="default"/>
+      </w:rPr>
+    </w:lvl>
+    <w:lvl w:ilvl="1" w:tplc="040C0019" w:tentative="1">
+      <w:start w:val="1"/>
+      <w:numFmt w:val="lowerLetter"/>
+      <w:lvlText w:val="%2."/>
+      <w:lvlJc w:val="left"/>
+      <w:pPr>
+        <w:ind w:left="1440" w:hanging="360"/>
+      </w:pPr>
+    </w:lvl>
+    <w:lvl w:ilvl="2" w:tplc="040C001B" w:tentative="1">
+      <w:start w:val="1"/>
+      <w:numFmt w:val="lowerRoman"/>
+      <w:lvlText w:val="%3."/>
+      <w:lvlJc w:val="right"/>
+      <w:pPr>
+        <w:ind w:left="2160" w:hanging="180"/>
+      </w:pPr>
+    </w:lvl>
+    <w:lvl w:ilvl="3" w:tplc="040C000F" w:tentative="1">
+      <w:start w:val="1"/>
+      <w:numFmt w:val="decimal"/>
+      <w:lvlText w:val="%4."/>
+      <w:lvlJc w:val="left"/>
+      <w:pPr>
+        <w:ind w:left="2880" w:hanging="360"/>
+      </w:pPr>
+    </w:lvl>
+    <w:lvl w:ilvl="4" w:tplc="040C0019" w:tentative="1">
+      <w:start w:val="1"/>
+      <w:numFmt w:val="lowerLetter"/>
+      <w:lvlText w:val="%5."/>
+      <w:lvlJc w:val="left"/>
+      <w:pPr>
+        <w:ind w:left="3600" w:hanging="360"/>
+      </w:pPr>
+    </w:lvl>
+    <w:lvl w:ilvl="5" w:tplc="040C001B" w:tentative="1">
+      <w:start w:val="1"/>
+      <w:numFmt w:val="lowerRoman"/>
+      <w:lvlText w:val="%6."/>
+      <w:lvlJc w:val="right"/>
+      <w:pPr>
+        <w:ind w:left="4320" w:hanging="180"/>
+      </w:pPr>
+    </w:lvl>
+    <w:lvl w:ilvl="6" w:tplc="040C000F" w:tentative="1">
+      <w:start w:val="1"/>
+      <w:numFmt w:val="decimal"/>
+      <w:lvlText w:val="%7."/>
+      <w:lvlJc w:val="left"/>
+      <w:pPr>
+        <w:ind w:left="5040" w:hanging="360"/>
+      </w:pPr>
+    </w:lvl>
+    <w:lvl w:ilvl="7" w:tplc="040C0019" w:tentative="1">
+      <w:start w:val="1"/>
+      <w:numFmt w:val="lowerLetter"/>
+      <w:lvlText w:val="%8."/>
+      <w:lvlJc w:val="left"/>
+      <w:pPr>
+        <w:ind w:left="5760" w:hanging="360"/>
+      </w:pPr>
+    </w:lvl>
+    <w:lvl w:ilvl="8" w:tplc="040C001B" w:tentative="1">
+      <w:start w:val="1"/>
+      <w:numFmt w:val="lowerRoman"/>
+      <w:lvlText w:val="%9."/>
+      <w:lvlJc w:val="right"/>
+      <w:pPr>
+        <w:ind w:left="6480" w:hanging="180"/>
+      </w:pPr>
+    </w:lvl>
+  </w:abstractNum>
+  <w:abstractNum w:abstractNumId="1" w15:restartNumberingAfterBreak="0">
+    <w:nsid w:val="117E4C12"/>
+    <w:multiLevelType w:val="hybridMultilevel"/>
+    <w:tmpl w:val="7BB4317E"/>
+    <w:lvl w:ilvl="0" w:tplc="96B2BDD8">
       <w:numFmt w:val="bullet"/>
       <w:lvlText w:val="-"/>
       <w:lvlJc w:val="left"/>
@@ -2992,7 +5129,322 @@
       </w:rPr>
     </w:lvl>
   </w:abstractNum>
-  <w:abstractNum w:abstractNumId="1" w15:restartNumberingAfterBreak="0">
+  <w:abstractNum w:abstractNumId="2" w15:restartNumberingAfterBreak="0">
+    <w:nsid w:val="3B9C1D13"/>
+    <w:multiLevelType w:val="hybridMultilevel"/>
+    <w:tmpl w:val="77243F5E"/>
+    <w:lvl w:ilvl="0" w:tplc="D592F7C8">
+      <w:numFmt w:val="bullet"/>
+      <w:lvlText w:val="-"/>
+      <w:lvlJc w:val="left"/>
+      <w:pPr>
+        <w:ind w:left="1065" w:hanging="360"/>
+      </w:pPr>
+      <w:rPr>
+        <w:rFonts w:ascii="Calibri" w:eastAsiaTheme="minorHAnsi" w:hAnsi="Calibri" w:cstheme="minorBidi" w:hint="default"/>
+      </w:rPr>
+    </w:lvl>
+    <w:lvl w:ilvl="1" w:tplc="040C0003" w:tentative="1">
+      <w:start w:val="1"/>
+      <w:numFmt w:val="bullet"/>
+      <w:lvlText w:val="o"/>
+      <w:lvlJc w:val="left"/>
+      <w:pPr>
+        <w:ind w:left="1785" w:hanging="360"/>
+      </w:pPr>
+      <w:rPr>
+        <w:rFonts w:ascii="Courier New" w:hAnsi="Courier New" w:cs="Courier New" w:hint="default"/>
+      </w:rPr>
+    </w:lvl>
+    <w:lvl w:ilvl="2" w:tplc="040C0005" w:tentative="1">
+      <w:start w:val="1"/>
+      <w:numFmt w:val="bullet"/>
+      <w:lvlText w:val=""/>
+      <w:lvlJc w:val="left"/>
+      <w:pPr>
+        <w:ind w:left="2505" w:hanging="360"/>
+      </w:pPr>
+      <w:rPr>
+        <w:rFonts w:ascii="Wingdings" w:hAnsi="Wingdings" w:hint="default"/>
+      </w:rPr>
+    </w:lvl>
+    <w:lvl w:ilvl="3" w:tplc="040C0001" w:tentative="1">
+      <w:start w:val="1"/>
+      <w:numFmt w:val="bullet"/>
+      <w:lvlText w:val=""/>
+      <w:lvlJc w:val="left"/>
+      <w:pPr>
+        <w:ind w:left="3225" w:hanging="360"/>
+      </w:pPr>
+      <w:rPr>
+        <w:rFonts w:ascii="Symbol" w:hAnsi="Symbol" w:hint="default"/>
+      </w:rPr>
+    </w:lvl>
+    <w:lvl w:ilvl="4" w:tplc="040C0003" w:tentative="1">
+      <w:start w:val="1"/>
+      <w:numFmt w:val="bullet"/>
+      <w:lvlText w:val="o"/>
+      <w:lvlJc w:val="left"/>
+      <w:pPr>
+        <w:ind w:left="3945" w:hanging="360"/>
+      </w:pPr>
+      <w:rPr>
+        <w:rFonts w:ascii="Courier New" w:hAnsi="Courier New" w:cs="Courier New" w:hint="default"/>
+      </w:rPr>
+    </w:lvl>
+    <w:lvl w:ilvl="5" w:tplc="040C0005" w:tentative="1">
+      <w:start w:val="1"/>
+      <w:numFmt w:val="bullet"/>
+      <w:lvlText w:val=""/>
+      <w:lvlJc w:val="left"/>
+      <w:pPr>
+        <w:ind w:left="4665" w:hanging="360"/>
+      </w:pPr>
+      <w:rPr>
+        <w:rFonts w:ascii="Wingdings" w:hAnsi="Wingdings" w:hint="default"/>
+      </w:rPr>
+    </w:lvl>
+    <w:lvl w:ilvl="6" w:tplc="040C0001" w:tentative="1">
+      <w:start w:val="1"/>
+      <w:numFmt w:val="bullet"/>
+      <w:lvlText w:val=""/>
+      <w:lvlJc w:val="left"/>
+      <w:pPr>
+        <w:ind w:left="5385" w:hanging="360"/>
+      </w:pPr>
+      <w:rPr>
+        <w:rFonts w:ascii="Symbol" w:hAnsi="Symbol" w:hint="default"/>
+      </w:rPr>
+    </w:lvl>
+    <w:lvl w:ilvl="7" w:tplc="040C0003" w:tentative="1">
+      <w:start w:val="1"/>
+      <w:numFmt w:val="bullet"/>
+      <w:lvlText w:val="o"/>
+      <w:lvlJc w:val="left"/>
+      <w:pPr>
+        <w:ind w:left="6105" w:hanging="360"/>
+      </w:pPr>
+      <w:rPr>
+        <w:rFonts w:ascii="Courier New" w:hAnsi="Courier New" w:cs="Courier New" w:hint="default"/>
+      </w:rPr>
+    </w:lvl>
+    <w:lvl w:ilvl="8" w:tplc="040C0005" w:tentative="1">
+      <w:start w:val="1"/>
+      <w:numFmt w:val="bullet"/>
+      <w:lvlText w:val=""/>
+      <w:lvlJc w:val="left"/>
+      <w:pPr>
+        <w:ind w:left="6825" w:hanging="360"/>
+      </w:pPr>
+      <w:rPr>
+        <w:rFonts w:ascii="Wingdings" w:hAnsi="Wingdings" w:hint="default"/>
+      </w:rPr>
+    </w:lvl>
+  </w:abstractNum>
+  <w:abstractNum w:abstractNumId="3" w15:restartNumberingAfterBreak="0">
+    <w:nsid w:val="3DBC2081"/>
+    <w:multiLevelType w:val="hybridMultilevel"/>
+    <w:tmpl w:val="7E32DD96"/>
+    <w:lvl w:ilvl="0" w:tplc="4C887064">
+      <w:start w:val="1"/>
+      <w:numFmt w:val="bullet"/>
+      <w:lvlText w:val="-"/>
+      <w:lvlJc w:val="left"/>
+      <w:pPr>
+        <w:ind w:left="683"/>
+      </w:pPr>
+      <w:rPr>
+        <w:rFonts w:ascii="Calibri" w:eastAsia="Calibri" w:hAnsi="Calibri" w:cs="Calibri"/>
+        <w:b w:val="0"/>
+        <w:i w:val="0"/>
+        <w:strike w:val="0"/>
+        <w:dstrike w:val="0"/>
+        <w:color w:val="000000"/>
+        <w:sz w:val="24"/>
+        <w:u w:val="none" w:color="000000"/>
+        <w:bdr w:val="none" w:sz="0" w:space="0" w:color="auto"/>
+        <w:shd w:val="clear" w:color="auto" w:fill="auto"/>
+        <w:vertAlign w:val="baseline"/>
+      </w:rPr>
+    </w:lvl>
+    <w:lvl w:ilvl="1" w:tplc="21E497C0">
+      <w:start w:val="1"/>
+      <w:numFmt w:val="bullet"/>
+      <w:lvlText w:val="o"/>
+      <w:lvlJc w:val="left"/>
+      <w:pPr>
+        <w:ind w:left="1403"/>
+      </w:pPr>
+      <w:rPr>
+        <w:rFonts w:ascii="Calibri" w:eastAsia="Calibri" w:hAnsi="Calibri" w:cs="Calibri"/>
+        <w:b w:val="0"/>
+        <w:i w:val="0"/>
+        <w:strike w:val="0"/>
+        <w:dstrike w:val="0"/>
+        <w:color w:val="000000"/>
+        <w:sz w:val="24"/>
+        <w:u w:val="none" w:color="000000"/>
+        <w:bdr w:val="none" w:sz="0" w:space="0" w:color="auto"/>
+        <w:shd w:val="clear" w:color="auto" w:fill="auto"/>
+        <w:vertAlign w:val="baseline"/>
+      </w:rPr>
+    </w:lvl>
+    <w:lvl w:ilvl="2" w:tplc="1DFA7C9C">
+      <w:start w:val="1"/>
+      <w:numFmt w:val="bullet"/>
+      <w:lvlText w:val="▪"/>
+      <w:lvlJc w:val="left"/>
+      <w:pPr>
+        <w:ind w:left="2123"/>
+      </w:pPr>
+      <w:rPr>
+        <w:rFonts w:ascii="Calibri" w:eastAsia="Calibri" w:hAnsi="Calibri" w:cs="Calibri"/>
+        <w:b w:val="0"/>
+        <w:i w:val="0"/>
+        <w:strike w:val="0"/>
+        <w:dstrike w:val="0"/>
+        <w:color w:val="000000"/>
+        <w:sz w:val="24"/>
+        <w:u w:val="none" w:color="000000"/>
+        <w:bdr w:val="none" w:sz="0" w:space="0" w:color="auto"/>
+        <w:shd w:val="clear" w:color="auto" w:fill="auto"/>
+        <w:vertAlign w:val="baseline"/>
+      </w:rPr>
+    </w:lvl>
+    <w:lvl w:ilvl="3" w:tplc="FDC63EE0">
+      <w:start w:val="1"/>
+      <w:numFmt w:val="bullet"/>
+      <w:lvlText w:val="•"/>
+      <w:lvlJc w:val="left"/>
+      <w:pPr>
+        <w:ind w:left="2843"/>
+      </w:pPr>
+      <w:rPr>
+        <w:rFonts w:ascii="Calibri" w:eastAsia="Calibri" w:hAnsi="Calibri" w:cs="Calibri"/>
+        <w:b w:val="0"/>
+        <w:i w:val="0"/>
+        <w:strike w:val="0"/>
+        <w:dstrike w:val="0"/>
+        <w:color w:val="000000"/>
+        <w:sz w:val="24"/>
+        <w:u w:val="none" w:color="000000"/>
+        <w:bdr w:val="none" w:sz="0" w:space="0" w:color="auto"/>
+        <w:shd w:val="clear" w:color="auto" w:fill="auto"/>
+        <w:vertAlign w:val="baseline"/>
+      </w:rPr>
+    </w:lvl>
+    <w:lvl w:ilvl="4" w:tplc="994C9630">
+      <w:start w:val="1"/>
+      <w:numFmt w:val="bullet"/>
+      <w:lvlText w:val="o"/>
+      <w:lvlJc w:val="left"/>
+      <w:pPr>
+        <w:ind w:left="3563"/>
+      </w:pPr>
+      <w:rPr>
+        <w:rFonts w:ascii="Calibri" w:eastAsia="Calibri" w:hAnsi="Calibri" w:cs="Calibri"/>
+        <w:b w:val="0"/>
+        <w:i w:val="0"/>
+        <w:strike w:val="0"/>
+        <w:dstrike w:val="0"/>
+        <w:color w:val="000000"/>
+        <w:sz w:val="24"/>
+        <w:u w:val="none" w:color="000000"/>
+        <w:bdr w:val="none" w:sz="0" w:space="0" w:color="auto"/>
+        <w:shd w:val="clear" w:color="auto" w:fill="auto"/>
+        <w:vertAlign w:val="baseline"/>
+      </w:rPr>
+    </w:lvl>
+    <w:lvl w:ilvl="5" w:tplc="58A64EE0">
+      <w:start w:val="1"/>
+      <w:numFmt w:val="bullet"/>
+      <w:lvlText w:val="▪"/>
+      <w:lvlJc w:val="left"/>
+      <w:pPr>
+        <w:ind w:left="4283"/>
+      </w:pPr>
+      <w:rPr>
+        <w:rFonts w:ascii="Calibri" w:eastAsia="Calibri" w:hAnsi="Calibri" w:cs="Calibri"/>
+        <w:b w:val="0"/>
+        <w:i w:val="0"/>
+        <w:strike w:val="0"/>
+        <w:dstrike w:val="0"/>
+        <w:color w:val="000000"/>
+        <w:sz w:val="24"/>
+        <w:u w:val="none" w:color="000000"/>
+        <w:bdr w:val="none" w:sz="0" w:space="0" w:color="auto"/>
+        <w:shd w:val="clear" w:color="auto" w:fill="auto"/>
+        <w:vertAlign w:val="baseline"/>
+      </w:rPr>
+    </w:lvl>
+    <w:lvl w:ilvl="6" w:tplc="71AC6424">
+      <w:start w:val="1"/>
+      <w:numFmt w:val="bullet"/>
+      <w:lvlText w:val="•"/>
+      <w:lvlJc w:val="left"/>
+      <w:pPr>
+        <w:ind w:left="5003"/>
+      </w:pPr>
+      <w:rPr>
+        <w:rFonts w:ascii="Calibri" w:eastAsia="Calibri" w:hAnsi="Calibri" w:cs="Calibri"/>
+        <w:b w:val="0"/>
+        <w:i w:val="0"/>
+        <w:strike w:val="0"/>
+        <w:dstrike w:val="0"/>
+        <w:color w:val="000000"/>
+        <w:sz w:val="24"/>
+        <w:u w:val="none" w:color="000000"/>
+        <w:bdr w:val="none" w:sz="0" w:space="0" w:color="auto"/>
+        <w:shd w:val="clear" w:color="auto" w:fill="auto"/>
+        <w:vertAlign w:val="baseline"/>
+      </w:rPr>
+    </w:lvl>
+    <w:lvl w:ilvl="7" w:tplc="3DC06E64">
+      <w:start w:val="1"/>
+      <w:numFmt w:val="bullet"/>
+      <w:lvlText w:val="o"/>
+      <w:lvlJc w:val="left"/>
+      <w:pPr>
+        <w:ind w:left="5723"/>
+      </w:pPr>
+      <w:rPr>
+        <w:rFonts w:ascii="Calibri" w:eastAsia="Calibri" w:hAnsi="Calibri" w:cs="Calibri"/>
+        <w:b w:val="0"/>
+        <w:i w:val="0"/>
+        <w:strike w:val="0"/>
+        <w:dstrike w:val="0"/>
+        <w:color w:val="000000"/>
+        <w:sz w:val="24"/>
+        <w:u w:val="none" w:color="000000"/>
+        <w:bdr w:val="none" w:sz="0" w:space="0" w:color="auto"/>
+        <w:shd w:val="clear" w:color="auto" w:fill="auto"/>
+        <w:vertAlign w:val="baseline"/>
+      </w:rPr>
+    </w:lvl>
+    <w:lvl w:ilvl="8" w:tplc="6B728586">
+      <w:start w:val="1"/>
+      <w:numFmt w:val="bullet"/>
+      <w:lvlText w:val="▪"/>
+      <w:lvlJc w:val="left"/>
+      <w:pPr>
+        <w:ind w:left="6443"/>
+      </w:pPr>
+      <w:rPr>
+        <w:rFonts w:ascii="Calibri" w:eastAsia="Calibri" w:hAnsi="Calibri" w:cs="Calibri"/>
+        <w:b w:val="0"/>
+        <w:i w:val="0"/>
+        <w:strike w:val="0"/>
+        <w:dstrike w:val="0"/>
+        <w:color w:val="000000"/>
+        <w:sz w:val="24"/>
+        <w:u w:val="none" w:color="000000"/>
+        <w:bdr w:val="none" w:sz="0" w:space="0" w:color="auto"/>
+        <w:shd w:val="clear" w:color="auto" w:fill="auto"/>
+        <w:vertAlign w:val="baseline"/>
+      </w:rPr>
+    </w:lvl>
+  </w:abstractNum>
+  <w:abstractNum w:abstractNumId="4" w15:restartNumberingAfterBreak="0">
     <w:nsid w:val="447C08A2"/>
     <w:multiLevelType w:val="hybridMultilevel"/>
     <w:tmpl w:val="0B7843E0"/>
@@ -3081,10 +5533,143 @@
       </w:pPr>
     </w:lvl>
   </w:abstractNum>
+  <w:abstractNum w:abstractNumId="5" w15:restartNumberingAfterBreak="0">
+    <w:nsid w:val="727D072B"/>
+    <w:multiLevelType w:val="hybridMultilevel"/>
+    <w:tmpl w:val="3BA0E508"/>
+    <w:lvl w:ilvl="0" w:tplc="3348DE9A">
+      <w:numFmt w:val="bullet"/>
+      <w:lvlText w:val="-"/>
+      <w:lvlJc w:val="left"/>
+      <w:pPr>
+        <w:ind w:left="720" w:hanging="360"/>
+      </w:pPr>
+      <w:rPr>
+        <w:rFonts w:ascii="Calibri" w:eastAsiaTheme="minorHAnsi" w:hAnsi="Calibri" w:cstheme="minorBidi" w:hint="default"/>
+      </w:rPr>
+    </w:lvl>
+    <w:lvl w:ilvl="1" w:tplc="040C0003">
+      <w:start w:val="1"/>
+      <w:numFmt w:val="bullet"/>
+      <w:lvlText w:val="o"/>
+      <w:lvlJc w:val="left"/>
+      <w:pPr>
+        <w:ind w:left="1440" w:hanging="360"/>
+      </w:pPr>
+      <w:rPr>
+        <w:rFonts w:ascii="Courier New" w:hAnsi="Courier New" w:cs="Courier New" w:hint="default"/>
+      </w:rPr>
+    </w:lvl>
+    <w:lvl w:ilvl="2" w:tplc="040C0005">
+      <w:start w:val="1"/>
+      <w:numFmt w:val="bullet"/>
+      <w:lvlText w:val=""/>
+      <w:lvlJc w:val="left"/>
+      <w:pPr>
+        <w:ind w:left="2160" w:hanging="360"/>
+      </w:pPr>
+      <w:rPr>
+        <w:rFonts w:ascii="Wingdings" w:hAnsi="Wingdings" w:hint="default"/>
+      </w:rPr>
+    </w:lvl>
+    <w:lvl w:ilvl="3" w:tplc="040C0001">
+      <w:start w:val="1"/>
+      <w:numFmt w:val="bullet"/>
+      <w:lvlText w:val=""/>
+      <w:lvlJc w:val="left"/>
+      <w:pPr>
+        <w:ind w:left="2880" w:hanging="360"/>
+      </w:pPr>
+      <w:rPr>
+        <w:rFonts w:ascii="Symbol" w:hAnsi="Symbol" w:hint="default"/>
+      </w:rPr>
+    </w:lvl>
+    <w:lvl w:ilvl="4" w:tplc="040C0003">
+      <w:start w:val="1"/>
+      <w:numFmt w:val="bullet"/>
+      <w:lvlText w:val="o"/>
+      <w:lvlJc w:val="left"/>
+      <w:pPr>
+        <w:ind w:left="3600" w:hanging="360"/>
+      </w:pPr>
+      <w:rPr>
+        <w:rFonts w:ascii="Courier New" w:hAnsi="Courier New" w:cs="Courier New" w:hint="default"/>
+      </w:rPr>
+    </w:lvl>
+    <w:lvl w:ilvl="5" w:tplc="040C0005">
+      <w:start w:val="1"/>
+      <w:numFmt w:val="bullet"/>
+      <w:lvlText w:val=""/>
+      <w:lvlJc w:val="left"/>
+      <w:pPr>
+        <w:ind w:left="4320" w:hanging="360"/>
+      </w:pPr>
+      <w:rPr>
+        <w:rFonts w:ascii="Wingdings" w:hAnsi="Wingdings" w:hint="default"/>
+      </w:rPr>
+    </w:lvl>
+    <w:lvl w:ilvl="6" w:tplc="040C0001">
+      <w:start w:val="1"/>
+      <w:numFmt w:val="bullet"/>
+      <w:lvlText w:val=""/>
+      <w:lvlJc w:val="left"/>
+      <w:pPr>
+        <w:ind w:left="5040" w:hanging="360"/>
+      </w:pPr>
+      <w:rPr>
+        <w:rFonts w:ascii="Symbol" w:hAnsi="Symbol" w:hint="default"/>
+      </w:rPr>
+    </w:lvl>
+    <w:lvl w:ilvl="7" w:tplc="040C0003">
+      <w:start w:val="1"/>
+      <w:numFmt w:val="bullet"/>
+      <w:lvlText w:val="o"/>
+      <w:lvlJc w:val="left"/>
+      <w:pPr>
+        <w:ind w:left="5760" w:hanging="360"/>
+      </w:pPr>
+      <w:rPr>
+        <w:rFonts w:ascii="Courier New" w:hAnsi="Courier New" w:cs="Courier New" w:hint="default"/>
+      </w:rPr>
+    </w:lvl>
+    <w:lvl w:ilvl="8" w:tplc="040C0005">
+      <w:start w:val="1"/>
+      <w:numFmt w:val="bullet"/>
+      <w:lvlText w:val=""/>
+      <w:lvlJc w:val="left"/>
+      <w:pPr>
+        <w:ind w:left="6480" w:hanging="360"/>
+      </w:pPr>
+      <w:rPr>
+        <w:rFonts w:ascii="Wingdings" w:hAnsi="Wingdings" w:hint="default"/>
+      </w:rPr>
+    </w:lvl>
+  </w:abstractNum>
   <w:num w:numId="1">
+    <w:abstractNumId w:val="4"/>
+  </w:num>
+  <w:num w:numId="2">
+    <w:abstractNumId w:val="2"/>
+  </w:num>
+  <w:num w:numId="3">
+    <w:abstractNumId w:val="5"/>
+    <w:lvlOverride w:ilvl="0"/>
+    <w:lvlOverride w:ilvl="1"/>
+    <w:lvlOverride w:ilvl="2"/>
+    <w:lvlOverride w:ilvl="3"/>
+    <w:lvlOverride w:ilvl="4"/>
+    <w:lvlOverride w:ilvl="5"/>
+    <w:lvlOverride w:ilvl="6"/>
+    <w:lvlOverride w:ilvl="7"/>
+    <w:lvlOverride w:ilvl="8"/>
+  </w:num>
+  <w:num w:numId="4">
     <w:abstractNumId w:val="1"/>
   </w:num>
-  <w:num w:numId="2">
+  <w:num w:numId="5">
+    <w:abstractNumId w:val="3"/>
+  </w:num>
+  <w:num w:numId="6">
     <w:abstractNumId w:val="0"/>
   </w:num>
 </w:numbering>
@@ -3505,10 +6090,31 @@
       <w:szCs w:val="32"/>
     </w:rPr>
   </w:style>
+  <w:style w:type="paragraph" w:styleId="Titre2">
+    <w:name w:val="heading 2"/>
+    <w:basedOn w:val="Normal"/>
+    <w:next w:val="Normal"/>
+    <w:link w:val="Titre2Car"/>
+    <w:uiPriority w:val="9"/>
+    <w:unhideWhenUsed/>
+    <w:qFormat/>
+    <w:rsid w:val="002835B9"/>
+    <w:pPr>
+      <w:keepNext/>
+      <w:keepLines/>
+      <w:spacing w:before="40" w:after="0"/>
+      <w:outlineLvl w:val="1"/>
+    </w:pPr>
+    <w:rPr>
+      <w:rFonts w:asciiTheme="majorHAnsi" w:eastAsiaTheme="majorEastAsia" w:hAnsiTheme="majorHAnsi" w:cstheme="majorBidi"/>
+      <w:color w:val="2E74B5" w:themeColor="accent1" w:themeShade="BF"/>
+      <w:sz w:val="26"/>
+      <w:szCs w:val="26"/>
+    </w:rPr>
+  </w:style>
   <w:style w:type="character" w:default="1" w:styleId="Policepardfaut">
     <w:name w:val="Default Paragraph Font"/>
     <w:uiPriority w:val="1"/>
-    <w:semiHidden/>
     <w:unhideWhenUsed/>
   </w:style>
   <w:style w:type="table" w:default="1" w:styleId="TableauNormal">
@@ -3674,6 +6280,70 @@
     <w:rPr>
       <w:color w:val="0563C1" w:themeColor="hyperlink"/>
       <w:u w:val="single"/>
+    </w:rPr>
+  </w:style>
+  <w:style w:type="paragraph" w:styleId="NormalWeb">
+    <w:name w:val="Normal (Web)"/>
+    <w:basedOn w:val="Normal"/>
+    <w:uiPriority w:val="99"/>
+    <w:semiHidden/>
+    <w:unhideWhenUsed/>
+    <w:rsid w:val="00FF5EC8"/>
+    <w:pPr>
+      <w:spacing w:before="100" w:beforeAutospacing="1" w:after="100" w:afterAutospacing="1" w:line="240" w:lineRule="auto"/>
+    </w:pPr>
+    <w:rPr>
+      <w:rFonts w:ascii="Times New Roman" w:eastAsia="Times New Roman" w:hAnsi="Times New Roman" w:cs="Times New Roman"/>
+      <w:sz w:val="24"/>
+      <w:szCs w:val="24"/>
+      <w:lang w:eastAsia="fr-FR"/>
+    </w:rPr>
+  </w:style>
+  <w:style w:type="paragraph" w:styleId="Titre">
+    <w:name w:val="Title"/>
+    <w:basedOn w:val="Normal"/>
+    <w:next w:val="Normal"/>
+    <w:link w:val="TitreCar"/>
+    <w:uiPriority w:val="10"/>
+    <w:qFormat/>
+    <w:rsid w:val="0036140C"/>
+    <w:pPr>
+      <w:spacing w:after="0" w:line="240" w:lineRule="auto"/>
+      <w:contextualSpacing/>
+    </w:pPr>
+    <w:rPr>
+      <w:rFonts w:asciiTheme="majorHAnsi" w:eastAsiaTheme="majorEastAsia" w:hAnsiTheme="majorHAnsi" w:cstheme="majorBidi"/>
+      <w:spacing w:val="-10"/>
+      <w:kern w:val="28"/>
+      <w:sz w:val="56"/>
+      <w:szCs w:val="56"/>
+    </w:rPr>
+  </w:style>
+  <w:style w:type="character" w:customStyle="1" w:styleId="TitreCar">
+    <w:name w:val="Titre Car"/>
+    <w:basedOn w:val="Policepardfaut"/>
+    <w:link w:val="Titre"/>
+    <w:uiPriority w:val="10"/>
+    <w:rsid w:val="0036140C"/>
+    <w:rPr>
+      <w:rFonts w:asciiTheme="majorHAnsi" w:eastAsiaTheme="majorEastAsia" w:hAnsiTheme="majorHAnsi" w:cstheme="majorBidi"/>
+      <w:spacing w:val="-10"/>
+      <w:kern w:val="28"/>
+      <w:sz w:val="56"/>
+      <w:szCs w:val="56"/>
+    </w:rPr>
+  </w:style>
+  <w:style w:type="character" w:customStyle="1" w:styleId="Titre2Car">
+    <w:name w:val="Titre 2 Car"/>
+    <w:basedOn w:val="Policepardfaut"/>
+    <w:link w:val="Titre2"/>
+    <w:uiPriority w:val="9"/>
+    <w:rsid w:val="002835B9"/>
+    <w:rPr>
+      <w:rFonts w:asciiTheme="majorHAnsi" w:eastAsiaTheme="majorEastAsia" w:hAnsiTheme="majorHAnsi" w:cstheme="majorBidi"/>
+      <w:color w:val="2E74B5" w:themeColor="accent1" w:themeShade="BF"/>
+      <w:sz w:val="26"/>
+      <w:szCs w:val="26"/>
     </w:rPr>
   </w:style>
 </w:styles>
@@ -3945,7 +6615,7 @@
 </file>
 
 <file path=customXml/itemProps1.xml><?xml version="1.0" encoding="utf-8"?>
-<ds:datastoreItem xmlns:ds="http://schemas.openxmlformats.org/officeDocument/2006/customXml" ds:itemID="{655770EA-CAF9-4BA9-A1C6-11462BFD9D0F}">
+<ds:datastoreItem xmlns:ds="http://schemas.openxmlformats.org/officeDocument/2006/customXml" ds:itemID="{5E1EEAC4-8446-4715-890F-C5C63062568C}">
   <ds:schemaRefs>
     <ds:schemaRef ds:uri="http://schemas.openxmlformats.org/officeDocument/2006/bibliography"/>
   </ds:schemaRefs>

</xml_diff>